<commit_message>
Adding individual plots to Rmd
</commit_message>
<xml_diff>
--- a/Individuals_Overnight.docx
+++ b/Individuals_Overnight.docx
@@ -1383,13 +1383,26 @@
       <w:r>
         <w:t xml:space="preserve">All individuals</w:t>
       </w:r>
-      <w:r>
-        <w:t xml:space="preserve"> </w:t>
-      </w:r>
+    </w:p>
+    <w:p>
+      <w:pPr>
+        <w:pStyle w:val="SourceCode"/>
+      </w:pPr>
+      <w:r>
+        <w:rPr>
+          <w:rStyle w:val="VerbatimChar"/>
+        </w:rPr>
+        <w:t xml:space="preserve">## [[1]]</w:t>
+      </w:r>
+    </w:p>
+    <w:p>
+      <w:pPr>
+        <w:pStyle w:val="FirstParagraph"/>
+      </w:pPr>
       <w:r>
         <w:drawing>
           <wp:inline>
-            <wp:extent cx="5334000" cy="1066800000"/>
+            <wp:extent cx="5334000" cy="3048000"/>
             <wp:effectExtent b="0" l="0" r="0" t="0"/>
             <wp:docPr descr="" title="" id="1" name="Picture"/>
             <a:graphic>
@@ -1410,7 +1423,2151 @@
                   <pic:spPr bwMode="auto">
                     <a:xfrm>
                       <a:off x="0" y="0"/>
-                      <a:ext cx="5334000" cy="1066800000"/>
+                      <a:ext cx="5334000" cy="3048000"/>
+                    </a:xfrm>
+                    <a:prstGeom prst="rect">
+                      <a:avLst/>
+                    </a:prstGeom>
+                    <a:noFill/>
+                    <a:ln w="9525">
+                      <a:noFill/>
+                      <a:headEnd/>
+                      <a:tailEnd/>
+                    </a:ln>
+                  </pic:spPr>
+                </pic:pic>
+              </a:graphicData>
+            </a:graphic>
+          </wp:inline>
+        </w:drawing>
+      </w:r>
+    </w:p>
+    <w:p>
+      <w:pPr>
+        <w:pStyle w:val="SourceCode"/>
+      </w:pPr>
+      <w:r>
+        <w:rPr>
+          <w:rStyle w:val="VerbatimChar"/>
+        </w:rPr>
+        <w:t xml:space="preserve">## </w:t>
+      </w:r>
+      <w:r>
+        <w:br/>
+      </w:r>
+      <w:r>
+        <w:rPr>
+          <w:rStyle w:val="VerbatimChar"/>
+        </w:rPr>
+        <w:t xml:space="preserve">## [[2]]</w:t>
+      </w:r>
+    </w:p>
+    <w:p>
+      <w:pPr>
+        <w:pStyle w:val="FirstParagraph"/>
+      </w:pPr>
+      <w:r>
+        <w:drawing>
+          <wp:inline>
+            <wp:extent cx="5334000" cy="3048000"/>
+            <wp:effectExtent b="0" l="0" r="0" t="0"/>
+            <wp:docPr descr="" title="" id="1" name="Picture"/>
+            <a:graphic>
+              <a:graphicData uri="http://schemas.openxmlformats.org/drawingml/2006/picture">
+                <pic:pic>
+                  <pic:nvPicPr>
+                    <pic:cNvPr descr="Individuals_Overnight_files/figure-docx/unnamed-chunk-6-2.png" id="0" name="Picture"/>
+                    <pic:cNvPicPr>
+                      <a:picLocks noChangeArrowheads="1" noChangeAspect="1"/>
+                    </pic:cNvPicPr>
+                  </pic:nvPicPr>
+                  <pic:blipFill>
+                    <a:blip r:embed="rId25"/>
+                    <a:stretch>
+                      <a:fillRect/>
+                    </a:stretch>
+                  </pic:blipFill>
+                  <pic:spPr bwMode="auto">
+                    <a:xfrm>
+                      <a:off x="0" y="0"/>
+                      <a:ext cx="5334000" cy="3048000"/>
+                    </a:xfrm>
+                    <a:prstGeom prst="rect">
+                      <a:avLst/>
+                    </a:prstGeom>
+                    <a:noFill/>
+                    <a:ln w="9525">
+                      <a:noFill/>
+                      <a:headEnd/>
+                      <a:tailEnd/>
+                    </a:ln>
+                  </pic:spPr>
+                </pic:pic>
+              </a:graphicData>
+            </a:graphic>
+          </wp:inline>
+        </w:drawing>
+      </w:r>
+    </w:p>
+    <w:p>
+      <w:pPr>
+        <w:pStyle w:val="SourceCode"/>
+      </w:pPr>
+      <w:r>
+        <w:rPr>
+          <w:rStyle w:val="VerbatimChar"/>
+        </w:rPr>
+        <w:t xml:space="preserve">## </w:t>
+      </w:r>
+      <w:r>
+        <w:br/>
+      </w:r>
+      <w:r>
+        <w:rPr>
+          <w:rStyle w:val="VerbatimChar"/>
+        </w:rPr>
+        <w:t xml:space="preserve">## [[3]]</w:t>
+      </w:r>
+    </w:p>
+    <w:p>
+      <w:pPr>
+        <w:pStyle w:val="FirstParagraph"/>
+      </w:pPr>
+      <w:r>
+        <w:drawing>
+          <wp:inline>
+            <wp:extent cx="5334000" cy="3048000"/>
+            <wp:effectExtent b="0" l="0" r="0" t="0"/>
+            <wp:docPr descr="" title="" id="1" name="Picture"/>
+            <a:graphic>
+              <a:graphicData uri="http://schemas.openxmlformats.org/drawingml/2006/picture">
+                <pic:pic>
+                  <pic:nvPicPr>
+                    <pic:cNvPr descr="Individuals_Overnight_files/figure-docx/unnamed-chunk-6-3.png" id="0" name="Picture"/>
+                    <pic:cNvPicPr>
+                      <a:picLocks noChangeArrowheads="1" noChangeAspect="1"/>
+                    </pic:cNvPicPr>
+                  </pic:nvPicPr>
+                  <pic:blipFill>
+                    <a:blip r:embed="rId26"/>
+                    <a:stretch>
+                      <a:fillRect/>
+                    </a:stretch>
+                  </pic:blipFill>
+                  <pic:spPr bwMode="auto">
+                    <a:xfrm>
+                      <a:off x="0" y="0"/>
+                      <a:ext cx="5334000" cy="3048000"/>
+                    </a:xfrm>
+                    <a:prstGeom prst="rect">
+                      <a:avLst/>
+                    </a:prstGeom>
+                    <a:noFill/>
+                    <a:ln w="9525">
+                      <a:noFill/>
+                      <a:headEnd/>
+                      <a:tailEnd/>
+                    </a:ln>
+                  </pic:spPr>
+                </pic:pic>
+              </a:graphicData>
+            </a:graphic>
+          </wp:inline>
+        </w:drawing>
+      </w:r>
+    </w:p>
+    <w:p>
+      <w:pPr>
+        <w:pStyle w:val="SourceCode"/>
+      </w:pPr>
+      <w:r>
+        <w:rPr>
+          <w:rStyle w:val="VerbatimChar"/>
+        </w:rPr>
+        <w:t xml:space="preserve">## </w:t>
+      </w:r>
+      <w:r>
+        <w:br/>
+      </w:r>
+      <w:r>
+        <w:rPr>
+          <w:rStyle w:val="VerbatimChar"/>
+        </w:rPr>
+        <w:t xml:space="preserve">## [[4]]</w:t>
+      </w:r>
+    </w:p>
+    <w:p>
+      <w:pPr>
+        <w:pStyle w:val="FirstParagraph"/>
+      </w:pPr>
+      <w:r>
+        <w:drawing>
+          <wp:inline>
+            <wp:extent cx="5334000" cy="3048000"/>
+            <wp:effectExtent b="0" l="0" r="0" t="0"/>
+            <wp:docPr descr="" title="" id="1" name="Picture"/>
+            <a:graphic>
+              <a:graphicData uri="http://schemas.openxmlformats.org/drawingml/2006/picture">
+                <pic:pic>
+                  <pic:nvPicPr>
+                    <pic:cNvPr descr="Individuals_Overnight_files/figure-docx/unnamed-chunk-6-4.png" id="0" name="Picture"/>
+                    <pic:cNvPicPr>
+                      <a:picLocks noChangeArrowheads="1" noChangeAspect="1"/>
+                    </pic:cNvPicPr>
+                  </pic:nvPicPr>
+                  <pic:blipFill>
+                    <a:blip r:embed="rId27"/>
+                    <a:stretch>
+                      <a:fillRect/>
+                    </a:stretch>
+                  </pic:blipFill>
+                  <pic:spPr bwMode="auto">
+                    <a:xfrm>
+                      <a:off x="0" y="0"/>
+                      <a:ext cx="5334000" cy="3048000"/>
+                    </a:xfrm>
+                    <a:prstGeom prst="rect">
+                      <a:avLst/>
+                    </a:prstGeom>
+                    <a:noFill/>
+                    <a:ln w="9525">
+                      <a:noFill/>
+                      <a:headEnd/>
+                      <a:tailEnd/>
+                    </a:ln>
+                  </pic:spPr>
+                </pic:pic>
+              </a:graphicData>
+            </a:graphic>
+          </wp:inline>
+        </w:drawing>
+      </w:r>
+    </w:p>
+    <w:p>
+      <w:pPr>
+        <w:pStyle w:val="SourceCode"/>
+      </w:pPr>
+      <w:r>
+        <w:rPr>
+          <w:rStyle w:val="VerbatimChar"/>
+        </w:rPr>
+        <w:t xml:space="preserve">## </w:t>
+      </w:r>
+      <w:r>
+        <w:br/>
+      </w:r>
+      <w:r>
+        <w:rPr>
+          <w:rStyle w:val="VerbatimChar"/>
+        </w:rPr>
+        <w:t xml:space="preserve">## [[5]]</w:t>
+      </w:r>
+    </w:p>
+    <w:p>
+      <w:pPr>
+        <w:pStyle w:val="FirstParagraph"/>
+      </w:pPr>
+      <w:r>
+        <w:drawing>
+          <wp:inline>
+            <wp:extent cx="5334000" cy="3048000"/>
+            <wp:effectExtent b="0" l="0" r="0" t="0"/>
+            <wp:docPr descr="" title="" id="1" name="Picture"/>
+            <a:graphic>
+              <a:graphicData uri="http://schemas.openxmlformats.org/drawingml/2006/picture">
+                <pic:pic>
+                  <pic:nvPicPr>
+                    <pic:cNvPr descr="Individuals_Overnight_files/figure-docx/unnamed-chunk-6-5.png" id="0" name="Picture"/>
+                    <pic:cNvPicPr>
+                      <a:picLocks noChangeArrowheads="1" noChangeAspect="1"/>
+                    </pic:cNvPicPr>
+                  </pic:nvPicPr>
+                  <pic:blipFill>
+                    <a:blip r:embed="rId28"/>
+                    <a:stretch>
+                      <a:fillRect/>
+                    </a:stretch>
+                  </pic:blipFill>
+                  <pic:spPr bwMode="auto">
+                    <a:xfrm>
+                      <a:off x="0" y="0"/>
+                      <a:ext cx="5334000" cy="3048000"/>
+                    </a:xfrm>
+                    <a:prstGeom prst="rect">
+                      <a:avLst/>
+                    </a:prstGeom>
+                    <a:noFill/>
+                    <a:ln w="9525">
+                      <a:noFill/>
+                      <a:headEnd/>
+                      <a:tailEnd/>
+                    </a:ln>
+                  </pic:spPr>
+                </pic:pic>
+              </a:graphicData>
+            </a:graphic>
+          </wp:inline>
+        </w:drawing>
+      </w:r>
+    </w:p>
+    <w:p>
+      <w:pPr>
+        <w:pStyle w:val="SourceCode"/>
+      </w:pPr>
+      <w:r>
+        <w:rPr>
+          <w:rStyle w:val="VerbatimChar"/>
+        </w:rPr>
+        <w:t xml:space="preserve">## </w:t>
+      </w:r>
+      <w:r>
+        <w:br/>
+      </w:r>
+      <w:r>
+        <w:rPr>
+          <w:rStyle w:val="VerbatimChar"/>
+        </w:rPr>
+        <w:t xml:space="preserve">## [[6]]</w:t>
+      </w:r>
+    </w:p>
+    <w:p>
+      <w:pPr>
+        <w:pStyle w:val="FirstParagraph"/>
+      </w:pPr>
+      <w:r>
+        <w:drawing>
+          <wp:inline>
+            <wp:extent cx="5334000" cy="3048000"/>
+            <wp:effectExtent b="0" l="0" r="0" t="0"/>
+            <wp:docPr descr="" title="" id="1" name="Picture"/>
+            <a:graphic>
+              <a:graphicData uri="http://schemas.openxmlformats.org/drawingml/2006/picture">
+                <pic:pic>
+                  <pic:nvPicPr>
+                    <pic:cNvPr descr="Individuals_Overnight_files/figure-docx/unnamed-chunk-6-6.png" id="0" name="Picture"/>
+                    <pic:cNvPicPr>
+                      <a:picLocks noChangeArrowheads="1" noChangeAspect="1"/>
+                    </pic:cNvPicPr>
+                  </pic:nvPicPr>
+                  <pic:blipFill>
+                    <a:blip r:embed="rId29"/>
+                    <a:stretch>
+                      <a:fillRect/>
+                    </a:stretch>
+                  </pic:blipFill>
+                  <pic:spPr bwMode="auto">
+                    <a:xfrm>
+                      <a:off x="0" y="0"/>
+                      <a:ext cx="5334000" cy="3048000"/>
+                    </a:xfrm>
+                    <a:prstGeom prst="rect">
+                      <a:avLst/>
+                    </a:prstGeom>
+                    <a:noFill/>
+                    <a:ln w="9525">
+                      <a:noFill/>
+                      <a:headEnd/>
+                      <a:tailEnd/>
+                    </a:ln>
+                  </pic:spPr>
+                </pic:pic>
+              </a:graphicData>
+            </a:graphic>
+          </wp:inline>
+        </w:drawing>
+      </w:r>
+    </w:p>
+    <w:p>
+      <w:pPr>
+        <w:pStyle w:val="SourceCode"/>
+      </w:pPr>
+      <w:r>
+        <w:rPr>
+          <w:rStyle w:val="VerbatimChar"/>
+        </w:rPr>
+        <w:t xml:space="preserve">## </w:t>
+      </w:r>
+      <w:r>
+        <w:br/>
+      </w:r>
+      <w:r>
+        <w:rPr>
+          <w:rStyle w:val="VerbatimChar"/>
+        </w:rPr>
+        <w:t xml:space="preserve">## [[7]]</w:t>
+      </w:r>
+    </w:p>
+    <w:p>
+      <w:pPr>
+        <w:pStyle w:val="FirstParagraph"/>
+      </w:pPr>
+      <w:r>
+        <w:drawing>
+          <wp:inline>
+            <wp:extent cx="5334000" cy="3048000"/>
+            <wp:effectExtent b="0" l="0" r="0" t="0"/>
+            <wp:docPr descr="" title="" id="1" name="Picture"/>
+            <a:graphic>
+              <a:graphicData uri="http://schemas.openxmlformats.org/drawingml/2006/picture">
+                <pic:pic>
+                  <pic:nvPicPr>
+                    <pic:cNvPr descr="Individuals_Overnight_files/figure-docx/unnamed-chunk-6-7.png" id="0" name="Picture"/>
+                    <pic:cNvPicPr>
+                      <a:picLocks noChangeArrowheads="1" noChangeAspect="1"/>
+                    </pic:cNvPicPr>
+                  </pic:nvPicPr>
+                  <pic:blipFill>
+                    <a:blip r:embed="rId30"/>
+                    <a:stretch>
+                      <a:fillRect/>
+                    </a:stretch>
+                  </pic:blipFill>
+                  <pic:spPr bwMode="auto">
+                    <a:xfrm>
+                      <a:off x="0" y="0"/>
+                      <a:ext cx="5334000" cy="3048000"/>
+                    </a:xfrm>
+                    <a:prstGeom prst="rect">
+                      <a:avLst/>
+                    </a:prstGeom>
+                    <a:noFill/>
+                    <a:ln w="9525">
+                      <a:noFill/>
+                      <a:headEnd/>
+                      <a:tailEnd/>
+                    </a:ln>
+                  </pic:spPr>
+                </pic:pic>
+              </a:graphicData>
+            </a:graphic>
+          </wp:inline>
+        </w:drawing>
+      </w:r>
+    </w:p>
+    <w:p>
+      <w:pPr>
+        <w:pStyle w:val="SourceCode"/>
+      </w:pPr>
+      <w:r>
+        <w:rPr>
+          <w:rStyle w:val="VerbatimChar"/>
+        </w:rPr>
+        <w:t xml:space="preserve">## </w:t>
+      </w:r>
+      <w:r>
+        <w:br/>
+      </w:r>
+      <w:r>
+        <w:rPr>
+          <w:rStyle w:val="VerbatimChar"/>
+        </w:rPr>
+        <w:t xml:space="preserve">## [[8]]</w:t>
+      </w:r>
+    </w:p>
+    <w:p>
+      <w:pPr>
+        <w:pStyle w:val="FirstParagraph"/>
+      </w:pPr>
+      <w:r>
+        <w:drawing>
+          <wp:inline>
+            <wp:extent cx="5334000" cy="3048000"/>
+            <wp:effectExtent b="0" l="0" r="0" t="0"/>
+            <wp:docPr descr="" title="" id="1" name="Picture"/>
+            <a:graphic>
+              <a:graphicData uri="http://schemas.openxmlformats.org/drawingml/2006/picture">
+                <pic:pic>
+                  <pic:nvPicPr>
+                    <pic:cNvPr descr="Individuals_Overnight_files/figure-docx/unnamed-chunk-6-8.png" id="0" name="Picture"/>
+                    <pic:cNvPicPr>
+                      <a:picLocks noChangeArrowheads="1" noChangeAspect="1"/>
+                    </pic:cNvPicPr>
+                  </pic:nvPicPr>
+                  <pic:blipFill>
+                    <a:blip r:embed="rId31"/>
+                    <a:stretch>
+                      <a:fillRect/>
+                    </a:stretch>
+                  </pic:blipFill>
+                  <pic:spPr bwMode="auto">
+                    <a:xfrm>
+                      <a:off x="0" y="0"/>
+                      <a:ext cx="5334000" cy="3048000"/>
+                    </a:xfrm>
+                    <a:prstGeom prst="rect">
+                      <a:avLst/>
+                    </a:prstGeom>
+                    <a:noFill/>
+                    <a:ln w="9525">
+                      <a:noFill/>
+                      <a:headEnd/>
+                      <a:tailEnd/>
+                    </a:ln>
+                  </pic:spPr>
+                </pic:pic>
+              </a:graphicData>
+            </a:graphic>
+          </wp:inline>
+        </w:drawing>
+      </w:r>
+    </w:p>
+    <w:p>
+      <w:pPr>
+        <w:pStyle w:val="SourceCode"/>
+      </w:pPr>
+      <w:r>
+        <w:rPr>
+          <w:rStyle w:val="VerbatimChar"/>
+        </w:rPr>
+        <w:t xml:space="preserve">## </w:t>
+      </w:r>
+      <w:r>
+        <w:br/>
+      </w:r>
+      <w:r>
+        <w:rPr>
+          <w:rStyle w:val="VerbatimChar"/>
+        </w:rPr>
+        <w:t xml:space="preserve">## [[9]]</w:t>
+      </w:r>
+    </w:p>
+    <w:p>
+      <w:pPr>
+        <w:pStyle w:val="FirstParagraph"/>
+      </w:pPr>
+      <w:r>
+        <w:drawing>
+          <wp:inline>
+            <wp:extent cx="5334000" cy="3048000"/>
+            <wp:effectExtent b="0" l="0" r="0" t="0"/>
+            <wp:docPr descr="" title="" id="1" name="Picture"/>
+            <a:graphic>
+              <a:graphicData uri="http://schemas.openxmlformats.org/drawingml/2006/picture">
+                <pic:pic>
+                  <pic:nvPicPr>
+                    <pic:cNvPr descr="Individuals_Overnight_files/figure-docx/unnamed-chunk-6-9.png" id="0" name="Picture"/>
+                    <pic:cNvPicPr>
+                      <a:picLocks noChangeArrowheads="1" noChangeAspect="1"/>
+                    </pic:cNvPicPr>
+                  </pic:nvPicPr>
+                  <pic:blipFill>
+                    <a:blip r:embed="rId32"/>
+                    <a:stretch>
+                      <a:fillRect/>
+                    </a:stretch>
+                  </pic:blipFill>
+                  <pic:spPr bwMode="auto">
+                    <a:xfrm>
+                      <a:off x="0" y="0"/>
+                      <a:ext cx="5334000" cy="3048000"/>
+                    </a:xfrm>
+                    <a:prstGeom prst="rect">
+                      <a:avLst/>
+                    </a:prstGeom>
+                    <a:noFill/>
+                    <a:ln w="9525">
+                      <a:noFill/>
+                      <a:headEnd/>
+                      <a:tailEnd/>
+                    </a:ln>
+                  </pic:spPr>
+                </pic:pic>
+              </a:graphicData>
+            </a:graphic>
+          </wp:inline>
+        </w:drawing>
+      </w:r>
+    </w:p>
+    <w:p>
+      <w:pPr>
+        <w:pStyle w:val="SourceCode"/>
+      </w:pPr>
+      <w:r>
+        <w:rPr>
+          <w:rStyle w:val="VerbatimChar"/>
+        </w:rPr>
+        <w:t xml:space="preserve">## </w:t>
+      </w:r>
+      <w:r>
+        <w:br/>
+      </w:r>
+      <w:r>
+        <w:rPr>
+          <w:rStyle w:val="VerbatimChar"/>
+        </w:rPr>
+        <w:t xml:space="preserve">## [[10]]</w:t>
+      </w:r>
+    </w:p>
+    <w:p>
+      <w:pPr>
+        <w:pStyle w:val="FirstParagraph"/>
+      </w:pPr>
+      <w:r>
+        <w:drawing>
+          <wp:inline>
+            <wp:extent cx="5334000" cy="3048000"/>
+            <wp:effectExtent b="0" l="0" r="0" t="0"/>
+            <wp:docPr descr="" title="" id="1" name="Picture"/>
+            <a:graphic>
+              <a:graphicData uri="http://schemas.openxmlformats.org/drawingml/2006/picture">
+                <pic:pic>
+                  <pic:nvPicPr>
+                    <pic:cNvPr descr="Individuals_Overnight_files/figure-docx/unnamed-chunk-6-10.png" id="0" name="Picture"/>
+                    <pic:cNvPicPr>
+                      <a:picLocks noChangeArrowheads="1" noChangeAspect="1"/>
+                    </pic:cNvPicPr>
+                  </pic:nvPicPr>
+                  <pic:blipFill>
+                    <a:blip r:embed="rId33"/>
+                    <a:stretch>
+                      <a:fillRect/>
+                    </a:stretch>
+                  </pic:blipFill>
+                  <pic:spPr bwMode="auto">
+                    <a:xfrm>
+                      <a:off x="0" y="0"/>
+                      <a:ext cx="5334000" cy="3048000"/>
+                    </a:xfrm>
+                    <a:prstGeom prst="rect">
+                      <a:avLst/>
+                    </a:prstGeom>
+                    <a:noFill/>
+                    <a:ln w="9525">
+                      <a:noFill/>
+                      <a:headEnd/>
+                      <a:tailEnd/>
+                    </a:ln>
+                  </pic:spPr>
+                </pic:pic>
+              </a:graphicData>
+            </a:graphic>
+          </wp:inline>
+        </w:drawing>
+      </w:r>
+    </w:p>
+    <w:p>
+      <w:pPr>
+        <w:pStyle w:val="SourceCode"/>
+      </w:pPr>
+      <w:r>
+        <w:rPr>
+          <w:rStyle w:val="VerbatimChar"/>
+        </w:rPr>
+        <w:t xml:space="preserve">## </w:t>
+      </w:r>
+      <w:r>
+        <w:br/>
+      </w:r>
+      <w:r>
+        <w:rPr>
+          <w:rStyle w:val="VerbatimChar"/>
+        </w:rPr>
+        <w:t xml:space="preserve">## [[11]]</w:t>
+      </w:r>
+    </w:p>
+    <w:p>
+      <w:pPr>
+        <w:pStyle w:val="FirstParagraph"/>
+      </w:pPr>
+      <w:r>
+        <w:drawing>
+          <wp:inline>
+            <wp:extent cx="5334000" cy="3048000"/>
+            <wp:effectExtent b="0" l="0" r="0" t="0"/>
+            <wp:docPr descr="" title="" id="1" name="Picture"/>
+            <a:graphic>
+              <a:graphicData uri="http://schemas.openxmlformats.org/drawingml/2006/picture">
+                <pic:pic>
+                  <pic:nvPicPr>
+                    <pic:cNvPr descr="Individuals_Overnight_files/figure-docx/unnamed-chunk-6-11.png" id="0" name="Picture"/>
+                    <pic:cNvPicPr>
+                      <a:picLocks noChangeArrowheads="1" noChangeAspect="1"/>
+                    </pic:cNvPicPr>
+                  </pic:nvPicPr>
+                  <pic:blipFill>
+                    <a:blip r:embed="rId34"/>
+                    <a:stretch>
+                      <a:fillRect/>
+                    </a:stretch>
+                  </pic:blipFill>
+                  <pic:spPr bwMode="auto">
+                    <a:xfrm>
+                      <a:off x="0" y="0"/>
+                      <a:ext cx="5334000" cy="3048000"/>
+                    </a:xfrm>
+                    <a:prstGeom prst="rect">
+                      <a:avLst/>
+                    </a:prstGeom>
+                    <a:noFill/>
+                    <a:ln w="9525">
+                      <a:noFill/>
+                      <a:headEnd/>
+                      <a:tailEnd/>
+                    </a:ln>
+                  </pic:spPr>
+                </pic:pic>
+              </a:graphicData>
+            </a:graphic>
+          </wp:inline>
+        </w:drawing>
+      </w:r>
+    </w:p>
+    <w:p>
+      <w:pPr>
+        <w:pStyle w:val="SourceCode"/>
+      </w:pPr>
+      <w:r>
+        <w:rPr>
+          <w:rStyle w:val="VerbatimChar"/>
+        </w:rPr>
+        <w:t xml:space="preserve">## </w:t>
+      </w:r>
+      <w:r>
+        <w:br/>
+      </w:r>
+      <w:r>
+        <w:rPr>
+          <w:rStyle w:val="VerbatimChar"/>
+        </w:rPr>
+        <w:t xml:space="preserve">## [[12]]</w:t>
+      </w:r>
+    </w:p>
+    <w:p>
+      <w:pPr>
+        <w:pStyle w:val="FirstParagraph"/>
+      </w:pPr>
+      <w:r>
+        <w:drawing>
+          <wp:inline>
+            <wp:extent cx="5334000" cy="3048000"/>
+            <wp:effectExtent b="0" l="0" r="0" t="0"/>
+            <wp:docPr descr="" title="" id="1" name="Picture"/>
+            <a:graphic>
+              <a:graphicData uri="http://schemas.openxmlformats.org/drawingml/2006/picture">
+                <pic:pic>
+                  <pic:nvPicPr>
+                    <pic:cNvPr descr="Individuals_Overnight_files/figure-docx/unnamed-chunk-6-12.png" id="0" name="Picture"/>
+                    <pic:cNvPicPr>
+                      <a:picLocks noChangeArrowheads="1" noChangeAspect="1"/>
+                    </pic:cNvPicPr>
+                  </pic:nvPicPr>
+                  <pic:blipFill>
+                    <a:blip r:embed="rId35"/>
+                    <a:stretch>
+                      <a:fillRect/>
+                    </a:stretch>
+                  </pic:blipFill>
+                  <pic:spPr bwMode="auto">
+                    <a:xfrm>
+                      <a:off x="0" y="0"/>
+                      <a:ext cx="5334000" cy="3048000"/>
+                    </a:xfrm>
+                    <a:prstGeom prst="rect">
+                      <a:avLst/>
+                    </a:prstGeom>
+                    <a:noFill/>
+                    <a:ln w="9525">
+                      <a:noFill/>
+                      <a:headEnd/>
+                      <a:tailEnd/>
+                    </a:ln>
+                  </pic:spPr>
+                </pic:pic>
+              </a:graphicData>
+            </a:graphic>
+          </wp:inline>
+        </w:drawing>
+      </w:r>
+    </w:p>
+    <w:p>
+      <w:pPr>
+        <w:pStyle w:val="SourceCode"/>
+      </w:pPr>
+      <w:r>
+        <w:rPr>
+          <w:rStyle w:val="VerbatimChar"/>
+        </w:rPr>
+        <w:t xml:space="preserve">## </w:t>
+      </w:r>
+      <w:r>
+        <w:br/>
+      </w:r>
+      <w:r>
+        <w:rPr>
+          <w:rStyle w:val="VerbatimChar"/>
+        </w:rPr>
+        <w:t xml:space="preserve">## [[13]]</w:t>
+      </w:r>
+    </w:p>
+    <w:p>
+      <w:pPr>
+        <w:pStyle w:val="FirstParagraph"/>
+      </w:pPr>
+      <w:r>
+        <w:drawing>
+          <wp:inline>
+            <wp:extent cx="5334000" cy="3048000"/>
+            <wp:effectExtent b="0" l="0" r="0" t="0"/>
+            <wp:docPr descr="" title="" id="1" name="Picture"/>
+            <a:graphic>
+              <a:graphicData uri="http://schemas.openxmlformats.org/drawingml/2006/picture">
+                <pic:pic>
+                  <pic:nvPicPr>
+                    <pic:cNvPr descr="Individuals_Overnight_files/figure-docx/unnamed-chunk-6-13.png" id="0" name="Picture"/>
+                    <pic:cNvPicPr>
+                      <a:picLocks noChangeArrowheads="1" noChangeAspect="1"/>
+                    </pic:cNvPicPr>
+                  </pic:nvPicPr>
+                  <pic:blipFill>
+                    <a:blip r:embed="rId36"/>
+                    <a:stretch>
+                      <a:fillRect/>
+                    </a:stretch>
+                  </pic:blipFill>
+                  <pic:spPr bwMode="auto">
+                    <a:xfrm>
+                      <a:off x="0" y="0"/>
+                      <a:ext cx="5334000" cy="3048000"/>
+                    </a:xfrm>
+                    <a:prstGeom prst="rect">
+                      <a:avLst/>
+                    </a:prstGeom>
+                    <a:noFill/>
+                    <a:ln w="9525">
+                      <a:noFill/>
+                      <a:headEnd/>
+                      <a:tailEnd/>
+                    </a:ln>
+                  </pic:spPr>
+                </pic:pic>
+              </a:graphicData>
+            </a:graphic>
+          </wp:inline>
+        </w:drawing>
+      </w:r>
+    </w:p>
+    <w:p>
+      <w:pPr>
+        <w:pStyle w:val="SourceCode"/>
+      </w:pPr>
+      <w:r>
+        <w:rPr>
+          <w:rStyle w:val="VerbatimChar"/>
+        </w:rPr>
+        <w:t xml:space="preserve">## </w:t>
+      </w:r>
+      <w:r>
+        <w:br/>
+      </w:r>
+      <w:r>
+        <w:rPr>
+          <w:rStyle w:val="VerbatimChar"/>
+        </w:rPr>
+        <w:t xml:space="preserve">## [[14]]</w:t>
+      </w:r>
+    </w:p>
+    <w:p>
+      <w:pPr>
+        <w:pStyle w:val="FirstParagraph"/>
+      </w:pPr>
+      <w:r>
+        <w:drawing>
+          <wp:inline>
+            <wp:extent cx="5334000" cy="3048000"/>
+            <wp:effectExtent b="0" l="0" r="0" t="0"/>
+            <wp:docPr descr="" title="" id="1" name="Picture"/>
+            <a:graphic>
+              <a:graphicData uri="http://schemas.openxmlformats.org/drawingml/2006/picture">
+                <pic:pic>
+                  <pic:nvPicPr>
+                    <pic:cNvPr descr="Individuals_Overnight_files/figure-docx/unnamed-chunk-6-14.png" id="0" name="Picture"/>
+                    <pic:cNvPicPr>
+                      <a:picLocks noChangeArrowheads="1" noChangeAspect="1"/>
+                    </pic:cNvPicPr>
+                  </pic:nvPicPr>
+                  <pic:blipFill>
+                    <a:blip r:embed="rId37"/>
+                    <a:stretch>
+                      <a:fillRect/>
+                    </a:stretch>
+                  </pic:blipFill>
+                  <pic:spPr bwMode="auto">
+                    <a:xfrm>
+                      <a:off x="0" y="0"/>
+                      <a:ext cx="5334000" cy="3048000"/>
+                    </a:xfrm>
+                    <a:prstGeom prst="rect">
+                      <a:avLst/>
+                    </a:prstGeom>
+                    <a:noFill/>
+                    <a:ln w="9525">
+                      <a:noFill/>
+                      <a:headEnd/>
+                      <a:tailEnd/>
+                    </a:ln>
+                  </pic:spPr>
+                </pic:pic>
+              </a:graphicData>
+            </a:graphic>
+          </wp:inline>
+        </w:drawing>
+      </w:r>
+    </w:p>
+    <w:p>
+      <w:pPr>
+        <w:pStyle w:val="SourceCode"/>
+      </w:pPr>
+      <w:r>
+        <w:rPr>
+          <w:rStyle w:val="VerbatimChar"/>
+        </w:rPr>
+        <w:t xml:space="preserve">## </w:t>
+      </w:r>
+      <w:r>
+        <w:br/>
+      </w:r>
+      <w:r>
+        <w:rPr>
+          <w:rStyle w:val="VerbatimChar"/>
+        </w:rPr>
+        <w:t xml:space="preserve">## [[15]]</w:t>
+      </w:r>
+    </w:p>
+    <w:p>
+      <w:pPr>
+        <w:pStyle w:val="FirstParagraph"/>
+      </w:pPr>
+      <w:r>
+        <w:drawing>
+          <wp:inline>
+            <wp:extent cx="5334000" cy="3048000"/>
+            <wp:effectExtent b="0" l="0" r="0" t="0"/>
+            <wp:docPr descr="" title="" id="1" name="Picture"/>
+            <a:graphic>
+              <a:graphicData uri="http://schemas.openxmlformats.org/drawingml/2006/picture">
+                <pic:pic>
+                  <pic:nvPicPr>
+                    <pic:cNvPr descr="Individuals_Overnight_files/figure-docx/unnamed-chunk-6-15.png" id="0" name="Picture"/>
+                    <pic:cNvPicPr>
+                      <a:picLocks noChangeArrowheads="1" noChangeAspect="1"/>
+                    </pic:cNvPicPr>
+                  </pic:nvPicPr>
+                  <pic:blipFill>
+                    <a:blip r:embed="rId38"/>
+                    <a:stretch>
+                      <a:fillRect/>
+                    </a:stretch>
+                  </pic:blipFill>
+                  <pic:spPr bwMode="auto">
+                    <a:xfrm>
+                      <a:off x="0" y="0"/>
+                      <a:ext cx="5334000" cy="3048000"/>
+                    </a:xfrm>
+                    <a:prstGeom prst="rect">
+                      <a:avLst/>
+                    </a:prstGeom>
+                    <a:noFill/>
+                    <a:ln w="9525">
+                      <a:noFill/>
+                      <a:headEnd/>
+                      <a:tailEnd/>
+                    </a:ln>
+                  </pic:spPr>
+                </pic:pic>
+              </a:graphicData>
+            </a:graphic>
+          </wp:inline>
+        </w:drawing>
+      </w:r>
+    </w:p>
+    <w:p>
+      <w:pPr>
+        <w:pStyle w:val="SourceCode"/>
+      </w:pPr>
+      <w:r>
+        <w:rPr>
+          <w:rStyle w:val="VerbatimChar"/>
+        </w:rPr>
+        <w:t xml:space="preserve">## </w:t>
+      </w:r>
+      <w:r>
+        <w:br/>
+      </w:r>
+      <w:r>
+        <w:rPr>
+          <w:rStyle w:val="VerbatimChar"/>
+        </w:rPr>
+        <w:t xml:space="preserve">## [[16]]</w:t>
+      </w:r>
+    </w:p>
+    <w:p>
+      <w:pPr>
+        <w:pStyle w:val="FirstParagraph"/>
+      </w:pPr>
+      <w:r>
+        <w:drawing>
+          <wp:inline>
+            <wp:extent cx="5334000" cy="3048000"/>
+            <wp:effectExtent b="0" l="0" r="0" t="0"/>
+            <wp:docPr descr="" title="" id="1" name="Picture"/>
+            <a:graphic>
+              <a:graphicData uri="http://schemas.openxmlformats.org/drawingml/2006/picture">
+                <pic:pic>
+                  <pic:nvPicPr>
+                    <pic:cNvPr descr="Individuals_Overnight_files/figure-docx/unnamed-chunk-6-16.png" id="0" name="Picture"/>
+                    <pic:cNvPicPr>
+                      <a:picLocks noChangeArrowheads="1" noChangeAspect="1"/>
+                    </pic:cNvPicPr>
+                  </pic:nvPicPr>
+                  <pic:blipFill>
+                    <a:blip r:embed="rId39"/>
+                    <a:stretch>
+                      <a:fillRect/>
+                    </a:stretch>
+                  </pic:blipFill>
+                  <pic:spPr bwMode="auto">
+                    <a:xfrm>
+                      <a:off x="0" y="0"/>
+                      <a:ext cx="5334000" cy="3048000"/>
+                    </a:xfrm>
+                    <a:prstGeom prst="rect">
+                      <a:avLst/>
+                    </a:prstGeom>
+                    <a:noFill/>
+                    <a:ln w="9525">
+                      <a:noFill/>
+                      <a:headEnd/>
+                      <a:tailEnd/>
+                    </a:ln>
+                  </pic:spPr>
+                </pic:pic>
+              </a:graphicData>
+            </a:graphic>
+          </wp:inline>
+        </w:drawing>
+      </w:r>
+    </w:p>
+    <w:p>
+      <w:pPr>
+        <w:pStyle w:val="SourceCode"/>
+      </w:pPr>
+      <w:r>
+        <w:rPr>
+          <w:rStyle w:val="VerbatimChar"/>
+        </w:rPr>
+        <w:t xml:space="preserve">## </w:t>
+      </w:r>
+      <w:r>
+        <w:br/>
+      </w:r>
+      <w:r>
+        <w:rPr>
+          <w:rStyle w:val="VerbatimChar"/>
+        </w:rPr>
+        <w:t xml:space="preserve">## [[17]]</w:t>
+      </w:r>
+    </w:p>
+    <w:p>
+      <w:pPr>
+        <w:pStyle w:val="FirstParagraph"/>
+      </w:pPr>
+      <w:r>
+        <w:drawing>
+          <wp:inline>
+            <wp:extent cx="5334000" cy="3048000"/>
+            <wp:effectExtent b="0" l="0" r="0" t="0"/>
+            <wp:docPr descr="" title="" id="1" name="Picture"/>
+            <a:graphic>
+              <a:graphicData uri="http://schemas.openxmlformats.org/drawingml/2006/picture">
+                <pic:pic>
+                  <pic:nvPicPr>
+                    <pic:cNvPr descr="Individuals_Overnight_files/figure-docx/unnamed-chunk-6-17.png" id="0" name="Picture"/>
+                    <pic:cNvPicPr>
+                      <a:picLocks noChangeArrowheads="1" noChangeAspect="1"/>
+                    </pic:cNvPicPr>
+                  </pic:nvPicPr>
+                  <pic:blipFill>
+                    <a:blip r:embed="rId40"/>
+                    <a:stretch>
+                      <a:fillRect/>
+                    </a:stretch>
+                  </pic:blipFill>
+                  <pic:spPr bwMode="auto">
+                    <a:xfrm>
+                      <a:off x="0" y="0"/>
+                      <a:ext cx="5334000" cy="3048000"/>
+                    </a:xfrm>
+                    <a:prstGeom prst="rect">
+                      <a:avLst/>
+                    </a:prstGeom>
+                    <a:noFill/>
+                    <a:ln w="9525">
+                      <a:noFill/>
+                      <a:headEnd/>
+                      <a:tailEnd/>
+                    </a:ln>
+                  </pic:spPr>
+                </pic:pic>
+              </a:graphicData>
+            </a:graphic>
+          </wp:inline>
+        </w:drawing>
+      </w:r>
+    </w:p>
+    <w:p>
+      <w:pPr>
+        <w:pStyle w:val="SourceCode"/>
+      </w:pPr>
+      <w:r>
+        <w:rPr>
+          <w:rStyle w:val="VerbatimChar"/>
+        </w:rPr>
+        <w:t xml:space="preserve">## </w:t>
+      </w:r>
+      <w:r>
+        <w:br/>
+      </w:r>
+      <w:r>
+        <w:rPr>
+          <w:rStyle w:val="VerbatimChar"/>
+        </w:rPr>
+        <w:t xml:space="preserve">## [[18]]</w:t>
+      </w:r>
+    </w:p>
+    <w:p>
+      <w:pPr>
+        <w:pStyle w:val="FirstParagraph"/>
+      </w:pPr>
+      <w:r>
+        <w:drawing>
+          <wp:inline>
+            <wp:extent cx="5334000" cy="3048000"/>
+            <wp:effectExtent b="0" l="0" r="0" t="0"/>
+            <wp:docPr descr="" title="" id="1" name="Picture"/>
+            <a:graphic>
+              <a:graphicData uri="http://schemas.openxmlformats.org/drawingml/2006/picture">
+                <pic:pic>
+                  <pic:nvPicPr>
+                    <pic:cNvPr descr="Individuals_Overnight_files/figure-docx/unnamed-chunk-6-18.png" id="0" name="Picture"/>
+                    <pic:cNvPicPr>
+                      <a:picLocks noChangeArrowheads="1" noChangeAspect="1"/>
+                    </pic:cNvPicPr>
+                  </pic:nvPicPr>
+                  <pic:blipFill>
+                    <a:blip r:embed="rId41"/>
+                    <a:stretch>
+                      <a:fillRect/>
+                    </a:stretch>
+                  </pic:blipFill>
+                  <pic:spPr bwMode="auto">
+                    <a:xfrm>
+                      <a:off x="0" y="0"/>
+                      <a:ext cx="5334000" cy="3048000"/>
+                    </a:xfrm>
+                    <a:prstGeom prst="rect">
+                      <a:avLst/>
+                    </a:prstGeom>
+                    <a:noFill/>
+                    <a:ln w="9525">
+                      <a:noFill/>
+                      <a:headEnd/>
+                      <a:tailEnd/>
+                    </a:ln>
+                  </pic:spPr>
+                </pic:pic>
+              </a:graphicData>
+            </a:graphic>
+          </wp:inline>
+        </w:drawing>
+      </w:r>
+    </w:p>
+    <w:p>
+      <w:pPr>
+        <w:pStyle w:val="SourceCode"/>
+      </w:pPr>
+      <w:r>
+        <w:rPr>
+          <w:rStyle w:val="VerbatimChar"/>
+        </w:rPr>
+        <w:t xml:space="preserve">## </w:t>
+      </w:r>
+      <w:r>
+        <w:br/>
+      </w:r>
+      <w:r>
+        <w:rPr>
+          <w:rStyle w:val="VerbatimChar"/>
+        </w:rPr>
+        <w:t xml:space="preserve">## [[19]]</w:t>
+      </w:r>
+    </w:p>
+    <w:p>
+      <w:pPr>
+        <w:pStyle w:val="FirstParagraph"/>
+      </w:pPr>
+      <w:r>
+        <w:drawing>
+          <wp:inline>
+            <wp:extent cx="5334000" cy="3048000"/>
+            <wp:effectExtent b="0" l="0" r="0" t="0"/>
+            <wp:docPr descr="" title="" id="1" name="Picture"/>
+            <a:graphic>
+              <a:graphicData uri="http://schemas.openxmlformats.org/drawingml/2006/picture">
+                <pic:pic>
+                  <pic:nvPicPr>
+                    <pic:cNvPr descr="Individuals_Overnight_files/figure-docx/unnamed-chunk-6-19.png" id="0" name="Picture"/>
+                    <pic:cNvPicPr>
+                      <a:picLocks noChangeArrowheads="1" noChangeAspect="1"/>
+                    </pic:cNvPicPr>
+                  </pic:nvPicPr>
+                  <pic:blipFill>
+                    <a:blip r:embed="rId42"/>
+                    <a:stretch>
+                      <a:fillRect/>
+                    </a:stretch>
+                  </pic:blipFill>
+                  <pic:spPr bwMode="auto">
+                    <a:xfrm>
+                      <a:off x="0" y="0"/>
+                      <a:ext cx="5334000" cy="3048000"/>
+                    </a:xfrm>
+                    <a:prstGeom prst="rect">
+                      <a:avLst/>
+                    </a:prstGeom>
+                    <a:noFill/>
+                    <a:ln w="9525">
+                      <a:noFill/>
+                      <a:headEnd/>
+                      <a:tailEnd/>
+                    </a:ln>
+                  </pic:spPr>
+                </pic:pic>
+              </a:graphicData>
+            </a:graphic>
+          </wp:inline>
+        </w:drawing>
+      </w:r>
+    </w:p>
+    <w:p>
+      <w:pPr>
+        <w:pStyle w:val="SourceCode"/>
+      </w:pPr>
+      <w:r>
+        <w:rPr>
+          <w:rStyle w:val="VerbatimChar"/>
+        </w:rPr>
+        <w:t xml:space="preserve">## </w:t>
+      </w:r>
+      <w:r>
+        <w:br/>
+      </w:r>
+      <w:r>
+        <w:rPr>
+          <w:rStyle w:val="VerbatimChar"/>
+        </w:rPr>
+        <w:t xml:space="preserve">## [[20]]</w:t>
+      </w:r>
+    </w:p>
+    <w:p>
+      <w:pPr>
+        <w:pStyle w:val="FirstParagraph"/>
+      </w:pPr>
+      <w:r>
+        <w:drawing>
+          <wp:inline>
+            <wp:extent cx="5334000" cy="3048000"/>
+            <wp:effectExtent b="0" l="0" r="0" t="0"/>
+            <wp:docPr descr="" title="" id="1" name="Picture"/>
+            <a:graphic>
+              <a:graphicData uri="http://schemas.openxmlformats.org/drawingml/2006/picture">
+                <pic:pic>
+                  <pic:nvPicPr>
+                    <pic:cNvPr descr="Individuals_Overnight_files/figure-docx/unnamed-chunk-6-20.png" id="0" name="Picture"/>
+                    <pic:cNvPicPr>
+                      <a:picLocks noChangeArrowheads="1" noChangeAspect="1"/>
+                    </pic:cNvPicPr>
+                  </pic:nvPicPr>
+                  <pic:blipFill>
+                    <a:blip r:embed="rId43"/>
+                    <a:stretch>
+                      <a:fillRect/>
+                    </a:stretch>
+                  </pic:blipFill>
+                  <pic:spPr bwMode="auto">
+                    <a:xfrm>
+                      <a:off x="0" y="0"/>
+                      <a:ext cx="5334000" cy="3048000"/>
+                    </a:xfrm>
+                    <a:prstGeom prst="rect">
+                      <a:avLst/>
+                    </a:prstGeom>
+                    <a:noFill/>
+                    <a:ln w="9525">
+                      <a:noFill/>
+                      <a:headEnd/>
+                      <a:tailEnd/>
+                    </a:ln>
+                  </pic:spPr>
+                </pic:pic>
+              </a:graphicData>
+            </a:graphic>
+          </wp:inline>
+        </w:drawing>
+      </w:r>
+    </w:p>
+    <w:p>
+      <w:pPr>
+        <w:pStyle w:val="SourceCode"/>
+      </w:pPr>
+      <w:r>
+        <w:rPr>
+          <w:rStyle w:val="VerbatimChar"/>
+        </w:rPr>
+        <w:t xml:space="preserve">## </w:t>
+      </w:r>
+      <w:r>
+        <w:br/>
+      </w:r>
+      <w:r>
+        <w:rPr>
+          <w:rStyle w:val="VerbatimChar"/>
+        </w:rPr>
+        <w:t xml:space="preserve">## [[21]]</w:t>
+      </w:r>
+    </w:p>
+    <w:p>
+      <w:pPr>
+        <w:pStyle w:val="FirstParagraph"/>
+      </w:pPr>
+      <w:r>
+        <w:drawing>
+          <wp:inline>
+            <wp:extent cx="5334000" cy="3048000"/>
+            <wp:effectExtent b="0" l="0" r="0" t="0"/>
+            <wp:docPr descr="" title="" id="1" name="Picture"/>
+            <a:graphic>
+              <a:graphicData uri="http://schemas.openxmlformats.org/drawingml/2006/picture">
+                <pic:pic>
+                  <pic:nvPicPr>
+                    <pic:cNvPr descr="Individuals_Overnight_files/figure-docx/unnamed-chunk-6-21.png" id="0" name="Picture"/>
+                    <pic:cNvPicPr>
+                      <a:picLocks noChangeArrowheads="1" noChangeAspect="1"/>
+                    </pic:cNvPicPr>
+                  </pic:nvPicPr>
+                  <pic:blipFill>
+                    <a:blip r:embed="rId44"/>
+                    <a:stretch>
+                      <a:fillRect/>
+                    </a:stretch>
+                  </pic:blipFill>
+                  <pic:spPr bwMode="auto">
+                    <a:xfrm>
+                      <a:off x="0" y="0"/>
+                      <a:ext cx="5334000" cy="3048000"/>
+                    </a:xfrm>
+                    <a:prstGeom prst="rect">
+                      <a:avLst/>
+                    </a:prstGeom>
+                    <a:noFill/>
+                    <a:ln w="9525">
+                      <a:noFill/>
+                      <a:headEnd/>
+                      <a:tailEnd/>
+                    </a:ln>
+                  </pic:spPr>
+                </pic:pic>
+              </a:graphicData>
+            </a:graphic>
+          </wp:inline>
+        </w:drawing>
+      </w:r>
+    </w:p>
+    <w:p>
+      <w:pPr>
+        <w:pStyle w:val="SourceCode"/>
+      </w:pPr>
+      <w:r>
+        <w:rPr>
+          <w:rStyle w:val="VerbatimChar"/>
+        </w:rPr>
+        <w:t xml:space="preserve">## </w:t>
+      </w:r>
+      <w:r>
+        <w:br/>
+      </w:r>
+      <w:r>
+        <w:rPr>
+          <w:rStyle w:val="VerbatimChar"/>
+        </w:rPr>
+        <w:t xml:space="preserve">## [[22]]</w:t>
+      </w:r>
+    </w:p>
+    <w:p>
+      <w:pPr>
+        <w:pStyle w:val="FirstParagraph"/>
+      </w:pPr>
+      <w:r>
+        <w:drawing>
+          <wp:inline>
+            <wp:extent cx="5334000" cy="3048000"/>
+            <wp:effectExtent b="0" l="0" r="0" t="0"/>
+            <wp:docPr descr="" title="" id="1" name="Picture"/>
+            <a:graphic>
+              <a:graphicData uri="http://schemas.openxmlformats.org/drawingml/2006/picture">
+                <pic:pic>
+                  <pic:nvPicPr>
+                    <pic:cNvPr descr="Individuals_Overnight_files/figure-docx/unnamed-chunk-6-22.png" id="0" name="Picture"/>
+                    <pic:cNvPicPr>
+                      <a:picLocks noChangeArrowheads="1" noChangeAspect="1"/>
+                    </pic:cNvPicPr>
+                  </pic:nvPicPr>
+                  <pic:blipFill>
+                    <a:blip r:embed="rId45"/>
+                    <a:stretch>
+                      <a:fillRect/>
+                    </a:stretch>
+                  </pic:blipFill>
+                  <pic:spPr bwMode="auto">
+                    <a:xfrm>
+                      <a:off x="0" y="0"/>
+                      <a:ext cx="5334000" cy="3048000"/>
+                    </a:xfrm>
+                    <a:prstGeom prst="rect">
+                      <a:avLst/>
+                    </a:prstGeom>
+                    <a:noFill/>
+                    <a:ln w="9525">
+                      <a:noFill/>
+                      <a:headEnd/>
+                      <a:tailEnd/>
+                    </a:ln>
+                  </pic:spPr>
+                </pic:pic>
+              </a:graphicData>
+            </a:graphic>
+          </wp:inline>
+        </w:drawing>
+      </w:r>
+    </w:p>
+    <w:p>
+      <w:pPr>
+        <w:pStyle w:val="SourceCode"/>
+      </w:pPr>
+      <w:r>
+        <w:rPr>
+          <w:rStyle w:val="VerbatimChar"/>
+        </w:rPr>
+        <w:t xml:space="preserve">## </w:t>
+      </w:r>
+      <w:r>
+        <w:br/>
+      </w:r>
+      <w:r>
+        <w:rPr>
+          <w:rStyle w:val="VerbatimChar"/>
+        </w:rPr>
+        <w:t xml:space="preserve">## [[23]]</w:t>
+      </w:r>
+    </w:p>
+    <w:p>
+      <w:pPr>
+        <w:pStyle w:val="FirstParagraph"/>
+      </w:pPr>
+      <w:r>
+        <w:drawing>
+          <wp:inline>
+            <wp:extent cx="5334000" cy="3048000"/>
+            <wp:effectExtent b="0" l="0" r="0" t="0"/>
+            <wp:docPr descr="" title="" id="1" name="Picture"/>
+            <a:graphic>
+              <a:graphicData uri="http://schemas.openxmlformats.org/drawingml/2006/picture">
+                <pic:pic>
+                  <pic:nvPicPr>
+                    <pic:cNvPr descr="Individuals_Overnight_files/figure-docx/unnamed-chunk-6-23.png" id="0" name="Picture"/>
+                    <pic:cNvPicPr>
+                      <a:picLocks noChangeArrowheads="1" noChangeAspect="1"/>
+                    </pic:cNvPicPr>
+                  </pic:nvPicPr>
+                  <pic:blipFill>
+                    <a:blip r:embed="rId46"/>
+                    <a:stretch>
+                      <a:fillRect/>
+                    </a:stretch>
+                  </pic:blipFill>
+                  <pic:spPr bwMode="auto">
+                    <a:xfrm>
+                      <a:off x="0" y="0"/>
+                      <a:ext cx="5334000" cy="3048000"/>
+                    </a:xfrm>
+                    <a:prstGeom prst="rect">
+                      <a:avLst/>
+                    </a:prstGeom>
+                    <a:noFill/>
+                    <a:ln w="9525">
+                      <a:noFill/>
+                      <a:headEnd/>
+                      <a:tailEnd/>
+                    </a:ln>
+                  </pic:spPr>
+                </pic:pic>
+              </a:graphicData>
+            </a:graphic>
+          </wp:inline>
+        </w:drawing>
+      </w:r>
+    </w:p>
+    <w:p>
+      <w:pPr>
+        <w:pStyle w:val="SourceCode"/>
+      </w:pPr>
+      <w:r>
+        <w:rPr>
+          <w:rStyle w:val="VerbatimChar"/>
+        </w:rPr>
+        <w:t xml:space="preserve">## </w:t>
+      </w:r>
+      <w:r>
+        <w:br/>
+      </w:r>
+      <w:r>
+        <w:rPr>
+          <w:rStyle w:val="VerbatimChar"/>
+        </w:rPr>
+        <w:t xml:space="preserve">## [[24]]</w:t>
+      </w:r>
+    </w:p>
+    <w:p>
+      <w:pPr>
+        <w:pStyle w:val="FirstParagraph"/>
+      </w:pPr>
+      <w:r>
+        <w:drawing>
+          <wp:inline>
+            <wp:extent cx="5334000" cy="3048000"/>
+            <wp:effectExtent b="0" l="0" r="0" t="0"/>
+            <wp:docPr descr="" title="" id="1" name="Picture"/>
+            <a:graphic>
+              <a:graphicData uri="http://schemas.openxmlformats.org/drawingml/2006/picture">
+                <pic:pic>
+                  <pic:nvPicPr>
+                    <pic:cNvPr descr="Individuals_Overnight_files/figure-docx/unnamed-chunk-6-24.png" id="0" name="Picture"/>
+                    <pic:cNvPicPr>
+                      <a:picLocks noChangeArrowheads="1" noChangeAspect="1"/>
+                    </pic:cNvPicPr>
+                  </pic:nvPicPr>
+                  <pic:blipFill>
+                    <a:blip r:embed="rId47"/>
+                    <a:stretch>
+                      <a:fillRect/>
+                    </a:stretch>
+                  </pic:blipFill>
+                  <pic:spPr bwMode="auto">
+                    <a:xfrm>
+                      <a:off x="0" y="0"/>
+                      <a:ext cx="5334000" cy="3048000"/>
+                    </a:xfrm>
+                    <a:prstGeom prst="rect">
+                      <a:avLst/>
+                    </a:prstGeom>
+                    <a:noFill/>
+                    <a:ln w="9525">
+                      <a:noFill/>
+                      <a:headEnd/>
+                      <a:tailEnd/>
+                    </a:ln>
+                  </pic:spPr>
+                </pic:pic>
+              </a:graphicData>
+            </a:graphic>
+          </wp:inline>
+        </w:drawing>
+      </w:r>
+    </w:p>
+    <w:p>
+      <w:pPr>
+        <w:pStyle w:val="SourceCode"/>
+      </w:pPr>
+      <w:r>
+        <w:rPr>
+          <w:rStyle w:val="VerbatimChar"/>
+        </w:rPr>
+        <w:t xml:space="preserve">## </w:t>
+      </w:r>
+      <w:r>
+        <w:br/>
+      </w:r>
+      <w:r>
+        <w:rPr>
+          <w:rStyle w:val="VerbatimChar"/>
+        </w:rPr>
+        <w:t xml:space="preserve">## [[25]]</w:t>
+      </w:r>
+    </w:p>
+    <w:p>
+      <w:pPr>
+        <w:pStyle w:val="FirstParagraph"/>
+      </w:pPr>
+      <w:r>
+        <w:drawing>
+          <wp:inline>
+            <wp:extent cx="5334000" cy="3048000"/>
+            <wp:effectExtent b="0" l="0" r="0" t="0"/>
+            <wp:docPr descr="" title="" id="1" name="Picture"/>
+            <a:graphic>
+              <a:graphicData uri="http://schemas.openxmlformats.org/drawingml/2006/picture">
+                <pic:pic>
+                  <pic:nvPicPr>
+                    <pic:cNvPr descr="Individuals_Overnight_files/figure-docx/unnamed-chunk-6-25.png" id="0" name="Picture"/>
+                    <pic:cNvPicPr>
+                      <a:picLocks noChangeArrowheads="1" noChangeAspect="1"/>
+                    </pic:cNvPicPr>
+                  </pic:nvPicPr>
+                  <pic:blipFill>
+                    <a:blip r:embed="rId48"/>
+                    <a:stretch>
+                      <a:fillRect/>
+                    </a:stretch>
+                  </pic:blipFill>
+                  <pic:spPr bwMode="auto">
+                    <a:xfrm>
+                      <a:off x="0" y="0"/>
+                      <a:ext cx="5334000" cy="3048000"/>
+                    </a:xfrm>
+                    <a:prstGeom prst="rect">
+                      <a:avLst/>
+                    </a:prstGeom>
+                    <a:noFill/>
+                    <a:ln w="9525">
+                      <a:noFill/>
+                      <a:headEnd/>
+                      <a:tailEnd/>
+                    </a:ln>
+                  </pic:spPr>
+                </pic:pic>
+              </a:graphicData>
+            </a:graphic>
+          </wp:inline>
+        </w:drawing>
+      </w:r>
+    </w:p>
+    <w:p>
+      <w:pPr>
+        <w:pStyle w:val="SourceCode"/>
+      </w:pPr>
+      <w:r>
+        <w:rPr>
+          <w:rStyle w:val="VerbatimChar"/>
+        </w:rPr>
+        <w:t xml:space="preserve">## </w:t>
+      </w:r>
+      <w:r>
+        <w:br/>
+      </w:r>
+      <w:r>
+        <w:rPr>
+          <w:rStyle w:val="VerbatimChar"/>
+        </w:rPr>
+        <w:t xml:space="preserve">## [[26]]</w:t>
+      </w:r>
+    </w:p>
+    <w:p>
+      <w:pPr>
+        <w:pStyle w:val="FirstParagraph"/>
+      </w:pPr>
+      <w:r>
+        <w:drawing>
+          <wp:inline>
+            <wp:extent cx="5334000" cy="3048000"/>
+            <wp:effectExtent b="0" l="0" r="0" t="0"/>
+            <wp:docPr descr="" title="" id="1" name="Picture"/>
+            <a:graphic>
+              <a:graphicData uri="http://schemas.openxmlformats.org/drawingml/2006/picture">
+                <pic:pic>
+                  <pic:nvPicPr>
+                    <pic:cNvPr descr="Individuals_Overnight_files/figure-docx/unnamed-chunk-6-26.png" id="0" name="Picture"/>
+                    <pic:cNvPicPr>
+                      <a:picLocks noChangeArrowheads="1" noChangeAspect="1"/>
+                    </pic:cNvPicPr>
+                  </pic:nvPicPr>
+                  <pic:blipFill>
+                    <a:blip r:embed="rId49"/>
+                    <a:stretch>
+                      <a:fillRect/>
+                    </a:stretch>
+                  </pic:blipFill>
+                  <pic:spPr bwMode="auto">
+                    <a:xfrm>
+                      <a:off x="0" y="0"/>
+                      <a:ext cx="5334000" cy="3048000"/>
+                    </a:xfrm>
+                    <a:prstGeom prst="rect">
+                      <a:avLst/>
+                    </a:prstGeom>
+                    <a:noFill/>
+                    <a:ln w="9525">
+                      <a:noFill/>
+                      <a:headEnd/>
+                      <a:tailEnd/>
+                    </a:ln>
+                  </pic:spPr>
+                </pic:pic>
+              </a:graphicData>
+            </a:graphic>
+          </wp:inline>
+        </w:drawing>
+      </w:r>
+    </w:p>
+    <w:p>
+      <w:pPr>
+        <w:pStyle w:val="SourceCode"/>
+      </w:pPr>
+      <w:r>
+        <w:rPr>
+          <w:rStyle w:val="VerbatimChar"/>
+        </w:rPr>
+        <w:t xml:space="preserve">## </w:t>
+      </w:r>
+      <w:r>
+        <w:br/>
+      </w:r>
+      <w:r>
+        <w:rPr>
+          <w:rStyle w:val="VerbatimChar"/>
+        </w:rPr>
+        <w:t xml:space="preserve">## [[27]]</w:t>
+      </w:r>
+    </w:p>
+    <w:p>
+      <w:pPr>
+        <w:pStyle w:val="FirstParagraph"/>
+      </w:pPr>
+      <w:r>
+        <w:drawing>
+          <wp:inline>
+            <wp:extent cx="5334000" cy="3048000"/>
+            <wp:effectExtent b="0" l="0" r="0" t="0"/>
+            <wp:docPr descr="" title="" id="1" name="Picture"/>
+            <a:graphic>
+              <a:graphicData uri="http://schemas.openxmlformats.org/drawingml/2006/picture">
+                <pic:pic>
+                  <pic:nvPicPr>
+                    <pic:cNvPr descr="Individuals_Overnight_files/figure-docx/unnamed-chunk-6-27.png" id="0" name="Picture"/>
+                    <pic:cNvPicPr>
+                      <a:picLocks noChangeArrowheads="1" noChangeAspect="1"/>
+                    </pic:cNvPicPr>
+                  </pic:nvPicPr>
+                  <pic:blipFill>
+                    <a:blip r:embed="rId50"/>
+                    <a:stretch>
+                      <a:fillRect/>
+                    </a:stretch>
+                  </pic:blipFill>
+                  <pic:spPr bwMode="auto">
+                    <a:xfrm>
+                      <a:off x="0" y="0"/>
+                      <a:ext cx="5334000" cy="3048000"/>
+                    </a:xfrm>
+                    <a:prstGeom prst="rect">
+                      <a:avLst/>
+                    </a:prstGeom>
+                    <a:noFill/>
+                    <a:ln w="9525">
+                      <a:noFill/>
+                      <a:headEnd/>
+                      <a:tailEnd/>
+                    </a:ln>
+                  </pic:spPr>
+                </pic:pic>
+              </a:graphicData>
+            </a:graphic>
+          </wp:inline>
+        </w:drawing>
+      </w:r>
+    </w:p>
+    <w:p>
+      <w:pPr>
+        <w:pStyle w:val="SourceCode"/>
+      </w:pPr>
+      <w:r>
+        <w:rPr>
+          <w:rStyle w:val="VerbatimChar"/>
+        </w:rPr>
+        <w:t xml:space="preserve">## </w:t>
+      </w:r>
+      <w:r>
+        <w:br/>
+      </w:r>
+      <w:r>
+        <w:rPr>
+          <w:rStyle w:val="VerbatimChar"/>
+        </w:rPr>
+        <w:t xml:space="preserve">## [[28]]</w:t>
+      </w:r>
+    </w:p>
+    <w:p>
+      <w:pPr>
+        <w:pStyle w:val="FirstParagraph"/>
+      </w:pPr>
+      <w:r>
+        <w:drawing>
+          <wp:inline>
+            <wp:extent cx="5334000" cy="3048000"/>
+            <wp:effectExtent b="0" l="0" r="0" t="0"/>
+            <wp:docPr descr="" title="" id="1" name="Picture"/>
+            <a:graphic>
+              <a:graphicData uri="http://schemas.openxmlformats.org/drawingml/2006/picture">
+                <pic:pic>
+                  <pic:nvPicPr>
+                    <pic:cNvPr descr="Individuals_Overnight_files/figure-docx/unnamed-chunk-6-28.png" id="0" name="Picture"/>
+                    <pic:cNvPicPr>
+                      <a:picLocks noChangeArrowheads="1" noChangeAspect="1"/>
+                    </pic:cNvPicPr>
+                  </pic:nvPicPr>
+                  <pic:blipFill>
+                    <a:blip r:embed="rId51"/>
+                    <a:stretch>
+                      <a:fillRect/>
+                    </a:stretch>
+                  </pic:blipFill>
+                  <pic:spPr bwMode="auto">
+                    <a:xfrm>
+                      <a:off x="0" y="0"/>
+                      <a:ext cx="5334000" cy="3048000"/>
+                    </a:xfrm>
+                    <a:prstGeom prst="rect">
+                      <a:avLst/>
+                    </a:prstGeom>
+                    <a:noFill/>
+                    <a:ln w="9525">
+                      <a:noFill/>
+                      <a:headEnd/>
+                      <a:tailEnd/>
+                    </a:ln>
+                  </pic:spPr>
+                </pic:pic>
+              </a:graphicData>
+            </a:graphic>
+          </wp:inline>
+        </w:drawing>
+      </w:r>
+    </w:p>
+    <w:p>
+      <w:pPr>
+        <w:pStyle w:val="SourceCode"/>
+      </w:pPr>
+      <w:r>
+        <w:rPr>
+          <w:rStyle w:val="VerbatimChar"/>
+        </w:rPr>
+        <w:t xml:space="preserve">## </w:t>
+      </w:r>
+      <w:r>
+        <w:br/>
+      </w:r>
+      <w:r>
+        <w:rPr>
+          <w:rStyle w:val="VerbatimChar"/>
+        </w:rPr>
+        <w:t xml:space="preserve">## [[29]]</w:t>
+      </w:r>
+    </w:p>
+    <w:p>
+      <w:pPr>
+        <w:pStyle w:val="FirstParagraph"/>
+      </w:pPr>
+      <w:r>
+        <w:drawing>
+          <wp:inline>
+            <wp:extent cx="5334000" cy="3048000"/>
+            <wp:effectExtent b="0" l="0" r="0" t="0"/>
+            <wp:docPr descr="" title="" id="1" name="Picture"/>
+            <a:graphic>
+              <a:graphicData uri="http://schemas.openxmlformats.org/drawingml/2006/picture">
+                <pic:pic>
+                  <pic:nvPicPr>
+                    <pic:cNvPr descr="Individuals_Overnight_files/figure-docx/unnamed-chunk-6-29.png" id="0" name="Picture"/>
+                    <pic:cNvPicPr>
+                      <a:picLocks noChangeArrowheads="1" noChangeAspect="1"/>
+                    </pic:cNvPicPr>
+                  </pic:nvPicPr>
+                  <pic:blipFill>
+                    <a:blip r:embed="rId52"/>
+                    <a:stretch>
+                      <a:fillRect/>
+                    </a:stretch>
+                  </pic:blipFill>
+                  <pic:spPr bwMode="auto">
+                    <a:xfrm>
+                      <a:off x="0" y="0"/>
+                      <a:ext cx="5334000" cy="3048000"/>
+                    </a:xfrm>
+                    <a:prstGeom prst="rect">
+                      <a:avLst/>
+                    </a:prstGeom>
+                    <a:noFill/>
+                    <a:ln w="9525">
+                      <a:noFill/>
+                      <a:headEnd/>
+                      <a:tailEnd/>
+                    </a:ln>
+                  </pic:spPr>
+                </pic:pic>
+              </a:graphicData>
+            </a:graphic>
+          </wp:inline>
+        </w:drawing>
+      </w:r>
+    </w:p>
+    <w:p>
+      <w:pPr>
+        <w:pStyle w:val="SourceCode"/>
+      </w:pPr>
+      <w:r>
+        <w:rPr>
+          <w:rStyle w:val="VerbatimChar"/>
+        </w:rPr>
+        <w:t xml:space="preserve">## </w:t>
+      </w:r>
+      <w:r>
+        <w:br/>
+      </w:r>
+      <w:r>
+        <w:rPr>
+          <w:rStyle w:val="VerbatimChar"/>
+        </w:rPr>
+        <w:t xml:space="preserve">## [[30]]</w:t>
+      </w:r>
+    </w:p>
+    <w:p>
+      <w:pPr>
+        <w:pStyle w:val="FirstParagraph"/>
+      </w:pPr>
+      <w:r>
+        <w:drawing>
+          <wp:inline>
+            <wp:extent cx="5334000" cy="3048000"/>
+            <wp:effectExtent b="0" l="0" r="0" t="0"/>
+            <wp:docPr descr="" title="" id="1" name="Picture"/>
+            <a:graphic>
+              <a:graphicData uri="http://schemas.openxmlformats.org/drawingml/2006/picture">
+                <pic:pic>
+                  <pic:nvPicPr>
+                    <pic:cNvPr descr="Individuals_Overnight_files/figure-docx/unnamed-chunk-6-30.png" id="0" name="Picture"/>
+                    <pic:cNvPicPr>
+                      <a:picLocks noChangeArrowheads="1" noChangeAspect="1"/>
+                    </pic:cNvPicPr>
+                  </pic:nvPicPr>
+                  <pic:blipFill>
+                    <a:blip r:embed="rId53"/>
+                    <a:stretch>
+                      <a:fillRect/>
+                    </a:stretch>
+                  </pic:blipFill>
+                  <pic:spPr bwMode="auto">
+                    <a:xfrm>
+                      <a:off x="0" y="0"/>
+                      <a:ext cx="5334000" cy="3048000"/>
+                    </a:xfrm>
+                    <a:prstGeom prst="rect">
+                      <a:avLst/>
+                    </a:prstGeom>
+                    <a:noFill/>
+                    <a:ln w="9525">
+                      <a:noFill/>
+                      <a:headEnd/>
+                      <a:tailEnd/>
+                    </a:ln>
+                  </pic:spPr>
+                </pic:pic>
+              </a:graphicData>
+            </a:graphic>
+          </wp:inline>
+        </w:drawing>
+      </w:r>
+    </w:p>
+    <w:p>
+      <w:pPr>
+        <w:pStyle w:val="SourceCode"/>
+      </w:pPr>
+      <w:r>
+        <w:rPr>
+          <w:rStyle w:val="VerbatimChar"/>
+        </w:rPr>
+        <w:t xml:space="preserve">## </w:t>
+      </w:r>
+      <w:r>
+        <w:br/>
+      </w:r>
+      <w:r>
+        <w:rPr>
+          <w:rStyle w:val="VerbatimChar"/>
+        </w:rPr>
+        <w:t xml:space="preserve">## [[31]]</w:t>
+      </w:r>
+    </w:p>
+    <w:p>
+      <w:pPr>
+        <w:pStyle w:val="FirstParagraph"/>
+      </w:pPr>
+      <w:r>
+        <w:drawing>
+          <wp:inline>
+            <wp:extent cx="5334000" cy="3048000"/>
+            <wp:effectExtent b="0" l="0" r="0" t="0"/>
+            <wp:docPr descr="" title="" id="1" name="Picture"/>
+            <a:graphic>
+              <a:graphicData uri="http://schemas.openxmlformats.org/drawingml/2006/picture">
+                <pic:pic>
+                  <pic:nvPicPr>
+                    <pic:cNvPr descr="Individuals_Overnight_files/figure-docx/unnamed-chunk-6-31.png" id="0" name="Picture"/>
+                    <pic:cNvPicPr>
+                      <a:picLocks noChangeArrowheads="1" noChangeAspect="1"/>
+                    </pic:cNvPicPr>
+                  </pic:nvPicPr>
+                  <pic:blipFill>
+                    <a:blip r:embed="rId54"/>
+                    <a:stretch>
+                      <a:fillRect/>
+                    </a:stretch>
+                  </pic:blipFill>
+                  <pic:spPr bwMode="auto">
+                    <a:xfrm>
+                      <a:off x="0" y="0"/>
+                      <a:ext cx="5334000" cy="3048000"/>
+                    </a:xfrm>
+                    <a:prstGeom prst="rect">
+                      <a:avLst/>
+                    </a:prstGeom>
+                    <a:noFill/>
+                    <a:ln w="9525">
+                      <a:noFill/>
+                      <a:headEnd/>
+                      <a:tailEnd/>
+                    </a:ln>
+                  </pic:spPr>
+                </pic:pic>
+              </a:graphicData>
+            </a:graphic>
+          </wp:inline>
+        </w:drawing>
+      </w:r>
+    </w:p>
+    <w:p>
+      <w:pPr>
+        <w:pStyle w:val="SourceCode"/>
+      </w:pPr>
+      <w:r>
+        <w:rPr>
+          <w:rStyle w:val="VerbatimChar"/>
+        </w:rPr>
+        <w:t xml:space="preserve">## </w:t>
+      </w:r>
+      <w:r>
+        <w:br/>
+      </w:r>
+      <w:r>
+        <w:rPr>
+          <w:rStyle w:val="VerbatimChar"/>
+        </w:rPr>
+        <w:t xml:space="preserve">## [[32]]</w:t>
+      </w:r>
+    </w:p>
+    <w:p>
+      <w:pPr>
+        <w:pStyle w:val="FirstParagraph"/>
+      </w:pPr>
+      <w:r>
+        <w:drawing>
+          <wp:inline>
+            <wp:extent cx="5334000" cy="3048000"/>
+            <wp:effectExtent b="0" l="0" r="0" t="0"/>
+            <wp:docPr descr="" title="" id="1" name="Picture"/>
+            <a:graphic>
+              <a:graphicData uri="http://schemas.openxmlformats.org/drawingml/2006/picture">
+                <pic:pic>
+                  <pic:nvPicPr>
+                    <pic:cNvPr descr="Individuals_Overnight_files/figure-docx/unnamed-chunk-6-32.png" id="0" name="Picture"/>
+                    <pic:cNvPicPr>
+                      <a:picLocks noChangeArrowheads="1" noChangeAspect="1"/>
+                    </pic:cNvPicPr>
+                  </pic:nvPicPr>
+                  <pic:blipFill>
+                    <a:blip r:embed="rId55"/>
+                    <a:stretch>
+                      <a:fillRect/>
+                    </a:stretch>
+                  </pic:blipFill>
+                  <pic:spPr bwMode="auto">
+                    <a:xfrm>
+                      <a:off x="0" y="0"/>
+                      <a:ext cx="5334000" cy="3048000"/>
+                    </a:xfrm>
+                    <a:prstGeom prst="rect">
+                      <a:avLst/>
+                    </a:prstGeom>
+                    <a:noFill/>
+                    <a:ln w="9525">
+                      <a:noFill/>
+                      <a:headEnd/>
+                      <a:tailEnd/>
+                    </a:ln>
+                  </pic:spPr>
+                </pic:pic>
+              </a:graphicData>
+            </a:graphic>
+          </wp:inline>
+        </w:drawing>
+      </w:r>
+    </w:p>
+    <w:p>
+      <w:pPr>
+        <w:pStyle w:val="SourceCode"/>
+      </w:pPr>
+      <w:r>
+        <w:rPr>
+          <w:rStyle w:val="VerbatimChar"/>
+        </w:rPr>
+        <w:t xml:space="preserve">## </w:t>
+      </w:r>
+      <w:r>
+        <w:br/>
+      </w:r>
+      <w:r>
+        <w:rPr>
+          <w:rStyle w:val="VerbatimChar"/>
+        </w:rPr>
+        <w:t xml:space="preserve">## [[33]]</w:t>
+      </w:r>
+    </w:p>
+    <w:p>
+      <w:pPr>
+        <w:pStyle w:val="FirstParagraph"/>
+      </w:pPr>
+      <w:r>
+        <w:drawing>
+          <wp:inline>
+            <wp:extent cx="5334000" cy="3048000"/>
+            <wp:effectExtent b="0" l="0" r="0" t="0"/>
+            <wp:docPr descr="" title="" id="1" name="Picture"/>
+            <a:graphic>
+              <a:graphicData uri="http://schemas.openxmlformats.org/drawingml/2006/picture">
+                <pic:pic>
+                  <pic:nvPicPr>
+                    <pic:cNvPr descr="Individuals_Overnight_files/figure-docx/unnamed-chunk-6-33.png" id="0" name="Picture"/>
+                    <pic:cNvPicPr>
+                      <a:picLocks noChangeArrowheads="1" noChangeAspect="1"/>
+                    </pic:cNvPicPr>
+                  </pic:nvPicPr>
+                  <pic:blipFill>
+                    <a:blip r:embed="rId56"/>
+                    <a:stretch>
+                      <a:fillRect/>
+                    </a:stretch>
+                  </pic:blipFill>
+                  <pic:spPr bwMode="auto">
+                    <a:xfrm>
+                      <a:off x="0" y="0"/>
+                      <a:ext cx="5334000" cy="3048000"/>
                     </a:xfrm>
                     <a:prstGeom prst="rect">
                       <a:avLst/>

</xml_diff>

<commit_message>
Tweaking RIHU03 categories, and refining individual plots
</commit_message>
<xml_diff>
--- a/Individuals_Overnight.docx
+++ b/Individuals_Overnight.docx
@@ -87,1081 +87,6 @@
           <w:rStyle w:val="VerbatimChar"/>
         </w:rPr>
         <w:t xml:space="preserve">## For best results, restart R session and update pander using devtools:: or remotes::install_github('rapporter/pander')</w:t>
-      </w:r>
-    </w:p>
-    <w:p>
-      <w:pPr>
-        <w:pStyle w:val="SourceCode"/>
-      </w:pPr>
-      <w:r>
-        <w:rPr>
-          <w:rStyle w:val="VerbatimChar"/>
-        </w:rPr>
-        <w:t xml:space="preserve">## text graphs are displayed; set 'tmp.img.dir' parameter to activate png graphs</w:t>
-      </w:r>
-    </w:p>
-    <w:p>
-      <w:pPr>
-        <w:pStyle w:val="SourceCode"/>
-      </w:pPr>
-      <w:r>
-        <w:rPr>
-          <w:rStyle w:val="VerbatimChar"/>
-        </w:rPr>
-        <w:t xml:space="preserve">## ### Data Frame Summary  </w:t>
-      </w:r>
-      <w:r>
-        <w:br/>
-      </w:r>
-      <w:r>
-        <w:rPr>
-          <w:rStyle w:val="VerbatimChar"/>
-        </w:rPr>
-        <w:t xml:space="preserve">## #### therm_all  </w:t>
-      </w:r>
-      <w:r>
-        <w:br/>
-      </w:r>
-      <w:r>
-        <w:rPr>
-          <w:rStyle w:val="VerbatimChar"/>
-        </w:rPr>
-        <w:t xml:space="preserve">## **Dimensions:** 2111 x 15  </w:t>
-      </w:r>
-      <w:r>
-        <w:br/>
-      </w:r>
-      <w:r>
-        <w:rPr>
-          <w:rStyle w:val="VerbatimChar"/>
-        </w:rPr>
-        <w:t xml:space="preserve">## **Duplicates:** 0  </w:t>
-      </w:r>
-      <w:r>
-        <w:br/>
-      </w:r>
-      <w:r>
-        <w:rPr>
-          <w:rStyle w:val="VerbatimChar"/>
-        </w:rPr>
-        <w:t xml:space="preserve">## </w:t>
-      </w:r>
-      <w:r>
-        <w:br/>
-      </w:r>
-      <w:r>
-        <w:rPr>
-          <w:rStyle w:val="VerbatimChar"/>
-        </w:rPr>
-        <w:t xml:space="preserve">## +----+------------------+-----------------------------+-----------------------+----------------------------------------+---------+</w:t>
-      </w:r>
-      <w:r>
-        <w:br/>
-      </w:r>
-      <w:r>
-        <w:rPr>
-          <w:rStyle w:val="VerbatimChar"/>
-        </w:rPr>
-        <w:t xml:space="preserve">## | No | Variable         | Stats / Values              | Freqs (% of Valid)    | Graph                                  | Missing |</w:t>
-      </w:r>
-      <w:r>
-        <w:br/>
-      </w:r>
-      <w:r>
-        <w:rPr>
-          <w:rStyle w:val="VerbatimChar"/>
-        </w:rPr>
-        <w:t xml:space="preserve">## +====+==================+=============================+=======================+========================================+=========+</w:t>
-      </w:r>
-      <w:r>
-        <w:br/>
-      </w:r>
-      <w:r>
-        <w:rPr>
-          <w:rStyle w:val="VerbatimChar"/>
-        </w:rPr>
-        <w:t xml:space="preserve">## | 1  | X\               | Mean (sd) : 1056 (609.5)\   | 2111 distinct values\ | \                                      | 0\      |</w:t>
-      </w:r>
-      <w:r>
-        <w:br/>
-      </w:r>
-      <w:r>
-        <w:rPr>
-          <w:rStyle w:val="VerbatimChar"/>
-        </w:rPr>
-        <w:t xml:space="preserve">## |    | [integer]        | min &lt; med &lt; max:\           | (Integer sequence)    | : : : : : : : : : :\                   | (0.0%)  |</w:t>
-      </w:r>
-      <w:r>
-        <w:br/>
-      </w:r>
-      <w:r>
-        <w:rPr>
-          <w:rStyle w:val="VerbatimChar"/>
-        </w:rPr>
-        <w:t xml:space="preserve">## |    |                  | 1 &lt; 1056 &lt; 2111\            |                       | : : : : : : : : : :\                   |         |</w:t>
-      </w:r>
-      <w:r>
-        <w:br/>
-      </w:r>
-      <w:r>
-        <w:rPr>
-          <w:rStyle w:val="VerbatimChar"/>
-        </w:rPr>
-        <w:t xml:space="preserve">## |    |                  | IQR (CV) : 1055 (0.6)       |                       | : : : : : : : : : :\                   |         |</w:t>
-      </w:r>
-      <w:r>
-        <w:br/>
-      </w:r>
-      <w:r>
-        <w:rPr>
-          <w:rStyle w:val="VerbatimChar"/>
-        </w:rPr>
-        <w:t xml:space="preserve">## |    |                  |                             |                       | : : : : : : : : : :\                   |         |</w:t>
-      </w:r>
-      <w:r>
-        <w:br/>
-      </w:r>
-      <w:r>
-        <w:rPr>
-          <w:rStyle w:val="VerbatimChar"/>
-        </w:rPr>
-        <w:t xml:space="preserve">## |    |                  |                             |                       | : : : : : : : : : :                    |         |</w:t>
-      </w:r>
-      <w:r>
-        <w:br/>
-      </w:r>
-      <w:r>
-        <w:rPr>
-          <w:rStyle w:val="VerbatimChar"/>
-        </w:rPr>
-        <w:t xml:space="preserve">## +----+------------------+-----------------------------+-----------------------+----------------------------------------+---------+</w:t>
-      </w:r>
-      <w:r>
-        <w:br/>
-      </w:r>
-      <w:r>
-        <w:rPr>
-          <w:rStyle w:val="VerbatimChar"/>
-        </w:rPr>
-        <w:t xml:space="preserve">## | 2  | Indiv_ID\        | 1\. BLHU03\                 | 187 ( 8.9%)\          | I \                                    | 0\      |</w:t>
-      </w:r>
-      <w:r>
-        <w:br/>
-      </w:r>
-      <w:r>
-        <w:rPr>
-          <w:rStyle w:val="VerbatimChar"/>
-        </w:rPr>
-        <w:t xml:space="preserve">## |    | [character]      | 2\. BCHU01\                 | 149 ( 7.1%)\          | I \                                    | (0.0%)  |</w:t>
-      </w:r>
-      <w:r>
-        <w:br/>
-      </w:r>
-      <w:r>
-        <w:rPr>
-          <w:rStyle w:val="VerbatimChar"/>
-        </w:rPr>
-        <w:t xml:space="preserve">## |    |                  | 3\. BCHU03\                 | 138 ( 6.5%)\          | I \                                    |         |</w:t>
-      </w:r>
-      <w:r>
-        <w:br/>
-      </w:r>
-      <w:r>
-        <w:rPr>
-          <w:rStyle w:val="VerbatimChar"/>
-        </w:rPr>
-        <w:t xml:space="preserve">## |    |                  | 4\. BLHU04\                 | 138 ( 6.5%)\          | I \                                    |         |</w:t>
-      </w:r>
-      <w:r>
-        <w:br/>
-      </w:r>
-      <w:r>
-        <w:rPr>
-          <w:rStyle w:val="VerbatimChar"/>
-        </w:rPr>
-        <w:t xml:space="preserve">## |    |                  | 5\. BLHU01\                 | 134 ( 6.3%)\          | I \                                    |         |</w:t>
-      </w:r>
-      <w:r>
-        <w:br/>
-      </w:r>
-      <w:r>
-        <w:rPr>
-          <w:rStyle w:val="VerbatimChar"/>
-        </w:rPr>
-        <w:t xml:space="preserve">## |    |                  | 6\. BCHU02\                 | 133 ( 6.3%)\          | I \                                    |         |</w:t>
-      </w:r>
-      <w:r>
-        <w:br/>
-      </w:r>
-      <w:r>
-        <w:rPr>
-          <w:rStyle w:val="VerbatimChar"/>
-        </w:rPr>
-        <w:t xml:space="preserve">## |    |                  | 7\. MAHU06\                 | 125 ( 5.9%)\          | I \                                    |         |</w:t>
-      </w:r>
-      <w:r>
-        <w:br/>
-      </w:r>
-      <w:r>
-        <w:rPr>
-          <w:rStyle w:val="VerbatimChar"/>
-        </w:rPr>
-        <w:t xml:space="preserve">## |    |                  | 8\. MAHU02\                 | 123 ( 5.8%)\          | I \                                    |         |</w:t>
-      </w:r>
-      <w:r>
-        <w:br/>
-      </w:r>
-      <w:r>
-        <w:rPr>
-          <w:rStyle w:val="VerbatimChar"/>
-        </w:rPr>
-        <w:t xml:space="preserve">## |    |                  | 9\. MAHU05\                 | 106 ( 5.0%)\          | I \                                    |         |</w:t>
-      </w:r>
-      <w:r>
-        <w:br/>
-      </w:r>
-      <w:r>
-        <w:rPr>
-          <w:rStyle w:val="VerbatimChar"/>
-        </w:rPr>
-        <w:t xml:space="preserve">## |    |                  | 10\. BLHU02\                | 92 ( 4.4%)\           | \                                      |         |</w:t>
-      </w:r>
-      <w:r>
-        <w:br/>
-      </w:r>
-      <w:r>
-        <w:rPr>
-          <w:rStyle w:val="VerbatimChar"/>
-        </w:rPr>
-        <w:t xml:space="preserve">## |    |                  | [ 14 others ]               | 786 (37.2%)           | IIIIIII                                |         |</w:t>
-      </w:r>
-      <w:r>
-        <w:br/>
-      </w:r>
-      <w:r>
-        <w:rPr>
-          <w:rStyle w:val="VerbatimChar"/>
-        </w:rPr>
-        <w:t xml:space="preserve">## +----+------------------+-----------------------------+-----------------------+----------------------------------------+---------+</w:t>
-      </w:r>
-      <w:r>
-        <w:br/>
-      </w:r>
-      <w:r>
-        <w:rPr>
-          <w:rStyle w:val="VerbatimChar"/>
-        </w:rPr>
-        <w:t xml:space="preserve">## | 3  | Date\            | Mean (sd) : 577 (42)\       | 21 distinct values    | \                                      | 0\      |</w:t>
-      </w:r>
-      <w:r>
-        <w:br/>
-      </w:r>
-      <w:r>
-        <w:rPr>
-          <w:rStyle w:val="VerbatimChar"/>
-        </w:rPr>
-        <w:t xml:space="preserve">## |    | [integer]        | min &lt; med &lt; max:\           |                       | \ \ \ \ \ \ \ \ \ \ \ \ \ \ \ \ \ \ :\ | (0.0%)  |</w:t>
-      </w:r>
-      <w:r>
-        <w:br/>
-      </w:r>
-      <w:r>
-        <w:rPr>
-          <w:rStyle w:val="VerbatimChar"/>
-        </w:rPr>
-        <w:t xml:space="preserve">## |    |                  | 520 &lt; 605 &lt; 619\            |                       | : \ \ \ \ \ \ \ \ \ \ \ \ \ \ \ \ :\   |         |</w:t>
-      </w:r>
-      <w:r>
-        <w:br/>
-      </w:r>
-      <w:r>
-        <w:rPr>
-          <w:rStyle w:val="VerbatimChar"/>
-        </w:rPr>
-        <w:t xml:space="preserve">## |    |                  | IQR (CV) : 85 (0.1)         |                       | : \ \ \ \ \ \ \ \ \ \ \ \ \ \ . :\     |         |</w:t>
-      </w:r>
-      <w:r>
-        <w:br/>
-      </w:r>
-      <w:r>
-        <w:rPr>
-          <w:rStyle w:val="VerbatimChar"/>
-        </w:rPr>
-        <w:t xml:space="preserve">## |    |                  |                             |                       | : \ \ \ \ \ \ \ \ \ \ \ \ \ \ : :\     |         |</w:t>
-      </w:r>
-      <w:r>
-        <w:br/>
-      </w:r>
-      <w:r>
-        <w:rPr>
-          <w:rStyle w:val="VerbatimChar"/>
-        </w:rPr>
-        <w:t xml:space="preserve">## |    |                  |                             |                       | : . \ \ \ \ \ \ \ \ \ \ \ \ : :        |         |</w:t>
-      </w:r>
-      <w:r>
-        <w:br/>
-      </w:r>
-      <w:r>
-        <w:rPr>
-          <w:rStyle w:val="VerbatimChar"/>
-        </w:rPr>
-        <w:t xml:space="preserve">## +----+------------------+-----------------------------+-----------------------+----------------------------------------+---------+</w:t>
-      </w:r>
-      <w:r>
-        <w:br/>
-      </w:r>
-      <w:r>
-        <w:rPr>
-          <w:rStyle w:val="VerbatimChar"/>
-        </w:rPr>
-        <w:t xml:space="preserve">## | 4  | Time\            | Mean (sd) : 1314.6 (982.5)\ | 538 distinct values   | \                                      | 0\      |</w:t>
-      </w:r>
-      <w:r>
-        <w:br/>
-      </w:r>
-      <w:r>
-        <w:rPr>
-          <w:rStyle w:val="VerbatimChar"/>
-        </w:rPr>
-        <w:t xml:space="preserve">## |    | [integer]        | min &lt; med &lt; max:\           |                       | . \ \ \ \ \ \ \ \ \ \ \ \ \ \ \ \ :\   | (0.0%)  |</w:t>
-      </w:r>
-      <w:r>
-        <w:br/>
-      </w:r>
-      <w:r>
-        <w:rPr>
-          <w:rStyle w:val="VerbatimChar"/>
-        </w:rPr>
-        <w:t xml:space="preserve">## |    |                  | 100 &lt; 2021 &lt; 2459\          |                       | : . \ \ \ \ \ \ \ \ \ \ \ \ . :\       |         |</w:t>
-      </w:r>
-      <w:r>
-        <w:br/>
-      </w:r>
-      <w:r>
-        <w:rPr>
-          <w:rStyle w:val="VerbatimChar"/>
-        </w:rPr>
-        <w:t xml:space="preserve">## |    |                  | IQR (CV) : 1933 (0.7)       |                       | : : \ \ \ \ \ \ \ \ \ \ \ \ : :\       |         |</w:t>
-      </w:r>
-      <w:r>
-        <w:br/>
-      </w:r>
-      <w:r>
-        <w:rPr>
-          <w:rStyle w:val="VerbatimChar"/>
-        </w:rPr>
-        <w:t xml:space="preserve">## |    |                  |                             |                       | : : \ \ \ \ \ \ \ \ \ \ \ \ : :\       |         |</w:t>
-      </w:r>
-      <w:r>
-        <w:br/>
-      </w:r>
-      <w:r>
-        <w:rPr>
-          <w:rStyle w:val="VerbatimChar"/>
-        </w:rPr>
-        <w:t xml:space="preserve">## |    |                  |                             |                       | : : \ \ \ \ \ \ \ \ \ \ \ \ : :        |         |</w:t>
-      </w:r>
-      <w:r>
-        <w:br/>
-      </w:r>
-      <w:r>
-        <w:rPr>
-          <w:rStyle w:val="VerbatimChar"/>
-        </w:rPr>
-        <w:t xml:space="preserve">## +----+------------------+-----------------------------+-----------------------+----------------------------------------+---------+</w:t>
-      </w:r>
-      <w:r>
-        <w:br/>
-      </w:r>
-      <w:r>
-        <w:rPr>
-          <w:rStyle w:val="VerbatimChar"/>
-        </w:rPr>
-        <w:t xml:space="preserve">## | 5  | Hour\            | Mean (sd) : 12.9 (9.8)\     | 11 distinct values    | \                                      | 0\      |</w:t>
-      </w:r>
-      <w:r>
-        <w:br/>
-      </w:r>
-      <w:r>
-        <w:rPr>
-          <w:rStyle w:val="VerbatimChar"/>
-        </w:rPr>
-        <w:t xml:space="preserve">## |    | [integer]        | min &lt; med &lt; max:\           |                       | . \ \ \ \ \ \ \ \ \ \ \ \ \ \ \ \ :\   | (0.0%)  |</w:t>
-      </w:r>
-      <w:r>
-        <w:br/>
-      </w:r>
-      <w:r>
-        <w:rPr>
-          <w:rStyle w:val="VerbatimChar"/>
-        </w:rPr>
-        <w:t xml:space="preserve">## |    |                  | 1 &lt; 20 &lt; 24\                |                       | : \ \ \ \ \ \ \ \ \ \ \ \ \ \ \ \ :\   |         |</w:t>
-      </w:r>
-      <w:r>
-        <w:br/>
-      </w:r>
-      <w:r>
-        <w:rPr>
-          <w:rStyle w:val="VerbatimChar"/>
-        </w:rPr>
-        <w:t xml:space="preserve">## |    |                  | IQR (CV) : 19 (0.8)         |                       | : . \ \ \ \ \ \ \ \ \ \ \ \ . :\       |         |</w:t>
-      </w:r>
-      <w:r>
-        <w:br/>
-      </w:r>
-      <w:r>
-        <w:rPr>
-          <w:rStyle w:val="VerbatimChar"/>
-        </w:rPr>
-        <w:t xml:space="preserve">## |    |                  |                             |                       | : : \ \ \ \ \ \ \ \ \ \ \ \ : :\       |         |</w:t>
-      </w:r>
-      <w:r>
-        <w:br/>
-      </w:r>
-      <w:r>
-        <w:rPr>
-          <w:rStyle w:val="VerbatimChar"/>
-        </w:rPr>
-        <w:t xml:space="preserve">## |    |                  |                             |                       | : : \ \ \ \ \ \ \ \ \ \ \ \ : :        |         |</w:t>
-      </w:r>
-      <w:r>
-        <w:br/>
-      </w:r>
-      <w:r>
-        <w:rPr>
-          <w:rStyle w:val="VerbatimChar"/>
-        </w:rPr>
-        <w:t xml:space="preserve">## +----+------------------+-----------------------------+-----------------------+----------------------------------------+---------+</w:t>
-      </w:r>
-      <w:r>
-        <w:br/>
-      </w:r>
-      <w:r>
-        <w:rPr>
-          <w:rStyle w:val="VerbatimChar"/>
-        </w:rPr>
-        <w:t xml:space="preserve">## | 6  | Amb_Temp\        | Mean (sd) : 11.9 (5.3)\     | 1229 distinct values  | \                                      | 0\      |</w:t>
-      </w:r>
-      <w:r>
-        <w:br/>
-      </w:r>
-      <w:r>
-        <w:rPr>
-          <w:rStyle w:val="VerbatimChar"/>
-        </w:rPr>
-        <w:t xml:space="preserve">## |    | [numeric]        | min &lt; med &lt; max:\           |                       | \ \ \ \ \ \ : :\                       | (0.0%)  |</w:t>
-      </w:r>
-      <w:r>
-        <w:br/>
-      </w:r>
-      <w:r>
-        <w:rPr>
-          <w:rStyle w:val="VerbatimChar"/>
-        </w:rPr>
-        <w:t xml:space="preserve">## |    |                  | -0.5 &lt; 11.4 &lt; 24.6\         |                       | \ \ \ \ . : : .\                       |         |</w:t>
-      </w:r>
-      <w:r>
-        <w:br/>
-      </w:r>
-      <w:r>
-        <w:rPr>
-          <w:rStyle w:val="VerbatimChar"/>
-        </w:rPr>
-        <w:t xml:space="preserve">## |    |                  | IQR (CV) : 8.2 (0.4)        |                       | \ \ \ \ : : : : : .\                   |         |</w:t>
-      </w:r>
-      <w:r>
-        <w:br/>
-      </w:r>
-      <w:r>
-        <w:rPr>
-          <w:rStyle w:val="VerbatimChar"/>
-        </w:rPr>
-        <w:t xml:space="preserve">## |    |                  |                             |                       | \ \ . : : : : : : :\                   |         |</w:t>
-      </w:r>
-      <w:r>
-        <w:br/>
-      </w:r>
-      <w:r>
-        <w:rPr>
-          <w:rStyle w:val="VerbatimChar"/>
-        </w:rPr>
-        <w:t xml:space="preserve">## |    |                  |                             |                       | \ \ : : : : : : : : :                  |         |</w:t>
-      </w:r>
-      <w:r>
-        <w:br/>
-      </w:r>
-      <w:r>
-        <w:rPr>
-          <w:rStyle w:val="VerbatimChar"/>
-        </w:rPr>
-        <w:t xml:space="preserve">## +----+------------------+-----------------------------+-----------------------+----------------------------------------+---------+</w:t>
-      </w:r>
-      <w:r>
-        <w:br/>
-      </w:r>
-      <w:r>
-        <w:rPr>
-          <w:rStyle w:val="VerbatimChar"/>
-        </w:rPr>
-        <w:t xml:space="preserve">## | 7  | Surf_Temp\       | Mean (sd) : 26.9 (7.6)\     | 1356 distinct values  | \                                      | 0\      |</w:t>
-      </w:r>
-      <w:r>
-        <w:br/>
-      </w:r>
-      <w:r>
-        <w:rPr>
-          <w:rStyle w:val="VerbatimChar"/>
-        </w:rPr>
-        <w:t xml:space="preserve">## |    | [numeric]        | min &lt; med &lt; max:\           |                       | \ \ \ \ \ \ \ \ \ \ \ \ \ \ :\         | (0.0%)  |</w:t>
-      </w:r>
-      <w:r>
-        <w:br/>
-      </w:r>
-      <w:r>
-        <w:rPr>
-          <w:rStyle w:val="VerbatimChar"/>
-        </w:rPr>
-        <w:t xml:space="preserve">## |    |                  | 6 &lt; 30.1 &lt; 38.7\            |                       | \ \ \ \ \ \ \ \ \ \ \ \ \ \ :\         |         |</w:t>
-      </w:r>
-      <w:r>
-        <w:br/>
-      </w:r>
-      <w:r>
-        <w:rPr>
-          <w:rStyle w:val="VerbatimChar"/>
-        </w:rPr>
-        <w:t xml:space="preserve">## |    |                  | IQR (CV) : 7 (0.3)          |                       | \ \ \ \ \ \ \ \ \ \ \ \ \ \ : .\       |         |</w:t>
-      </w:r>
-      <w:r>
-        <w:br/>
-      </w:r>
-      <w:r>
-        <w:rPr>
-          <w:rStyle w:val="VerbatimChar"/>
-        </w:rPr>
-        <w:t xml:space="preserve">## |    |                  |                             |                       | \ \ \ \ \ \ \ \ \ \ \ \ . : :\         |         |</w:t>
-      </w:r>
-      <w:r>
-        <w:br/>
-      </w:r>
-      <w:r>
-        <w:rPr>
-          <w:rStyle w:val="VerbatimChar"/>
-        </w:rPr>
-        <w:t xml:space="preserve">## |    |                  |                             |                       | . . . . . . : : :                      |         |</w:t>
-      </w:r>
-      <w:r>
-        <w:br/>
-      </w:r>
-      <w:r>
-        <w:rPr>
-          <w:rStyle w:val="VerbatimChar"/>
-        </w:rPr>
-        <w:t xml:space="preserve">## +----+------------------+-----------------------------+-----------------------+----------------------------------------+---------+</w:t>
-      </w:r>
-      <w:r>
-        <w:br/>
-      </w:r>
-      <w:r>
-        <w:rPr>
-          <w:rStyle w:val="VerbatimChar"/>
-        </w:rPr>
-        <w:t xml:space="preserve">## | 8  | Year\            | Min  : 17\                  | 17 :  840 (39.8%)\    | IIIIIII \                              | 0\      |</w:t>
-      </w:r>
-      <w:r>
-        <w:br/>
-      </w:r>
-      <w:r>
-        <w:rPr>
-          <w:rStyle w:val="VerbatimChar"/>
-        </w:rPr>
-        <w:t xml:space="preserve">## |    | [integer]        | Mean : 17.6\                | 18 : 1271 (60.2%)     | IIIIIIIIIIII                           | (0.0%)  |</w:t>
-      </w:r>
-      <w:r>
-        <w:br/>
-      </w:r>
-      <w:r>
-        <w:rPr>
-          <w:rStyle w:val="VerbatimChar"/>
-        </w:rPr>
-        <w:t xml:space="preserve">## |    |                  | Max  : 18                   |                       |                                        |         |</w:t>
-      </w:r>
-      <w:r>
-        <w:br/>
-      </w:r>
-      <w:r>
-        <w:rPr>
-          <w:rStyle w:val="VerbatimChar"/>
-        </w:rPr>
-        <w:t xml:space="preserve">## +----+------------------+-----------------------------+-----------------------+----------------------------------------+---------+</w:t>
-      </w:r>
-      <w:r>
-        <w:br/>
-      </w:r>
-      <w:r>
-        <w:rPr>
-          <w:rStyle w:val="VerbatimChar"/>
-        </w:rPr>
-        <w:t xml:space="preserve">## | 9  | pasted\          | 1\. BLUH03_061417\          | 109 ( 5.2%)\          | I \                                    | 0\      |</w:t>
-      </w:r>
-      <w:r>
-        <w:br/>
-      </w:r>
-      <w:r>
-        <w:rPr>
-          <w:rStyle w:val="VerbatimChar"/>
-        </w:rPr>
-        <w:t xml:space="preserve">## |    | [character]      | 2\. BLUH02_061217\          | 92 ( 4.4%)\           | \                                      | (0.0%)  |</w:t>
-      </w:r>
-      <w:r>
-        <w:br/>
-      </w:r>
-      <w:r>
-        <w:rPr>
-          <w:rStyle w:val="VerbatimChar"/>
-        </w:rPr>
-        <w:t xml:space="preserve">## |    |                  | 3\. BCHU01_061017\          | 83 ( 3.9%)\           | \                                      |         |</w:t>
-      </w:r>
-      <w:r>
-        <w:br/>
-      </w:r>
-      <w:r>
-        <w:rPr>
-          <w:rStyle w:val="VerbatimChar"/>
-        </w:rPr>
-        <w:t xml:space="preserve">## |    |                  | 4\. BCHU03_061717\          | 81 ( 3.8%)\           | \                                      |         |</w:t>
-      </w:r>
-      <w:r>
-        <w:br/>
-      </w:r>
-      <w:r>
-        <w:rPr>
-          <w:rStyle w:val="VerbatimChar"/>
-        </w:rPr>
-        <w:t xml:space="preserve">## |    |                  | 5\. BLUH03_052218\          | 78 ( 3.7%)\           | \                                      |         |</w:t>
-      </w:r>
-      <w:r>
-        <w:br/>
-      </w:r>
-      <w:r>
-        <w:rPr>
-          <w:rStyle w:val="VerbatimChar"/>
-        </w:rPr>
-        <w:t xml:space="preserve">## |    |                  | 6\. BLUH01_061017\          | 77 ( 3.6%)\           | \                                      |         |</w:t>
-      </w:r>
-      <w:r>
-        <w:br/>
-      </w:r>
-      <w:r>
-        <w:rPr>
-          <w:rStyle w:val="VerbatimChar"/>
-        </w:rPr>
-        <w:t xml:space="preserve">## |    |                  | 7\. BLUH04_052318\          | 71 ( 3.4%)\           | \                                      |         |</w:t>
-      </w:r>
-      <w:r>
-        <w:br/>
-      </w:r>
-      <w:r>
-        <w:rPr>
-          <w:rStyle w:val="VerbatimChar"/>
-        </w:rPr>
-        <w:t xml:space="preserve">## |    |                  | 8\. BCHU02_061217\          | 70 ( 3.3%)\           | \                                      |         |</w:t>
-      </w:r>
-      <w:r>
-        <w:br/>
-      </w:r>
-      <w:r>
-        <w:rPr>
-          <w:rStyle w:val="VerbatimChar"/>
-        </w:rPr>
-        <w:t xml:space="preserve">## |    |                  | 9\. RIHU03_052718\          | 69 ( 3.3%)\           | \                                      |         |</w:t>
-      </w:r>
-      <w:r>
-        <w:br/>
-      </w:r>
-      <w:r>
-        <w:rPr>
-          <w:rStyle w:val="VerbatimChar"/>
-        </w:rPr>
-        <w:t xml:space="preserve">## |    |                  | 10\. RIHU02_052018\         | 68 ( 3.2%)\           | \                                      |         |</w:t>
-      </w:r>
-      <w:r>
-        <w:br/>
-      </w:r>
-      <w:r>
-        <w:rPr>
-          <w:rStyle w:val="VerbatimChar"/>
-        </w:rPr>
-        <w:t xml:space="preserve">## |    |                  | [ 23 others ]               | 1313 (62.2%)          | IIIIIIIIIIII                           |         |</w:t>
-      </w:r>
-      <w:r>
-        <w:br/>
-      </w:r>
-      <w:r>
-        <w:rPr>
-          <w:rStyle w:val="VerbatimChar"/>
-        </w:rPr>
-        <w:t xml:space="preserve">## +----+------------------+-----------------------------+-----------------------+----------------------------------------+---------+</w:t>
-      </w:r>
-      <w:r>
-        <w:br/>
-      </w:r>
-      <w:r>
-        <w:rPr>
-          <w:rStyle w:val="VerbatimChar"/>
-        </w:rPr>
-        <w:t xml:space="preserve">## | 10 | Category\        | 1\. Normothermic\           | 1073 (50.8%)\         | IIIIIIIIII \                           | 0\      |</w:t>
-      </w:r>
-      <w:r>
-        <w:br/>
-      </w:r>
-      <w:r>
-        <w:rPr>
-          <w:rStyle w:val="VerbatimChar"/>
-        </w:rPr>
-        <w:t xml:space="preserve">## |    | [factor]         | 2\. Shallow Torpor\         | 510 (24.2%)\          | IIII \                                 | (0.0%)  |</w:t>
-      </w:r>
-      <w:r>
-        <w:br/>
-      </w:r>
-      <w:r>
-        <w:rPr>
-          <w:rStyle w:val="VerbatimChar"/>
-        </w:rPr>
-        <w:t xml:space="preserve">## |    |                  | 3\. Transition\             | 159 ( 7.5%)\          | I \                                    |         |</w:t>
-      </w:r>
-      <w:r>
-        <w:br/>
-      </w:r>
-      <w:r>
-        <w:rPr>
-          <w:rStyle w:val="VerbatimChar"/>
-        </w:rPr>
-        <w:t xml:space="preserve">## |    |                  | 4\. Deep Torpor             | 369 (17.5%)           | III                                    |         |</w:t>
-      </w:r>
-      <w:r>
-        <w:br/>
-      </w:r>
-      <w:r>
-        <w:rPr>
-          <w:rStyle w:val="VerbatimChar"/>
-        </w:rPr>
-        <w:t xml:space="preserve">## +----+------------------+-----------------------------+-----------------------+----------------------------------------+---------+</w:t>
-      </w:r>
-      <w:r>
-        <w:br/>
-      </w:r>
-      <w:r>
-        <w:rPr>
-          <w:rStyle w:val="VerbatimChar"/>
-        </w:rPr>
-        <w:t xml:space="preserve">## | 11 | Cap_mass\        | Mean (sd) : 7 (2.2)\        | 30 distinct values    | \                                      | 0\      |</w:t>
-      </w:r>
-      <w:r>
-        <w:br/>
-      </w:r>
-      <w:r>
-        <w:rPr>
-          <w:rStyle w:val="VerbatimChar"/>
-        </w:rPr>
-        <w:t xml:space="preserve">## |    | [numeric]        | min &lt; med &lt; max:\           |                       | \ \ \ \ \ \ \ \ \ \ \ \ \ \ \ \ \ \ :\ | (0.0%)  |</w:t>
-      </w:r>
-      <w:r>
-        <w:br/>
-      </w:r>
-      <w:r>
-        <w:rPr>
-          <w:rStyle w:val="VerbatimChar"/>
-        </w:rPr>
-        <w:t xml:space="preserve">## |    |                  | 2.8 &lt; 7.8 &lt; 9\              |                       | . \ \ \ \ \ \ \ \ \ \ \ \ . : :\       |         |</w:t>
-      </w:r>
-      <w:r>
-        <w:br/>
-      </w:r>
-      <w:r>
-        <w:rPr>
-          <w:rStyle w:val="VerbatimChar"/>
-        </w:rPr>
-        <w:t xml:space="preserve">## |    |                  | IQR (CV) : 1.1 (0.3)        |                       | : \ \ \ \ \ \ \ \ \ \ \ \ : : :\       |         |</w:t>
-      </w:r>
-      <w:r>
-        <w:br/>
-      </w:r>
-      <w:r>
-        <w:rPr>
-          <w:rStyle w:val="VerbatimChar"/>
-        </w:rPr>
-        <w:t xml:space="preserve">## |    |                  |                             |                       | : \ \ \ \ \ \ \ \ \ \ \ \ : : :\       |         |</w:t>
-      </w:r>
-      <w:r>
-        <w:br/>
-      </w:r>
-      <w:r>
-        <w:rPr>
-          <w:rStyle w:val="VerbatimChar"/>
-        </w:rPr>
-        <w:t xml:space="preserve">## |    |                  |                             |                       | : \ \ \ \ \ \ \ \ \ \ \ \ : : :        |         |</w:t>
-      </w:r>
-      <w:r>
-        <w:br/>
-      </w:r>
-      <w:r>
-        <w:rPr>
-          <w:rStyle w:val="VerbatimChar"/>
-        </w:rPr>
-        <w:t xml:space="preserve">## +----+------------------+-----------------------------+-----------------------+----------------------------------------+---------+</w:t>
-      </w:r>
-      <w:r>
-        <w:br/>
-      </w:r>
-      <w:r>
-        <w:rPr>
-          <w:rStyle w:val="VerbatimChar"/>
-        </w:rPr>
-        <w:t xml:space="preserve">## | 12 | Indiv_numeric\   | Mean (sd) : 15.8 (9.4)\     | 33 distinct values    | \                                      | 0\      |</w:t>
-      </w:r>
-      <w:r>
-        <w:br/>
-      </w:r>
-      <w:r>
-        <w:rPr>
-          <w:rStyle w:val="VerbatimChar"/>
-        </w:rPr>
-        <w:t xml:space="preserve">## |    | [integer]        | min &lt; med &lt; max:\           |                       | : \ \ .\                               | (0.0%)  |</w:t>
-      </w:r>
-      <w:r>
-        <w:br/>
-      </w:r>
-      <w:r>
-        <w:rPr>
-          <w:rStyle w:val="VerbatimChar"/>
-        </w:rPr>
-        <w:t xml:space="preserve">## |    |                  | 1 &lt; 15 &lt; 33\                |                       | : \ \ : . : \ \ \ \ \ \ \ \ .\         |         |</w:t>
-      </w:r>
-      <w:r>
-        <w:br/>
-      </w:r>
-      <w:r>
-        <w:rPr>
-          <w:rStyle w:val="VerbatimChar"/>
-        </w:rPr>
-        <w:t xml:space="preserve">## |    |                  | IQR (CV) : 16 (0.6)         |                       | : : : : : : . . : :\                   |         |</w:t>
-      </w:r>
-      <w:r>
-        <w:br/>
-      </w:r>
-      <w:r>
-        <w:rPr>
-          <w:rStyle w:val="VerbatimChar"/>
-        </w:rPr>
-        <w:t xml:space="preserve">## |    |                  |                             |                       | : : : : : : : : : :\                   |         |</w:t>
-      </w:r>
-      <w:r>
-        <w:br/>
-      </w:r>
-      <w:r>
-        <w:rPr>
-          <w:rStyle w:val="VerbatimChar"/>
-        </w:rPr>
-        <w:t xml:space="preserve">## |    |                  |                             |                       | : : : : : : : : : :                    |         |</w:t>
-      </w:r>
-      <w:r>
-        <w:br/>
-      </w:r>
-      <w:r>
-        <w:rPr>
-          <w:rStyle w:val="VerbatimChar"/>
-        </w:rPr>
-        <w:t xml:space="preserve">## +----+------------------+-----------------------------+-----------------------+----------------------------------------+---------+</w:t>
-      </w:r>
-      <w:r>
-        <w:br/>
-      </w:r>
-      <w:r>
-        <w:rPr>
-          <w:rStyle w:val="VerbatimChar"/>
-        </w:rPr>
-        <w:t xml:space="preserve">## | 13 | Species\         | 1\. BCHU\                   | 480 (22.7%)\          | IIII \                                 | 0\      |</w:t>
-      </w:r>
-      <w:r>
-        <w:br/>
-      </w:r>
-      <w:r>
-        <w:rPr>
-          <w:rStyle w:val="VerbatimChar"/>
-        </w:rPr>
-        <w:t xml:space="preserve">## |    | [character]      | 2\. BLHU\                   | 968 (45.9%)\          | IIIIIIIII \                            | (0.0%)  |</w:t>
-      </w:r>
-      <w:r>
-        <w:br/>
-      </w:r>
-      <w:r>
-        <w:rPr>
-          <w:rStyle w:val="VerbatimChar"/>
-        </w:rPr>
-        <w:t xml:space="preserve">## |    |                  | 3\. MAHU                    | 663 (31.4%)           | IIIIII                                 |         |</w:t>
-      </w:r>
-      <w:r>
-        <w:br/>
-      </w:r>
-      <w:r>
-        <w:rPr>
-          <w:rStyle w:val="VerbatimChar"/>
-        </w:rPr>
-        <w:t xml:space="preserve">## +----+------------------+-----------------------------+-----------------------+----------------------------------------+---------+</w:t>
-      </w:r>
-      <w:r>
-        <w:br/>
-      </w:r>
-      <w:r>
-        <w:rPr>
-          <w:rStyle w:val="VerbatimChar"/>
-        </w:rPr>
-        <w:t xml:space="preserve">## | 14 | Species_numeric\ | Mean (sd) : 2.1 (0.7)\      | 1 : 480 (22.7%)\      | IIII \                                 | 0\      |</w:t>
-      </w:r>
-      <w:r>
-        <w:br/>
-      </w:r>
-      <w:r>
-        <w:rPr>
-          <w:rStyle w:val="VerbatimChar"/>
-        </w:rPr>
-        <w:t xml:space="preserve">## |    | [integer]        | min &lt; med &lt; max:\           | 2 : 968 (45.9%)\      | IIIIIIIII \                            | (0.0%)  |</w:t>
-      </w:r>
-      <w:r>
-        <w:br/>
-      </w:r>
-      <w:r>
-        <w:rPr>
-          <w:rStyle w:val="VerbatimChar"/>
-        </w:rPr>
-        <w:t xml:space="preserve">## |    |                  | 1 &lt; 2 &lt; 3\                  | 3 : 663 (31.4%)       | IIIIII                                 |         |</w:t>
-      </w:r>
-      <w:r>
-        <w:br/>
-      </w:r>
-      <w:r>
-        <w:rPr>
-          <w:rStyle w:val="VerbatimChar"/>
-        </w:rPr>
-        <w:t xml:space="preserve">## |    |                  | IQR (CV) : 1 (0.4)          |                       |                                        |         |</w:t>
-      </w:r>
-      <w:r>
-        <w:br/>
-      </w:r>
-      <w:r>
-        <w:rPr>
-          <w:rStyle w:val="VerbatimChar"/>
-        </w:rPr>
-        <w:t xml:space="preserve">## +----+------------------+-----------------------------+-----------------------+----------------------------------------+---------+</w:t>
-      </w:r>
-      <w:r>
-        <w:br/>
-      </w:r>
-      <w:r>
-        <w:rPr>
-          <w:rStyle w:val="VerbatimChar"/>
-        </w:rPr>
-        <w:t xml:space="preserve">## | 15 | Time2\           | 1\. 1900\                   | 0 (  0.0%)\           | \                                      | 0\      |</w:t>
-      </w:r>
-      <w:r>
-        <w:br/>
-      </w:r>
-      <w:r>
-        <w:rPr>
-          <w:rStyle w:val="VerbatimChar"/>
-        </w:rPr>
-        <w:t xml:space="preserve">## |    | [factor]         | 2\. 1901\                   | 0 (  0.0%)\           | \                                      | (0.0%)  |</w:t>
-      </w:r>
-      <w:r>
-        <w:br/>
-      </w:r>
-      <w:r>
-        <w:rPr>
-          <w:rStyle w:val="VerbatimChar"/>
-        </w:rPr>
-        <w:t xml:space="preserve">## |    |                  | 3\. 1902\                   | 0 (  0.0%)\           | \                                      |         |</w:t>
-      </w:r>
-      <w:r>
-        <w:br/>
-      </w:r>
-      <w:r>
-        <w:rPr>
-          <w:rStyle w:val="VerbatimChar"/>
-        </w:rPr>
-        <w:t xml:space="preserve">## |    |                  | 4\. 1903\                   | 0 (  0.0%)\           | \                                      |         |</w:t>
-      </w:r>
-      <w:r>
-        <w:br/>
-      </w:r>
-      <w:r>
-        <w:rPr>
-          <w:rStyle w:val="VerbatimChar"/>
-        </w:rPr>
-        <w:t xml:space="preserve">## |    |                  | 5\. 1904\                   | 0 (  0.0%)\           | \                                      |         |</w:t>
-      </w:r>
-      <w:r>
-        <w:br/>
-      </w:r>
-      <w:r>
-        <w:rPr>
-          <w:rStyle w:val="VerbatimChar"/>
-        </w:rPr>
-        <w:t xml:space="preserve">## |    |                  | 6\. 1905\                   | 0 (  0.0%)\           | \                                      |         |</w:t>
-      </w:r>
-      <w:r>
-        <w:br/>
-      </w:r>
-      <w:r>
-        <w:rPr>
-          <w:rStyle w:val="VerbatimChar"/>
-        </w:rPr>
-        <w:t xml:space="preserve">## |    |                  | 7\. 1906\                   | 0 (  0.0%)\           | \                                      |         |</w:t>
-      </w:r>
-      <w:r>
-        <w:br/>
-      </w:r>
-      <w:r>
-        <w:rPr>
-          <w:rStyle w:val="VerbatimChar"/>
-        </w:rPr>
-        <w:t xml:space="preserve">## |    |                  | 8\. 1907\                   | 0 (  0.0%)\           | \                                      |         |</w:t>
-      </w:r>
-      <w:r>
-        <w:br/>
-      </w:r>
-      <w:r>
-        <w:rPr>
-          <w:rStyle w:val="VerbatimChar"/>
-        </w:rPr>
-        <w:t xml:space="preserve">## |    |                  | 9\. 1908\                   | 0 (  0.0%)\           | \                                      |         |</w:t>
-      </w:r>
-      <w:r>
-        <w:br/>
-      </w:r>
-      <w:r>
-        <w:rPr>
-          <w:rStyle w:val="VerbatimChar"/>
-        </w:rPr>
-        <w:t xml:space="preserve">## |    |                  | 10\. 1909\                  | 0 (  0.0%)\           | \                                      |         |</w:t>
-      </w:r>
-      <w:r>
-        <w:br/>
-      </w:r>
-      <w:r>
-        <w:rPr>
-          <w:rStyle w:val="VerbatimChar"/>
-        </w:rPr>
-        <w:t xml:space="preserve">## |    |                  | [ 1010 others ]             | 2111 (100.0%)         | IIIIIIIIIIIIIIIIIIII                   |         |</w:t>
-      </w:r>
-      <w:r>
-        <w:br/>
-      </w:r>
-      <w:r>
-        <w:rPr>
-          <w:rStyle w:val="VerbatimChar"/>
-        </w:rPr>
-        <w:t xml:space="preserve">## +----+------------------+-----------------------------+-----------------------+----------------------------------------+---------+</w:t>
       </w:r>
     </w:p>
     <w:p>
@@ -1275,7 +200,7 @@
         <w:pStyle w:val="BodyText"/>
       </w:pPr>
       <w:r>
-        <w:t xml:space="preserve">Just BLHU</w:t>
+        <w:t xml:space="preserve">Just BLUH</w:t>
       </w:r>
       <w:r>
         <w:t xml:space="preserve"> </w:t>

</xml_diff>

<commit_message>
organizing so processing steps happen before csv is saved for Therm_all data frame
</commit_message>
<xml_diff>
--- a/Individuals_Overnight.docx
+++ b/Individuals_Overnight.docx
@@ -94,7 +94,7 @@
         <w:pStyle w:val="FirstParagraph"/>
       </w:pPr>
       <w:r>
-        <w:t xml:space="preserve">All individuals</w:t>
+        <w:t xml:space="preserve">All individuals, faceted by species</w:t>
       </w:r>
       <w:r>
         <w:t xml:space="preserve"> </w:t>
@@ -102,7 +102,7 @@
       <w:r>
         <w:drawing>
           <wp:inline>
-            <wp:extent cx="5334000" cy="7619999"/>
+            <wp:extent cx="5334000" cy="11430000"/>
             <wp:effectExtent b="0" l="0" r="0" t="0"/>
             <wp:docPr descr="" title="" id="1" name="Picture"/>
             <a:graphic>
@@ -123,7 +123,7 @@
                   <pic:spPr bwMode="auto">
                     <a:xfrm>
                       <a:off x="0" y="0"/>
-                      <a:ext cx="5334000" cy="7619999"/>
+                      <a:ext cx="5334000" cy="11430000"/>
                     </a:xfrm>
                     <a:prstGeom prst="rect">
                       <a:avLst/>
@@ -155,7 +155,7 @@
       <w:r>
         <w:drawing>
           <wp:inline>
-            <wp:extent cx="5334000" cy="3048000"/>
+            <wp:extent cx="5334000" cy="2133600"/>
             <wp:effectExtent b="0" l="0" r="0" t="0"/>
             <wp:docPr descr="" title="" id="1" name="Picture"/>
             <a:graphic>
@@ -176,7 +176,7 @@
                   <pic:spPr bwMode="auto">
                     <a:xfrm>
                       <a:off x="0" y="0"/>
-                      <a:ext cx="5334000" cy="3048000"/>
+                      <a:ext cx="5334000" cy="2133600"/>
                     </a:xfrm>
                     <a:prstGeom prst="rect">
                       <a:avLst/>
@@ -208,7 +208,7 @@
       <w:r>
         <w:drawing>
           <wp:inline>
-            <wp:extent cx="5334000" cy="3048000"/>
+            <wp:extent cx="5334000" cy="2133600"/>
             <wp:effectExtent b="0" l="0" r="0" t="0"/>
             <wp:docPr descr="" title="" id="1" name="Picture"/>
             <a:graphic>
@@ -229,7 +229,7 @@
                   <pic:spPr bwMode="auto">
                     <a:xfrm>
                       <a:off x="0" y="0"/>
-                      <a:ext cx="5334000" cy="3048000"/>
+                      <a:ext cx="5334000" cy="2133600"/>
                     </a:xfrm>
                     <a:prstGeom prst="rect">
                       <a:avLst/>
@@ -261,7 +261,7 @@
       <w:r>
         <w:drawing>
           <wp:inline>
-            <wp:extent cx="5334000" cy="3048000"/>
+            <wp:extent cx="5334000" cy="2133600"/>
             <wp:effectExtent b="0" l="0" r="0" t="0"/>
             <wp:docPr descr="" title="" id="1" name="Picture"/>
             <a:graphic>
@@ -282,7 +282,7 @@
                   <pic:spPr bwMode="auto">
                     <a:xfrm>
                       <a:off x="0" y="0"/>
-                      <a:ext cx="5334000" cy="3048000"/>
+                      <a:ext cx="5334000" cy="2133600"/>
                     </a:xfrm>
                     <a:prstGeom prst="rect">
                       <a:avLst/>
@@ -306,7 +306,7 @@
         <w:pStyle w:val="BodyText"/>
       </w:pPr>
       <w:r>
-        <w:t xml:space="preserve">All individuals</w:t>
+        <w:t xml:space="preserve">All individuals, one plot each</w:t>
       </w:r>
     </w:p>
     <w:p>
@@ -327,7 +327,7 @@
       <w:r>
         <w:drawing>
           <wp:inline>
-            <wp:extent cx="5334000" cy="3048000"/>
+            <wp:extent cx="5334000" cy="2133600"/>
             <wp:effectExtent b="0" l="0" r="0" t="0"/>
             <wp:docPr descr="" title="" id="1" name="Picture"/>
             <a:graphic>
@@ -348,7 +348,7 @@
                   <pic:spPr bwMode="auto">
                     <a:xfrm>
                       <a:off x="0" y="0"/>
-                      <a:ext cx="5334000" cy="3048000"/>
+                      <a:ext cx="5334000" cy="2133600"/>
                     </a:xfrm>
                     <a:prstGeom prst="rect">
                       <a:avLst/>
@@ -394,7 +394,7 @@
       <w:r>
         <w:drawing>
           <wp:inline>
-            <wp:extent cx="5334000" cy="3048000"/>
+            <wp:extent cx="5334000" cy="2133600"/>
             <wp:effectExtent b="0" l="0" r="0" t="0"/>
             <wp:docPr descr="" title="" id="1" name="Picture"/>
             <a:graphic>
@@ -415,7 +415,7 @@
                   <pic:spPr bwMode="auto">
                     <a:xfrm>
                       <a:off x="0" y="0"/>
-                      <a:ext cx="5334000" cy="3048000"/>
+                      <a:ext cx="5334000" cy="2133600"/>
                     </a:xfrm>
                     <a:prstGeom prst="rect">
                       <a:avLst/>
@@ -461,7 +461,7 @@
       <w:r>
         <w:drawing>
           <wp:inline>
-            <wp:extent cx="5334000" cy="3048000"/>
+            <wp:extent cx="5334000" cy="2133600"/>
             <wp:effectExtent b="0" l="0" r="0" t="0"/>
             <wp:docPr descr="" title="" id="1" name="Picture"/>
             <a:graphic>
@@ -482,7 +482,7 @@
                   <pic:spPr bwMode="auto">
                     <a:xfrm>
                       <a:off x="0" y="0"/>
-                      <a:ext cx="5334000" cy="3048000"/>
+                      <a:ext cx="5334000" cy="2133600"/>
                     </a:xfrm>
                     <a:prstGeom prst="rect">
                       <a:avLst/>
@@ -528,7 +528,7 @@
       <w:r>
         <w:drawing>
           <wp:inline>
-            <wp:extent cx="5334000" cy="3048000"/>
+            <wp:extent cx="5334000" cy="2133600"/>
             <wp:effectExtent b="0" l="0" r="0" t="0"/>
             <wp:docPr descr="" title="" id="1" name="Picture"/>
             <a:graphic>
@@ -549,7 +549,7 @@
                   <pic:spPr bwMode="auto">
                     <a:xfrm>
                       <a:off x="0" y="0"/>
-                      <a:ext cx="5334000" cy="3048000"/>
+                      <a:ext cx="5334000" cy="2133600"/>
                     </a:xfrm>
                     <a:prstGeom prst="rect">
                       <a:avLst/>
@@ -595,7 +595,7 @@
       <w:r>
         <w:drawing>
           <wp:inline>
-            <wp:extent cx="5334000" cy="3048000"/>
+            <wp:extent cx="5334000" cy="2133600"/>
             <wp:effectExtent b="0" l="0" r="0" t="0"/>
             <wp:docPr descr="" title="" id="1" name="Picture"/>
             <a:graphic>
@@ -616,7 +616,7 @@
                   <pic:spPr bwMode="auto">
                     <a:xfrm>
                       <a:off x="0" y="0"/>
-                      <a:ext cx="5334000" cy="3048000"/>
+                      <a:ext cx="5334000" cy="2133600"/>
                     </a:xfrm>
                     <a:prstGeom prst="rect">
                       <a:avLst/>
@@ -662,7 +662,7 @@
       <w:r>
         <w:drawing>
           <wp:inline>
-            <wp:extent cx="5334000" cy="3048000"/>
+            <wp:extent cx="5334000" cy="2133600"/>
             <wp:effectExtent b="0" l="0" r="0" t="0"/>
             <wp:docPr descr="" title="" id="1" name="Picture"/>
             <a:graphic>
@@ -683,7 +683,7 @@
                   <pic:spPr bwMode="auto">
                     <a:xfrm>
                       <a:off x="0" y="0"/>
-                      <a:ext cx="5334000" cy="3048000"/>
+                      <a:ext cx="5334000" cy="2133600"/>
                     </a:xfrm>
                     <a:prstGeom prst="rect">
                       <a:avLst/>
@@ -729,7 +729,7 @@
       <w:r>
         <w:drawing>
           <wp:inline>
-            <wp:extent cx="5334000" cy="3048000"/>
+            <wp:extent cx="5334000" cy="2133600"/>
             <wp:effectExtent b="0" l="0" r="0" t="0"/>
             <wp:docPr descr="" title="" id="1" name="Picture"/>
             <a:graphic>
@@ -750,7 +750,7 @@
                   <pic:spPr bwMode="auto">
                     <a:xfrm>
                       <a:off x="0" y="0"/>
-                      <a:ext cx="5334000" cy="3048000"/>
+                      <a:ext cx="5334000" cy="2133600"/>
                     </a:xfrm>
                     <a:prstGeom prst="rect">
                       <a:avLst/>
@@ -796,7 +796,7 @@
       <w:r>
         <w:drawing>
           <wp:inline>
-            <wp:extent cx="5334000" cy="3048000"/>
+            <wp:extent cx="5334000" cy="2133600"/>
             <wp:effectExtent b="0" l="0" r="0" t="0"/>
             <wp:docPr descr="" title="" id="1" name="Picture"/>
             <a:graphic>
@@ -817,7 +817,7 @@
                   <pic:spPr bwMode="auto">
                     <a:xfrm>
                       <a:off x="0" y="0"/>
-                      <a:ext cx="5334000" cy="3048000"/>
+                      <a:ext cx="5334000" cy="2133600"/>
                     </a:xfrm>
                     <a:prstGeom prst="rect">
                       <a:avLst/>
@@ -863,7 +863,7 @@
       <w:r>
         <w:drawing>
           <wp:inline>
-            <wp:extent cx="5334000" cy="3048000"/>
+            <wp:extent cx="5334000" cy="2133600"/>
             <wp:effectExtent b="0" l="0" r="0" t="0"/>
             <wp:docPr descr="" title="" id="1" name="Picture"/>
             <a:graphic>
@@ -884,7 +884,7 @@
                   <pic:spPr bwMode="auto">
                     <a:xfrm>
                       <a:off x="0" y="0"/>
-                      <a:ext cx="5334000" cy="3048000"/>
+                      <a:ext cx="5334000" cy="2133600"/>
                     </a:xfrm>
                     <a:prstGeom prst="rect">
                       <a:avLst/>
@@ -930,7 +930,7 @@
       <w:r>
         <w:drawing>
           <wp:inline>
-            <wp:extent cx="5334000" cy="3048000"/>
+            <wp:extent cx="5334000" cy="2133600"/>
             <wp:effectExtent b="0" l="0" r="0" t="0"/>
             <wp:docPr descr="" title="" id="1" name="Picture"/>
             <a:graphic>
@@ -951,7 +951,7 @@
                   <pic:spPr bwMode="auto">
                     <a:xfrm>
                       <a:off x="0" y="0"/>
-                      <a:ext cx="5334000" cy="3048000"/>
+                      <a:ext cx="5334000" cy="2133600"/>
                     </a:xfrm>
                     <a:prstGeom prst="rect">
                       <a:avLst/>
@@ -997,7 +997,7 @@
       <w:r>
         <w:drawing>
           <wp:inline>
-            <wp:extent cx="5334000" cy="3048000"/>
+            <wp:extent cx="5334000" cy="2133600"/>
             <wp:effectExtent b="0" l="0" r="0" t="0"/>
             <wp:docPr descr="" title="" id="1" name="Picture"/>
             <a:graphic>
@@ -1018,7 +1018,7 @@
                   <pic:spPr bwMode="auto">
                     <a:xfrm>
                       <a:off x="0" y="0"/>
-                      <a:ext cx="5334000" cy="3048000"/>
+                      <a:ext cx="5334000" cy="2133600"/>
                     </a:xfrm>
                     <a:prstGeom prst="rect">
                       <a:avLst/>
@@ -1064,7 +1064,7 @@
       <w:r>
         <w:drawing>
           <wp:inline>
-            <wp:extent cx="5334000" cy="3048000"/>
+            <wp:extent cx="5334000" cy="2133600"/>
             <wp:effectExtent b="0" l="0" r="0" t="0"/>
             <wp:docPr descr="" title="" id="1" name="Picture"/>
             <a:graphic>
@@ -1085,7 +1085,7 @@
                   <pic:spPr bwMode="auto">
                     <a:xfrm>
                       <a:off x="0" y="0"/>
-                      <a:ext cx="5334000" cy="3048000"/>
+                      <a:ext cx="5334000" cy="2133600"/>
                     </a:xfrm>
                     <a:prstGeom prst="rect">
                       <a:avLst/>
@@ -1131,7 +1131,7 @@
       <w:r>
         <w:drawing>
           <wp:inline>
-            <wp:extent cx="5334000" cy="3048000"/>
+            <wp:extent cx="5334000" cy="2133600"/>
             <wp:effectExtent b="0" l="0" r="0" t="0"/>
             <wp:docPr descr="" title="" id="1" name="Picture"/>
             <a:graphic>
@@ -1152,7 +1152,7 @@
                   <pic:spPr bwMode="auto">
                     <a:xfrm>
                       <a:off x="0" y="0"/>
-                      <a:ext cx="5334000" cy="3048000"/>
+                      <a:ext cx="5334000" cy="2133600"/>
                     </a:xfrm>
                     <a:prstGeom prst="rect">
                       <a:avLst/>
@@ -1198,7 +1198,7 @@
       <w:r>
         <w:drawing>
           <wp:inline>
-            <wp:extent cx="5334000" cy="3048000"/>
+            <wp:extent cx="5334000" cy="2133600"/>
             <wp:effectExtent b="0" l="0" r="0" t="0"/>
             <wp:docPr descr="" title="" id="1" name="Picture"/>
             <a:graphic>
@@ -1219,7 +1219,7 @@
                   <pic:spPr bwMode="auto">
                     <a:xfrm>
                       <a:off x="0" y="0"/>
-                      <a:ext cx="5334000" cy="3048000"/>
+                      <a:ext cx="5334000" cy="2133600"/>
                     </a:xfrm>
                     <a:prstGeom prst="rect">
                       <a:avLst/>
@@ -1265,7 +1265,7 @@
       <w:r>
         <w:drawing>
           <wp:inline>
-            <wp:extent cx="5334000" cy="3048000"/>
+            <wp:extent cx="5334000" cy="2133600"/>
             <wp:effectExtent b="0" l="0" r="0" t="0"/>
             <wp:docPr descr="" title="" id="1" name="Picture"/>
             <a:graphic>
@@ -1286,7 +1286,7 @@
                   <pic:spPr bwMode="auto">
                     <a:xfrm>
                       <a:off x="0" y="0"/>
-                      <a:ext cx="5334000" cy="3048000"/>
+                      <a:ext cx="5334000" cy="2133600"/>
                     </a:xfrm>
                     <a:prstGeom prst="rect">
                       <a:avLst/>
@@ -1332,7 +1332,7 @@
       <w:r>
         <w:drawing>
           <wp:inline>
-            <wp:extent cx="5334000" cy="3048000"/>
+            <wp:extent cx="5334000" cy="2133600"/>
             <wp:effectExtent b="0" l="0" r="0" t="0"/>
             <wp:docPr descr="" title="" id="1" name="Picture"/>
             <a:graphic>
@@ -1353,7 +1353,7 @@
                   <pic:spPr bwMode="auto">
                     <a:xfrm>
                       <a:off x="0" y="0"/>
-                      <a:ext cx="5334000" cy="3048000"/>
+                      <a:ext cx="5334000" cy="2133600"/>
                     </a:xfrm>
                     <a:prstGeom prst="rect">
                       <a:avLst/>
@@ -1399,7 +1399,7 @@
       <w:r>
         <w:drawing>
           <wp:inline>
-            <wp:extent cx="5334000" cy="3048000"/>
+            <wp:extent cx="5334000" cy="2133600"/>
             <wp:effectExtent b="0" l="0" r="0" t="0"/>
             <wp:docPr descr="" title="" id="1" name="Picture"/>
             <a:graphic>
@@ -1420,7 +1420,7 @@
                   <pic:spPr bwMode="auto">
                     <a:xfrm>
                       <a:off x="0" y="0"/>
-                      <a:ext cx="5334000" cy="3048000"/>
+                      <a:ext cx="5334000" cy="2133600"/>
                     </a:xfrm>
                     <a:prstGeom prst="rect">
                       <a:avLst/>
@@ -1466,7 +1466,7 @@
       <w:r>
         <w:drawing>
           <wp:inline>
-            <wp:extent cx="5334000" cy="3048000"/>
+            <wp:extent cx="5334000" cy="2133600"/>
             <wp:effectExtent b="0" l="0" r="0" t="0"/>
             <wp:docPr descr="" title="" id="1" name="Picture"/>
             <a:graphic>
@@ -1487,7 +1487,7 @@
                   <pic:spPr bwMode="auto">
                     <a:xfrm>
                       <a:off x="0" y="0"/>
-                      <a:ext cx="5334000" cy="3048000"/>
+                      <a:ext cx="5334000" cy="2133600"/>
                     </a:xfrm>
                     <a:prstGeom prst="rect">
                       <a:avLst/>
@@ -1533,7 +1533,7 @@
       <w:r>
         <w:drawing>
           <wp:inline>
-            <wp:extent cx="5334000" cy="3048000"/>
+            <wp:extent cx="5334000" cy="2133600"/>
             <wp:effectExtent b="0" l="0" r="0" t="0"/>
             <wp:docPr descr="" title="" id="1" name="Picture"/>
             <a:graphic>
@@ -1554,7 +1554,7 @@
                   <pic:spPr bwMode="auto">
                     <a:xfrm>
                       <a:off x="0" y="0"/>
-                      <a:ext cx="5334000" cy="3048000"/>
+                      <a:ext cx="5334000" cy="2133600"/>
                     </a:xfrm>
                     <a:prstGeom prst="rect">
                       <a:avLst/>
@@ -1600,7 +1600,7 @@
       <w:r>
         <w:drawing>
           <wp:inline>
-            <wp:extent cx="5334000" cy="3048000"/>
+            <wp:extent cx="5334000" cy="2133600"/>
             <wp:effectExtent b="0" l="0" r="0" t="0"/>
             <wp:docPr descr="" title="" id="1" name="Picture"/>
             <a:graphic>
@@ -1621,7 +1621,7 @@
                   <pic:spPr bwMode="auto">
                     <a:xfrm>
                       <a:off x="0" y="0"/>
-                      <a:ext cx="5334000" cy="3048000"/>
+                      <a:ext cx="5334000" cy="2133600"/>
                     </a:xfrm>
                     <a:prstGeom prst="rect">
                       <a:avLst/>
@@ -1667,7 +1667,7 @@
       <w:r>
         <w:drawing>
           <wp:inline>
-            <wp:extent cx="5334000" cy="3048000"/>
+            <wp:extent cx="5334000" cy="2133600"/>
             <wp:effectExtent b="0" l="0" r="0" t="0"/>
             <wp:docPr descr="" title="" id="1" name="Picture"/>
             <a:graphic>
@@ -1688,7 +1688,7 @@
                   <pic:spPr bwMode="auto">
                     <a:xfrm>
                       <a:off x="0" y="0"/>
-                      <a:ext cx="5334000" cy="3048000"/>
+                      <a:ext cx="5334000" cy="2133600"/>
                     </a:xfrm>
                     <a:prstGeom prst="rect">
                       <a:avLst/>
@@ -1734,7 +1734,7 @@
       <w:r>
         <w:drawing>
           <wp:inline>
-            <wp:extent cx="5334000" cy="3048000"/>
+            <wp:extent cx="5334000" cy="2133600"/>
             <wp:effectExtent b="0" l="0" r="0" t="0"/>
             <wp:docPr descr="" title="" id="1" name="Picture"/>
             <a:graphic>
@@ -1755,7 +1755,7 @@
                   <pic:spPr bwMode="auto">
                     <a:xfrm>
                       <a:off x="0" y="0"/>
-                      <a:ext cx="5334000" cy="3048000"/>
+                      <a:ext cx="5334000" cy="2133600"/>
                     </a:xfrm>
                     <a:prstGeom prst="rect">
                       <a:avLst/>
@@ -1801,7 +1801,7 @@
       <w:r>
         <w:drawing>
           <wp:inline>
-            <wp:extent cx="5334000" cy="3048000"/>
+            <wp:extent cx="5334000" cy="2133600"/>
             <wp:effectExtent b="0" l="0" r="0" t="0"/>
             <wp:docPr descr="" title="" id="1" name="Picture"/>
             <a:graphic>
@@ -1822,7 +1822,7 @@
                   <pic:spPr bwMode="auto">
                     <a:xfrm>
                       <a:off x="0" y="0"/>
-                      <a:ext cx="5334000" cy="3048000"/>
+                      <a:ext cx="5334000" cy="2133600"/>
                     </a:xfrm>
                     <a:prstGeom prst="rect">
                       <a:avLst/>
@@ -1868,7 +1868,7 @@
       <w:r>
         <w:drawing>
           <wp:inline>
-            <wp:extent cx="5334000" cy="3048000"/>
+            <wp:extent cx="5334000" cy="2133600"/>
             <wp:effectExtent b="0" l="0" r="0" t="0"/>
             <wp:docPr descr="" title="" id="1" name="Picture"/>
             <a:graphic>
@@ -1889,7 +1889,7 @@
                   <pic:spPr bwMode="auto">
                     <a:xfrm>
                       <a:off x="0" y="0"/>
-                      <a:ext cx="5334000" cy="3048000"/>
+                      <a:ext cx="5334000" cy="2133600"/>
                     </a:xfrm>
                     <a:prstGeom prst="rect">
                       <a:avLst/>
@@ -1935,7 +1935,7 @@
       <w:r>
         <w:drawing>
           <wp:inline>
-            <wp:extent cx="5334000" cy="3048000"/>
+            <wp:extent cx="5334000" cy="2133600"/>
             <wp:effectExtent b="0" l="0" r="0" t="0"/>
             <wp:docPr descr="" title="" id="1" name="Picture"/>
             <a:graphic>
@@ -1956,7 +1956,7 @@
                   <pic:spPr bwMode="auto">
                     <a:xfrm>
                       <a:off x="0" y="0"/>
-                      <a:ext cx="5334000" cy="3048000"/>
+                      <a:ext cx="5334000" cy="2133600"/>
                     </a:xfrm>
                     <a:prstGeom prst="rect">
                       <a:avLst/>
@@ -2002,7 +2002,7 @@
       <w:r>
         <w:drawing>
           <wp:inline>
-            <wp:extent cx="5334000" cy="3048000"/>
+            <wp:extent cx="5334000" cy="2133600"/>
             <wp:effectExtent b="0" l="0" r="0" t="0"/>
             <wp:docPr descr="" title="" id="1" name="Picture"/>
             <a:graphic>
@@ -2023,7 +2023,7 @@
                   <pic:spPr bwMode="auto">
                     <a:xfrm>
                       <a:off x="0" y="0"/>
-                      <a:ext cx="5334000" cy="3048000"/>
+                      <a:ext cx="5334000" cy="2133600"/>
                     </a:xfrm>
                     <a:prstGeom prst="rect">
                       <a:avLst/>
@@ -2069,7 +2069,7 @@
       <w:r>
         <w:drawing>
           <wp:inline>
-            <wp:extent cx="5334000" cy="3048000"/>
+            <wp:extent cx="5334000" cy="2133600"/>
             <wp:effectExtent b="0" l="0" r="0" t="0"/>
             <wp:docPr descr="" title="" id="1" name="Picture"/>
             <a:graphic>
@@ -2090,7 +2090,7 @@
                   <pic:spPr bwMode="auto">
                     <a:xfrm>
                       <a:off x="0" y="0"/>
-                      <a:ext cx="5334000" cy="3048000"/>
+                      <a:ext cx="5334000" cy="2133600"/>
                     </a:xfrm>
                     <a:prstGeom prst="rect">
                       <a:avLst/>
@@ -2136,7 +2136,7 @@
       <w:r>
         <w:drawing>
           <wp:inline>
-            <wp:extent cx="5334000" cy="3048000"/>
+            <wp:extent cx="5334000" cy="2133600"/>
             <wp:effectExtent b="0" l="0" r="0" t="0"/>
             <wp:docPr descr="" title="" id="1" name="Picture"/>
             <a:graphic>
@@ -2157,7 +2157,7 @@
                   <pic:spPr bwMode="auto">
                     <a:xfrm>
                       <a:off x="0" y="0"/>
-                      <a:ext cx="5334000" cy="3048000"/>
+                      <a:ext cx="5334000" cy="2133600"/>
                     </a:xfrm>
                     <a:prstGeom prst="rect">
                       <a:avLst/>
@@ -2203,7 +2203,7 @@
       <w:r>
         <w:drawing>
           <wp:inline>
-            <wp:extent cx="5334000" cy="3048000"/>
+            <wp:extent cx="5334000" cy="2133600"/>
             <wp:effectExtent b="0" l="0" r="0" t="0"/>
             <wp:docPr descr="" title="" id="1" name="Picture"/>
             <a:graphic>
@@ -2224,7 +2224,7 @@
                   <pic:spPr bwMode="auto">
                     <a:xfrm>
                       <a:off x="0" y="0"/>
-                      <a:ext cx="5334000" cy="3048000"/>
+                      <a:ext cx="5334000" cy="2133600"/>
                     </a:xfrm>
                     <a:prstGeom prst="rect">
                       <a:avLst/>
@@ -2270,7 +2270,7 @@
       <w:r>
         <w:drawing>
           <wp:inline>
-            <wp:extent cx="5334000" cy="3048000"/>
+            <wp:extent cx="5334000" cy="2133600"/>
             <wp:effectExtent b="0" l="0" r="0" t="0"/>
             <wp:docPr descr="" title="" id="1" name="Picture"/>
             <a:graphic>
@@ -2291,7 +2291,7 @@
                   <pic:spPr bwMode="auto">
                     <a:xfrm>
                       <a:off x="0" y="0"/>
-                      <a:ext cx="5334000" cy="3048000"/>
+                      <a:ext cx="5334000" cy="2133600"/>
                     </a:xfrm>
                     <a:prstGeom prst="rect">
                       <a:avLst/>
@@ -2337,7 +2337,7 @@
       <w:r>
         <w:drawing>
           <wp:inline>
-            <wp:extent cx="5334000" cy="3048000"/>
+            <wp:extent cx="5334000" cy="2133600"/>
             <wp:effectExtent b="0" l="0" r="0" t="0"/>
             <wp:docPr descr="" title="" id="1" name="Picture"/>
             <a:graphic>
@@ -2358,7 +2358,7 @@
                   <pic:spPr bwMode="auto">
                     <a:xfrm>
                       <a:off x="0" y="0"/>
-                      <a:ext cx="5334000" cy="3048000"/>
+                      <a:ext cx="5334000" cy="2133600"/>
                     </a:xfrm>
                     <a:prstGeom prst="rect">
                       <a:avLst/>
@@ -2404,7 +2404,7 @@
       <w:r>
         <w:drawing>
           <wp:inline>
-            <wp:extent cx="5334000" cy="3048000"/>
+            <wp:extent cx="5334000" cy="2133600"/>
             <wp:effectExtent b="0" l="0" r="0" t="0"/>
             <wp:docPr descr="" title="" id="1" name="Picture"/>
             <a:graphic>
@@ -2425,7 +2425,7 @@
                   <pic:spPr bwMode="auto">
                     <a:xfrm>
                       <a:off x="0" y="0"/>
-                      <a:ext cx="5334000" cy="3048000"/>
+                      <a:ext cx="5334000" cy="2133600"/>
                     </a:xfrm>
                     <a:prstGeom prst="rect">
                       <a:avLst/>
@@ -2471,7 +2471,7 @@
       <w:r>
         <w:drawing>
           <wp:inline>
-            <wp:extent cx="5334000" cy="3048000"/>
+            <wp:extent cx="5334000" cy="2133600"/>
             <wp:effectExtent b="0" l="0" r="0" t="0"/>
             <wp:docPr descr="" title="" id="1" name="Picture"/>
             <a:graphic>
@@ -2492,7 +2492,7 @@
                   <pic:spPr bwMode="auto">
                     <a:xfrm>
                       <a:off x="0" y="0"/>
-                      <a:ext cx="5334000" cy="3048000"/>
+                      <a:ext cx="5334000" cy="2133600"/>
                     </a:xfrm>
                     <a:prstGeom prst="rect">
                       <a:avLst/>

</xml_diff>

<commit_message>
Pulling individual plots that reviewers wanted, and cleaning up models
</commit_message>
<xml_diff>
--- a/Individuals_Overnight.docx
+++ b/Individuals_Overnight.docx
@@ -46,6 +46,17 @@
         <w:rPr>
           <w:rStyle w:val="VerbatimChar"/>
         </w:rPr>
+        <w:t xml:space="preserve">## Warning: package 'ggplot2' was built under R version 4.0.5</w:t>
+      </w:r>
+    </w:p>
+    <w:p>
+      <w:pPr>
+        <w:pStyle w:val="SourceCode"/>
+      </w:pPr>
+      <w:r>
+        <w:rPr>
+          <w:rStyle w:val="VerbatimChar"/>
+        </w:rPr>
         <w:t xml:space="preserve">## Warning: package 'summarytools' was built under R version 4.0.5</w:t>
       </w:r>
     </w:p>
@@ -102,7 +113,7 @@
       <w:r>
         <w:drawing>
           <wp:inline>
-            <wp:extent cx="5334000" cy="11430000"/>
+            <wp:extent cx="5334000" cy="6400800"/>
             <wp:effectExtent b="0" l="0" r="0" t="0"/>
             <wp:docPr descr="" title="" id="1" name="Picture"/>
             <a:graphic>
@@ -123,7 +134,199 @@
                   <pic:spPr bwMode="auto">
                     <a:xfrm>
                       <a:off x="0" y="0"/>
-                      <a:ext cx="5334000" cy="11430000"/>
+                      <a:ext cx="5334000" cy="6400800"/>
+                    </a:xfrm>
+                    <a:prstGeom prst="rect">
+                      <a:avLst/>
+                    </a:prstGeom>
+                    <a:noFill/>
+                    <a:ln w="9525">
+                      <a:noFill/>
+                      <a:headEnd/>
+                      <a:tailEnd/>
+                    </a:ln>
+                  </pic:spPr>
+                </pic:pic>
+              </a:graphicData>
+            </a:graphic>
+          </wp:inline>
+        </w:drawing>
+      </w:r>
+    </w:p>
+    <w:p>
+      <w:pPr>
+        <w:pStyle w:val="SourceCode"/>
+      </w:pPr>
+      <w:r>
+        <w:rPr>
+          <w:rStyle w:val="VerbatimChar"/>
+        </w:rPr>
+        <w:t xml:space="preserve">## [[1]]</w:t>
+      </w:r>
+    </w:p>
+    <w:p>
+      <w:pPr>
+        <w:pStyle w:val="FirstParagraph"/>
+      </w:pPr>
+      <w:r>
+        <w:drawing>
+          <wp:inline>
+            <wp:extent cx="5334000" cy="2133600"/>
+            <wp:effectExtent b="0" l="0" r="0" t="0"/>
+            <wp:docPr descr="" title="" id="1" name="Picture"/>
+            <a:graphic>
+              <a:graphicData uri="http://schemas.openxmlformats.org/drawingml/2006/picture">
+                <pic:pic>
+                  <pic:nvPicPr>
+                    <pic:cNvPr descr="Individuals_Overnight_files/figure-docx/unnamed-chunk-3-1.png" id="0" name="Picture"/>
+                    <pic:cNvPicPr>
+                      <a:picLocks noChangeArrowheads="1" noChangeAspect="1"/>
+                    </pic:cNvPicPr>
+                  </pic:nvPicPr>
+                  <pic:blipFill>
+                    <a:blip r:embed="rId21"/>
+                    <a:stretch>
+                      <a:fillRect/>
+                    </a:stretch>
+                  </pic:blipFill>
+                  <pic:spPr bwMode="auto">
+                    <a:xfrm>
+                      <a:off x="0" y="0"/>
+                      <a:ext cx="5334000" cy="2133600"/>
+                    </a:xfrm>
+                    <a:prstGeom prst="rect">
+                      <a:avLst/>
+                    </a:prstGeom>
+                    <a:noFill/>
+                    <a:ln w="9525">
+                      <a:noFill/>
+                      <a:headEnd/>
+                      <a:tailEnd/>
+                    </a:ln>
+                  </pic:spPr>
+                </pic:pic>
+              </a:graphicData>
+            </a:graphic>
+          </wp:inline>
+        </w:drawing>
+      </w:r>
+    </w:p>
+    <w:p>
+      <w:pPr>
+        <w:pStyle w:val="SourceCode"/>
+      </w:pPr>
+      <w:r>
+        <w:rPr>
+          <w:rStyle w:val="VerbatimChar"/>
+        </w:rPr>
+        <w:t xml:space="preserve">## </w:t>
+      </w:r>
+      <w:r>
+        <w:br/>
+      </w:r>
+      <w:r>
+        <w:rPr>
+          <w:rStyle w:val="VerbatimChar"/>
+        </w:rPr>
+        <w:t xml:space="preserve">## [[2]]</w:t>
+      </w:r>
+    </w:p>
+    <w:p>
+      <w:pPr>
+        <w:pStyle w:val="FirstParagraph"/>
+      </w:pPr>
+      <w:r>
+        <w:drawing>
+          <wp:inline>
+            <wp:extent cx="5334000" cy="2133600"/>
+            <wp:effectExtent b="0" l="0" r="0" t="0"/>
+            <wp:docPr descr="" title="" id="1" name="Picture"/>
+            <a:graphic>
+              <a:graphicData uri="http://schemas.openxmlformats.org/drawingml/2006/picture">
+                <pic:pic>
+                  <pic:nvPicPr>
+                    <pic:cNvPr descr="Individuals_Overnight_files/figure-docx/unnamed-chunk-3-2.png" id="0" name="Picture"/>
+                    <pic:cNvPicPr>
+                      <a:picLocks noChangeArrowheads="1" noChangeAspect="1"/>
+                    </pic:cNvPicPr>
+                  </pic:nvPicPr>
+                  <pic:blipFill>
+                    <a:blip r:embed="rId22"/>
+                    <a:stretch>
+                      <a:fillRect/>
+                    </a:stretch>
+                  </pic:blipFill>
+                  <pic:spPr bwMode="auto">
+                    <a:xfrm>
+                      <a:off x="0" y="0"/>
+                      <a:ext cx="5334000" cy="2133600"/>
+                    </a:xfrm>
+                    <a:prstGeom prst="rect">
+                      <a:avLst/>
+                    </a:prstGeom>
+                    <a:noFill/>
+                    <a:ln w="9525">
+                      <a:noFill/>
+                      <a:headEnd/>
+                      <a:tailEnd/>
+                    </a:ln>
+                  </pic:spPr>
+                </pic:pic>
+              </a:graphicData>
+            </a:graphic>
+          </wp:inline>
+        </w:drawing>
+      </w:r>
+    </w:p>
+    <w:p>
+      <w:pPr>
+        <w:pStyle w:val="SourceCode"/>
+      </w:pPr>
+      <w:r>
+        <w:rPr>
+          <w:rStyle w:val="VerbatimChar"/>
+        </w:rPr>
+        <w:t xml:space="preserve">## </w:t>
+      </w:r>
+      <w:r>
+        <w:br/>
+      </w:r>
+      <w:r>
+        <w:rPr>
+          <w:rStyle w:val="VerbatimChar"/>
+        </w:rPr>
+        <w:t xml:space="preserve">## [[3]]</w:t>
+      </w:r>
+    </w:p>
+    <w:p>
+      <w:pPr>
+        <w:pStyle w:val="FirstParagraph"/>
+      </w:pPr>
+      <w:r>
+        <w:drawing>
+          <wp:inline>
+            <wp:extent cx="5334000" cy="2133600"/>
+            <wp:effectExtent b="0" l="0" r="0" t="0"/>
+            <wp:docPr descr="" title="" id="1" name="Picture"/>
+            <a:graphic>
+              <a:graphicData uri="http://schemas.openxmlformats.org/drawingml/2006/picture">
+                <pic:pic>
+                  <pic:nvPicPr>
+                    <pic:cNvPr descr="Individuals_Overnight_files/figure-docx/unnamed-chunk-3-3.png" id="0" name="Picture"/>
+                    <pic:cNvPicPr>
+                      <a:picLocks noChangeArrowheads="1" noChangeAspect="1"/>
+                    </pic:cNvPicPr>
+                  </pic:nvPicPr>
+                  <pic:blipFill>
+                    <a:blip r:embed="rId23"/>
+                    <a:stretch>
+                      <a:fillRect/>
+                    </a:stretch>
+                  </pic:blipFill>
+                  <pic:spPr bwMode="auto">
+                    <a:xfrm>
+                      <a:off x="0" y="0"/>
+                      <a:ext cx="5334000" cy="2133600"/>
                     </a:xfrm>
                     <a:prstGeom prst="rect">
                       <a:avLst/>
@@ -162,13 +365,13 @@
               <a:graphicData uri="http://schemas.openxmlformats.org/drawingml/2006/picture">
                 <pic:pic>
                   <pic:nvPicPr>
-                    <pic:cNvPr descr="Individuals_Overnight_files/figure-docx/unnamed-chunk-3-1.png" id="0" name="Picture"/>
-                    <pic:cNvPicPr>
-                      <a:picLocks noChangeArrowheads="1" noChangeAspect="1"/>
-                    </pic:cNvPicPr>
-                  </pic:nvPicPr>
-                  <pic:blipFill>
-                    <a:blip r:embed="rId21"/>
+                    <pic:cNvPr descr="Individuals_Overnight_files/figure-docx/unnamed-chunk-4-1.png" id="0" name="Picture"/>
+                    <pic:cNvPicPr>
+                      <a:picLocks noChangeArrowheads="1" noChangeAspect="1"/>
+                    </pic:cNvPicPr>
+                  </pic:nvPicPr>
+                  <pic:blipFill>
+                    <a:blip r:embed="rId24"/>
                     <a:stretch>
                       <a:fillRect/>
                     </a:stretch>
@@ -215,13 +418,13 @@
               <a:graphicData uri="http://schemas.openxmlformats.org/drawingml/2006/picture">
                 <pic:pic>
                   <pic:nvPicPr>
-                    <pic:cNvPr descr="Individuals_Overnight_files/figure-docx/unnamed-chunk-4-1.png" id="0" name="Picture"/>
-                    <pic:cNvPicPr>
-                      <a:picLocks noChangeArrowheads="1" noChangeAspect="1"/>
-                    </pic:cNvPicPr>
-                  </pic:nvPicPr>
-                  <pic:blipFill>
-                    <a:blip r:embed="rId22"/>
+                    <pic:cNvPr descr="Individuals_Overnight_files/figure-docx/unnamed-chunk-5-1.png" id="0" name="Picture"/>
+                    <pic:cNvPicPr>
+                      <a:picLocks noChangeArrowheads="1" noChangeAspect="1"/>
+                    </pic:cNvPicPr>
+                  </pic:nvPicPr>
+                  <pic:blipFill>
+                    <a:blip r:embed="rId25"/>
                     <a:stretch>
                       <a:fillRect/>
                     </a:stretch>
@@ -268,13 +471,13 @@
               <a:graphicData uri="http://schemas.openxmlformats.org/drawingml/2006/picture">
                 <pic:pic>
                   <pic:nvPicPr>
-                    <pic:cNvPr descr="Individuals_Overnight_files/figure-docx/unnamed-chunk-5-1.png" id="0" name="Picture"/>
-                    <pic:cNvPicPr>
-                      <a:picLocks noChangeArrowheads="1" noChangeAspect="1"/>
-                    </pic:cNvPicPr>
-                  </pic:nvPicPr>
-                  <pic:blipFill>
-                    <a:blip r:embed="rId23"/>
+                    <pic:cNvPr descr="Individuals_Overnight_files/figure-docx/unnamed-chunk-6-1.png" id="0" name="Picture"/>
+                    <pic:cNvPicPr>
+                      <a:picLocks noChangeArrowheads="1" noChangeAspect="1"/>
+                    </pic:cNvPicPr>
+                  </pic:nvPicPr>
+                  <pic:blipFill>
+                    <a:blip r:embed="rId26"/>
                     <a:stretch>
                       <a:fillRect/>
                     </a:stretch>
@@ -334,13 +537,13 @@
               <a:graphicData uri="http://schemas.openxmlformats.org/drawingml/2006/picture">
                 <pic:pic>
                   <pic:nvPicPr>
-                    <pic:cNvPr descr="Individuals_Overnight_files/figure-docx/unnamed-chunk-6-1.png" id="0" name="Picture"/>
-                    <pic:cNvPicPr>
-                      <a:picLocks noChangeArrowheads="1" noChangeAspect="1"/>
-                    </pic:cNvPicPr>
-                  </pic:nvPicPr>
-                  <pic:blipFill>
-                    <a:blip r:embed="rId24"/>
+                    <pic:cNvPr descr="Individuals_Overnight_files/figure-docx/unnamed-chunk-7-1.png" id="0" name="Picture"/>
+                    <pic:cNvPicPr>
+                      <a:picLocks noChangeArrowheads="1" noChangeAspect="1"/>
+                    </pic:cNvPicPr>
+                  </pic:nvPicPr>
+                  <pic:blipFill>
+                    <a:blip r:embed="rId27"/>
                     <a:stretch>
                       <a:fillRect/>
                     </a:stretch>
@@ -401,13 +604,13 @@
               <a:graphicData uri="http://schemas.openxmlformats.org/drawingml/2006/picture">
                 <pic:pic>
                   <pic:nvPicPr>
-                    <pic:cNvPr descr="Individuals_Overnight_files/figure-docx/unnamed-chunk-6-2.png" id="0" name="Picture"/>
-                    <pic:cNvPicPr>
-                      <a:picLocks noChangeArrowheads="1" noChangeAspect="1"/>
-                    </pic:cNvPicPr>
-                  </pic:nvPicPr>
-                  <pic:blipFill>
-                    <a:blip r:embed="rId25"/>
+                    <pic:cNvPr descr="Individuals_Overnight_files/figure-docx/unnamed-chunk-7-2.png" id="0" name="Picture"/>
+                    <pic:cNvPicPr>
+                      <a:picLocks noChangeArrowheads="1" noChangeAspect="1"/>
+                    </pic:cNvPicPr>
+                  </pic:nvPicPr>
+                  <pic:blipFill>
+                    <a:blip r:embed="rId28"/>
                     <a:stretch>
                       <a:fillRect/>
                     </a:stretch>
@@ -468,13 +671,13 @@
               <a:graphicData uri="http://schemas.openxmlformats.org/drawingml/2006/picture">
                 <pic:pic>
                   <pic:nvPicPr>
-                    <pic:cNvPr descr="Individuals_Overnight_files/figure-docx/unnamed-chunk-6-3.png" id="0" name="Picture"/>
-                    <pic:cNvPicPr>
-                      <a:picLocks noChangeArrowheads="1" noChangeAspect="1"/>
-                    </pic:cNvPicPr>
-                  </pic:nvPicPr>
-                  <pic:blipFill>
-                    <a:blip r:embed="rId26"/>
+                    <pic:cNvPr descr="Individuals_Overnight_files/figure-docx/unnamed-chunk-7-3.png" id="0" name="Picture"/>
+                    <pic:cNvPicPr>
+                      <a:picLocks noChangeArrowheads="1" noChangeAspect="1"/>
+                    </pic:cNvPicPr>
+                  </pic:nvPicPr>
+                  <pic:blipFill>
+                    <a:blip r:embed="rId29"/>
                     <a:stretch>
                       <a:fillRect/>
                     </a:stretch>
@@ -535,13 +738,13 @@
               <a:graphicData uri="http://schemas.openxmlformats.org/drawingml/2006/picture">
                 <pic:pic>
                   <pic:nvPicPr>
-                    <pic:cNvPr descr="Individuals_Overnight_files/figure-docx/unnamed-chunk-6-4.png" id="0" name="Picture"/>
-                    <pic:cNvPicPr>
-                      <a:picLocks noChangeArrowheads="1" noChangeAspect="1"/>
-                    </pic:cNvPicPr>
-                  </pic:nvPicPr>
-                  <pic:blipFill>
-                    <a:blip r:embed="rId27"/>
+                    <pic:cNvPr descr="Individuals_Overnight_files/figure-docx/unnamed-chunk-7-4.png" id="0" name="Picture"/>
+                    <pic:cNvPicPr>
+                      <a:picLocks noChangeArrowheads="1" noChangeAspect="1"/>
+                    </pic:cNvPicPr>
+                  </pic:nvPicPr>
+                  <pic:blipFill>
+                    <a:blip r:embed="rId30"/>
                     <a:stretch>
                       <a:fillRect/>
                     </a:stretch>
@@ -602,13 +805,13 @@
               <a:graphicData uri="http://schemas.openxmlformats.org/drawingml/2006/picture">
                 <pic:pic>
                   <pic:nvPicPr>
-                    <pic:cNvPr descr="Individuals_Overnight_files/figure-docx/unnamed-chunk-6-5.png" id="0" name="Picture"/>
-                    <pic:cNvPicPr>
-                      <a:picLocks noChangeArrowheads="1" noChangeAspect="1"/>
-                    </pic:cNvPicPr>
-                  </pic:nvPicPr>
-                  <pic:blipFill>
-                    <a:blip r:embed="rId28"/>
+                    <pic:cNvPr descr="Individuals_Overnight_files/figure-docx/unnamed-chunk-7-5.png" id="0" name="Picture"/>
+                    <pic:cNvPicPr>
+                      <a:picLocks noChangeArrowheads="1" noChangeAspect="1"/>
+                    </pic:cNvPicPr>
+                  </pic:nvPicPr>
+                  <pic:blipFill>
+                    <a:blip r:embed="rId31"/>
                     <a:stretch>
                       <a:fillRect/>
                     </a:stretch>
@@ -669,13 +872,13 @@
               <a:graphicData uri="http://schemas.openxmlformats.org/drawingml/2006/picture">
                 <pic:pic>
                   <pic:nvPicPr>
-                    <pic:cNvPr descr="Individuals_Overnight_files/figure-docx/unnamed-chunk-6-6.png" id="0" name="Picture"/>
-                    <pic:cNvPicPr>
-                      <a:picLocks noChangeArrowheads="1" noChangeAspect="1"/>
-                    </pic:cNvPicPr>
-                  </pic:nvPicPr>
-                  <pic:blipFill>
-                    <a:blip r:embed="rId29"/>
+                    <pic:cNvPr descr="Individuals_Overnight_files/figure-docx/unnamed-chunk-7-6.png" id="0" name="Picture"/>
+                    <pic:cNvPicPr>
+                      <a:picLocks noChangeArrowheads="1" noChangeAspect="1"/>
+                    </pic:cNvPicPr>
+                  </pic:nvPicPr>
+                  <pic:blipFill>
+                    <a:blip r:embed="rId32"/>
                     <a:stretch>
                       <a:fillRect/>
                     </a:stretch>
@@ -736,13 +939,13 @@
               <a:graphicData uri="http://schemas.openxmlformats.org/drawingml/2006/picture">
                 <pic:pic>
                   <pic:nvPicPr>
-                    <pic:cNvPr descr="Individuals_Overnight_files/figure-docx/unnamed-chunk-6-7.png" id="0" name="Picture"/>
-                    <pic:cNvPicPr>
-                      <a:picLocks noChangeArrowheads="1" noChangeAspect="1"/>
-                    </pic:cNvPicPr>
-                  </pic:nvPicPr>
-                  <pic:blipFill>
-                    <a:blip r:embed="rId30"/>
+                    <pic:cNvPr descr="Individuals_Overnight_files/figure-docx/unnamed-chunk-7-7.png" id="0" name="Picture"/>
+                    <pic:cNvPicPr>
+                      <a:picLocks noChangeArrowheads="1" noChangeAspect="1"/>
+                    </pic:cNvPicPr>
+                  </pic:nvPicPr>
+                  <pic:blipFill>
+                    <a:blip r:embed="rId33"/>
                     <a:stretch>
                       <a:fillRect/>
                     </a:stretch>
@@ -803,13 +1006,13 @@
               <a:graphicData uri="http://schemas.openxmlformats.org/drawingml/2006/picture">
                 <pic:pic>
                   <pic:nvPicPr>
-                    <pic:cNvPr descr="Individuals_Overnight_files/figure-docx/unnamed-chunk-6-8.png" id="0" name="Picture"/>
-                    <pic:cNvPicPr>
-                      <a:picLocks noChangeArrowheads="1" noChangeAspect="1"/>
-                    </pic:cNvPicPr>
-                  </pic:nvPicPr>
-                  <pic:blipFill>
-                    <a:blip r:embed="rId31"/>
+                    <pic:cNvPr descr="Individuals_Overnight_files/figure-docx/unnamed-chunk-7-8.png" id="0" name="Picture"/>
+                    <pic:cNvPicPr>
+                      <a:picLocks noChangeArrowheads="1" noChangeAspect="1"/>
+                    </pic:cNvPicPr>
+                  </pic:nvPicPr>
+                  <pic:blipFill>
+                    <a:blip r:embed="rId34"/>
                     <a:stretch>
                       <a:fillRect/>
                     </a:stretch>
@@ -870,13 +1073,13 @@
               <a:graphicData uri="http://schemas.openxmlformats.org/drawingml/2006/picture">
                 <pic:pic>
                   <pic:nvPicPr>
-                    <pic:cNvPr descr="Individuals_Overnight_files/figure-docx/unnamed-chunk-6-9.png" id="0" name="Picture"/>
-                    <pic:cNvPicPr>
-                      <a:picLocks noChangeArrowheads="1" noChangeAspect="1"/>
-                    </pic:cNvPicPr>
-                  </pic:nvPicPr>
-                  <pic:blipFill>
-                    <a:blip r:embed="rId32"/>
+                    <pic:cNvPr descr="Individuals_Overnight_files/figure-docx/unnamed-chunk-7-9.png" id="0" name="Picture"/>
+                    <pic:cNvPicPr>
+                      <a:picLocks noChangeArrowheads="1" noChangeAspect="1"/>
+                    </pic:cNvPicPr>
+                  </pic:nvPicPr>
+                  <pic:blipFill>
+                    <a:blip r:embed="rId35"/>
                     <a:stretch>
                       <a:fillRect/>
                     </a:stretch>
@@ -937,13 +1140,13 @@
               <a:graphicData uri="http://schemas.openxmlformats.org/drawingml/2006/picture">
                 <pic:pic>
                   <pic:nvPicPr>
-                    <pic:cNvPr descr="Individuals_Overnight_files/figure-docx/unnamed-chunk-6-10.png" id="0" name="Picture"/>
-                    <pic:cNvPicPr>
-                      <a:picLocks noChangeArrowheads="1" noChangeAspect="1"/>
-                    </pic:cNvPicPr>
-                  </pic:nvPicPr>
-                  <pic:blipFill>
-                    <a:blip r:embed="rId33"/>
+                    <pic:cNvPr descr="Individuals_Overnight_files/figure-docx/unnamed-chunk-7-10.png" id="0" name="Picture"/>
+                    <pic:cNvPicPr>
+                      <a:picLocks noChangeArrowheads="1" noChangeAspect="1"/>
+                    </pic:cNvPicPr>
+                  </pic:nvPicPr>
+                  <pic:blipFill>
+                    <a:blip r:embed="rId36"/>
                     <a:stretch>
                       <a:fillRect/>
                     </a:stretch>
@@ -1004,13 +1207,13 @@
               <a:graphicData uri="http://schemas.openxmlformats.org/drawingml/2006/picture">
                 <pic:pic>
                   <pic:nvPicPr>
-                    <pic:cNvPr descr="Individuals_Overnight_files/figure-docx/unnamed-chunk-6-11.png" id="0" name="Picture"/>
-                    <pic:cNvPicPr>
-                      <a:picLocks noChangeArrowheads="1" noChangeAspect="1"/>
-                    </pic:cNvPicPr>
-                  </pic:nvPicPr>
-                  <pic:blipFill>
-                    <a:blip r:embed="rId34"/>
+                    <pic:cNvPr descr="Individuals_Overnight_files/figure-docx/unnamed-chunk-7-11.png" id="0" name="Picture"/>
+                    <pic:cNvPicPr>
+                      <a:picLocks noChangeArrowheads="1" noChangeAspect="1"/>
+                    </pic:cNvPicPr>
+                  </pic:nvPicPr>
+                  <pic:blipFill>
+                    <a:blip r:embed="rId37"/>
                     <a:stretch>
                       <a:fillRect/>
                     </a:stretch>
@@ -1071,13 +1274,13 @@
               <a:graphicData uri="http://schemas.openxmlformats.org/drawingml/2006/picture">
                 <pic:pic>
                   <pic:nvPicPr>
-                    <pic:cNvPr descr="Individuals_Overnight_files/figure-docx/unnamed-chunk-6-12.png" id="0" name="Picture"/>
-                    <pic:cNvPicPr>
-                      <a:picLocks noChangeArrowheads="1" noChangeAspect="1"/>
-                    </pic:cNvPicPr>
-                  </pic:nvPicPr>
-                  <pic:blipFill>
-                    <a:blip r:embed="rId35"/>
+                    <pic:cNvPr descr="Individuals_Overnight_files/figure-docx/unnamed-chunk-7-12.png" id="0" name="Picture"/>
+                    <pic:cNvPicPr>
+                      <a:picLocks noChangeArrowheads="1" noChangeAspect="1"/>
+                    </pic:cNvPicPr>
+                  </pic:nvPicPr>
+                  <pic:blipFill>
+                    <a:blip r:embed="rId38"/>
                     <a:stretch>
                       <a:fillRect/>
                     </a:stretch>
@@ -1138,13 +1341,13 @@
               <a:graphicData uri="http://schemas.openxmlformats.org/drawingml/2006/picture">
                 <pic:pic>
                   <pic:nvPicPr>
-                    <pic:cNvPr descr="Individuals_Overnight_files/figure-docx/unnamed-chunk-6-13.png" id="0" name="Picture"/>
-                    <pic:cNvPicPr>
-                      <a:picLocks noChangeArrowheads="1" noChangeAspect="1"/>
-                    </pic:cNvPicPr>
-                  </pic:nvPicPr>
-                  <pic:blipFill>
-                    <a:blip r:embed="rId36"/>
+                    <pic:cNvPr descr="Individuals_Overnight_files/figure-docx/unnamed-chunk-7-13.png" id="0" name="Picture"/>
+                    <pic:cNvPicPr>
+                      <a:picLocks noChangeArrowheads="1" noChangeAspect="1"/>
+                    </pic:cNvPicPr>
+                  </pic:nvPicPr>
+                  <pic:blipFill>
+                    <a:blip r:embed="rId39"/>
                     <a:stretch>
                       <a:fillRect/>
                     </a:stretch>
@@ -1205,13 +1408,13 @@
               <a:graphicData uri="http://schemas.openxmlformats.org/drawingml/2006/picture">
                 <pic:pic>
                   <pic:nvPicPr>
-                    <pic:cNvPr descr="Individuals_Overnight_files/figure-docx/unnamed-chunk-6-14.png" id="0" name="Picture"/>
-                    <pic:cNvPicPr>
-                      <a:picLocks noChangeArrowheads="1" noChangeAspect="1"/>
-                    </pic:cNvPicPr>
-                  </pic:nvPicPr>
-                  <pic:blipFill>
-                    <a:blip r:embed="rId37"/>
+                    <pic:cNvPr descr="Individuals_Overnight_files/figure-docx/unnamed-chunk-7-14.png" id="0" name="Picture"/>
+                    <pic:cNvPicPr>
+                      <a:picLocks noChangeArrowheads="1" noChangeAspect="1"/>
+                    </pic:cNvPicPr>
+                  </pic:nvPicPr>
+                  <pic:blipFill>
+                    <a:blip r:embed="rId40"/>
                     <a:stretch>
                       <a:fillRect/>
                     </a:stretch>
@@ -1272,13 +1475,13 @@
               <a:graphicData uri="http://schemas.openxmlformats.org/drawingml/2006/picture">
                 <pic:pic>
                   <pic:nvPicPr>
-                    <pic:cNvPr descr="Individuals_Overnight_files/figure-docx/unnamed-chunk-6-15.png" id="0" name="Picture"/>
-                    <pic:cNvPicPr>
-                      <a:picLocks noChangeArrowheads="1" noChangeAspect="1"/>
-                    </pic:cNvPicPr>
-                  </pic:nvPicPr>
-                  <pic:blipFill>
-                    <a:blip r:embed="rId38"/>
+                    <pic:cNvPr descr="Individuals_Overnight_files/figure-docx/unnamed-chunk-7-15.png" id="0" name="Picture"/>
+                    <pic:cNvPicPr>
+                      <a:picLocks noChangeArrowheads="1" noChangeAspect="1"/>
+                    </pic:cNvPicPr>
+                  </pic:nvPicPr>
+                  <pic:blipFill>
+                    <a:blip r:embed="rId41"/>
                     <a:stretch>
                       <a:fillRect/>
                     </a:stretch>
@@ -1339,13 +1542,13 @@
               <a:graphicData uri="http://schemas.openxmlformats.org/drawingml/2006/picture">
                 <pic:pic>
                   <pic:nvPicPr>
-                    <pic:cNvPr descr="Individuals_Overnight_files/figure-docx/unnamed-chunk-6-16.png" id="0" name="Picture"/>
-                    <pic:cNvPicPr>
-                      <a:picLocks noChangeArrowheads="1" noChangeAspect="1"/>
-                    </pic:cNvPicPr>
-                  </pic:nvPicPr>
-                  <pic:blipFill>
-                    <a:blip r:embed="rId39"/>
+                    <pic:cNvPr descr="Individuals_Overnight_files/figure-docx/unnamed-chunk-7-16.png" id="0" name="Picture"/>
+                    <pic:cNvPicPr>
+                      <a:picLocks noChangeArrowheads="1" noChangeAspect="1"/>
+                    </pic:cNvPicPr>
+                  </pic:nvPicPr>
+                  <pic:blipFill>
+                    <a:blip r:embed="rId42"/>
                     <a:stretch>
                       <a:fillRect/>
                     </a:stretch>
@@ -1406,13 +1609,13 @@
               <a:graphicData uri="http://schemas.openxmlformats.org/drawingml/2006/picture">
                 <pic:pic>
                   <pic:nvPicPr>
-                    <pic:cNvPr descr="Individuals_Overnight_files/figure-docx/unnamed-chunk-6-17.png" id="0" name="Picture"/>
-                    <pic:cNvPicPr>
-                      <a:picLocks noChangeArrowheads="1" noChangeAspect="1"/>
-                    </pic:cNvPicPr>
-                  </pic:nvPicPr>
-                  <pic:blipFill>
-                    <a:blip r:embed="rId40"/>
+                    <pic:cNvPr descr="Individuals_Overnight_files/figure-docx/unnamed-chunk-7-17.png" id="0" name="Picture"/>
+                    <pic:cNvPicPr>
+                      <a:picLocks noChangeArrowheads="1" noChangeAspect="1"/>
+                    </pic:cNvPicPr>
+                  </pic:nvPicPr>
+                  <pic:blipFill>
+                    <a:blip r:embed="rId43"/>
                     <a:stretch>
                       <a:fillRect/>
                     </a:stretch>
@@ -1473,13 +1676,13 @@
               <a:graphicData uri="http://schemas.openxmlformats.org/drawingml/2006/picture">
                 <pic:pic>
                   <pic:nvPicPr>
-                    <pic:cNvPr descr="Individuals_Overnight_files/figure-docx/unnamed-chunk-6-18.png" id="0" name="Picture"/>
-                    <pic:cNvPicPr>
-                      <a:picLocks noChangeArrowheads="1" noChangeAspect="1"/>
-                    </pic:cNvPicPr>
-                  </pic:nvPicPr>
-                  <pic:blipFill>
-                    <a:blip r:embed="rId41"/>
+                    <pic:cNvPr descr="Individuals_Overnight_files/figure-docx/unnamed-chunk-7-18.png" id="0" name="Picture"/>
+                    <pic:cNvPicPr>
+                      <a:picLocks noChangeArrowheads="1" noChangeAspect="1"/>
+                    </pic:cNvPicPr>
+                  </pic:nvPicPr>
+                  <pic:blipFill>
+                    <a:blip r:embed="rId44"/>
                     <a:stretch>
                       <a:fillRect/>
                     </a:stretch>
@@ -1540,13 +1743,13 @@
               <a:graphicData uri="http://schemas.openxmlformats.org/drawingml/2006/picture">
                 <pic:pic>
                   <pic:nvPicPr>
-                    <pic:cNvPr descr="Individuals_Overnight_files/figure-docx/unnamed-chunk-6-19.png" id="0" name="Picture"/>
-                    <pic:cNvPicPr>
-                      <a:picLocks noChangeArrowheads="1" noChangeAspect="1"/>
-                    </pic:cNvPicPr>
-                  </pic:nvPicPr>
-                  <pic:blipFill>
-                    <a:blip r:embed="rId42"/>
+                    <pic:cNvPr descr="Individuals_Overnight_files/figure-docx/unnamed-chunk-7-19.png" id="0" name="Picture"/>
+                    <pic:cNvPicPr>
+                      <a:picLocks noChangeArrowheads="1" noChangeAspect="1"/>
+                    </pic:cNvPicPr>
+                  </pic:nvPicPr>
+                  <pic:blipFill>
+                    <a:blip r:embed="rId45"/>
                     <a:stretch>
                       <a:fillRect/>
                     </a:stretch>
@@ -1607,13 +1810,13 @@
               <a:graphicData uri="http://schemas.openxmlformats.org/drawingml/2006/picture">
                 <pic:pic>
                   <pic:nvPicPr>
-                    <pic:cNvPr descr="Individuals_Overnight_files/figure-docx/unnamed-chunk-6-20.png" id="0" name="Picture"/>
-                    <pic:cNvPicPr>
-                      <a:picLocks noChangeArrowheads="1" noChangeAspect="1"/>
-                    </pic:cNvPicPr>
-                  </pic:nvPicPr>
-                  <pic:blipFill>
-                    <a:blip r:embed="rId43"/>
+                    <pic:cNvPr descr="Individuals_Overnight_files/figure-docx/unnamed-chunk-7-20.png" id="0" name="Picture"/>
+                    <pic:cNvPicPr>
+                      <a:picLocks noChangeArrowheads="1" noChangeAspect="1"/>
+                    </pic:cNvPicPr>
+                  </pic:nvPicPr>
+                  <pic:blipFill>
+                    <a:blip r:embed="rId46"/>
                     <a:stretch>
                       <a:fillRect/>
                     </a:stretch>
@@ -1674,13 +1877,13 @@
               <a:graphicData uri="http://schemas.openxmlformats.org/drawingml/2006/picture">
                 <pic:pic>
                   <pic:nvPicPr>
-                    <pic:cNvPr descr="Individuals_Overnight_files/figure-docx/unnamed-chunk-6-21.png" id="0" name="Picture"/>
-                    <pic:cNvPicPr>
-                      <a:picLocks noChangeArrowheads="1" noChangeAspect="1"/>
-                    </pic:cNvPicPr>
-                  </pic:nvPicPr>
-                  <pic:blipFill>
-                    <a:blip r:embed="rId44"/>
+                    <pic:cNvPr descr="Individuals_Overnight_files/figure-docx/unnamed-chunk-7-21.png" id="0" name="Picture"/>
+                    <pic:cNvPicPr>
+                      <a:picLocks noChangeArrowheads="1" noChangeAspect="1"/>
+                    </pic:cNvPicPr>
+                  </pic:nvPicPr>
+                  <pic:blipFill>
+                    <a:blip r:embed="rId47"/>
                     <a:stretch>
                       <a:fillRect/>
                     </a:stretch>
@@ -1741,13 +1944,13 @@
               <a:graphicData uri="http://schemas.openxmlformats.org/drawingml/2006/picture">
                 <pic:pic>
                   <pic:nvPicPr>
-                    <pic:cNvPr descr="Individuals_Overnight_files/figure-docx/unnamed-chunk-6-22.png" id="0" name="Picture"/>
-                    <pic:cNvPicPr>
-                      <a:picLocks noChangeArrowheads="1" noChangeAspect="1"/>
-                    </pic:cNvPicPr>
-                  </pic:nvPicPr>
-                  <pic:blipFill>
-                    <a:blip r:embed="rId45"/>
+                    <pic:cNvPr descr="Individuals_Overnight_files/figure-docx/unnamed-chunk-7-22.png" id="0" name="Picture"/>
+                    <pic:cNvPicPr>
+                      <a:picLocks noChangeArrowheads="1" noChangeAspect="1"/>
+                    </pic:cNvPicPr>
+                  </pic:nvPicPr>
+                  <pic:blipFill>
+                    <a:blip r:embed="rId48"/>
                     <a:stretch>
                       <a:fillRect/>
                     </a:stretch>
@@ -1808,13 +2011,13 @@
               <a:graphicData uri="http://schemas.openxmlformats.org/drawingml/2006/picture">
                 <pic:pic>
                   <pic:nvPicPr>
-                    <pic:cNvPr descr="Individuals_Overnight_files/figure-docx/unnamed-chunk-6-23.png" id="0" name="Picture"/>
-                    <pic:cNvPicPr>
-                      <a:picLocks noChangeArrowheads="1" noChangeAspect="1"/>
-                    </pic:cNvPicPr>
-                  </pic:nvPicPr>
-                  <pic:blipFill>
-                    <a:blip r:embed="rId46"/>
+                    <pic:cNvPr descr="Individuals_Overnight_files/figure-docx/unnamed-chunk-7-23.png" id="0" name="Picture"/>
+                    <pic:cNvPicPr>
+                      <a:picLocks noChangeArrowheads="1" noChangeAspect="1"/>
+                    </pic:cNvPicPr>
+                  </pic:nvPicPr>
+                  <pic:blipFill>
+                    <a:blip r:embed="rId49"/>
                     <a:stretch>
                       <a:fillRect/>
                     </a:stretch>
@@ -1875,13 +2078,13 @@
               <a:graphicData uri="http://schemas.openxmlformats.org/drawingml/2006/picture">
                 <pic:pic>
                   <pic:nvPicPr>
-                    <pic:cNvPr descr="Individuals_Overnight_files/figure-docx/unnamed-chunk-6-24.png" id="0" name="Picture"/>
-                    <pic:cNvPicPr>
-                      <a:picLocks noChangeArrowheads="1" noChangeAspect="1"/>
-                    </pic:cNvPicPr>
-                  </pic:nvPicPr>
-                  <pic:blipFill>
-                    <a:blip r:embed="rId47"/>
+                    <pic:cNvPr descr="Individuals_Overnight_files/figure-docx/unnamed-chunk-7-24.png" id="0" name="Picture"/>
+                    <pic:cNvPicPr>
+                      <a:picLocks noChangeArrowheads="1" noChangeAspect="1"/>
+                    </pic:cNvPicPr>
+                  </pic:nvPicPr>
+                  <pic:blipFill>
+                    <a:blip r:embed="rId50"/>
                     <a:stretch>
                       <a:fillRect/>
                     </a:stretch>
@@ -1942,13 +2145,13 @@
               <a:graphicData uri="http://schemas.openxmlformats.org/drawingml/2006/picture">
                 <pic:pic>
                   <pic:nvPicPr>
-                    <pic:cNvPr descr="Individuals_Overnight_files/figure-docx/unnamed-chunk-6-25.png" id="0" name="Picture"/>
-                    <pic:cNvPicPr>
-                      <a:picLocks noChangeArrowheads="1" noChangeAspect="1"/>
-                    </pic:cNvPicPr>
-                  </pic:nvPicPr>
-                  <pic:blipFill>
-                    <a:blip r:embed="rId48"/>
+                    <pic:cNvPr descr="Individuals_Overnight_files/figure-docx/unnamed-chunk-7-25.png" id="0" name="Picture"/>
+                    <pic:cNvPicPr>
+                      <a:picLocks noChangeArrowheads="1" noChangeAspect="1"/>
+                    </pic:cNvPicPr>
+                  </pic:nvPicPr>
+                  <pic:blipFill>
+                    <a:blip r:embed="rId51"/>
                     <a:stretch>
                       <a:fillRect/>
                     </a:stretch>
@@ -2009,13 +2212,13 @@
               <a:graphicData uri="http://schemas.openxmlformats.org/drawingml/2006/picture">
                 <pic:pic>
                   <pic:nvPicPr>
-                    <pic:cNvPr descr="Individuals_Overnight_files/figure-docx/unnamed-chunk-6-26.png" id="0" name="Picture"/>
-                    <pic:cNvPicPr>
-                      <a:picLocks noChangeArrowheads="1" noChangeAspect="1"/>
-                    </pic:cNvPicPr>
-                  </pic:nvPicPr>
-                  <pic:blipFill>
-                    <a:blip r:embed="rId49"/>
+                    <pic:cNvPr descr="Individuals_Overnight_files/figure-docx/unnamed-chunk-7-26.png" id="0" name="Picture"/>
+                    <pic:cNvPicPr>
+                      <a:picLocks noChangeArrowheads="1" noChangeAspect="1"/>
+                    </pic:cNvPicPr>
+                  </pic:nvPicPr>
+                  <pic:blipFill>
+                    <a:blip r:embed="rId52"/>
                     <a:stretch>
                       <a:fillRect/>
                     </a:stretch>
@@ -2076,13 +2279,13 @@
               <a:graphicData uri="http://schemas.openxmlformats.org/drawingml/2006/picture">
                 <pic:pic>
                   <pic:nvPicPr>
-                    <pic:cNvPr descr="Individuals_Overnight_files/figure-docx/unnamed-chunk-6-27.png" id="0" name="Picture"/>
-                    <pic:cNvPicPr>
-                      <a:picLocks noChangeArrowheads="1" noChangeAspect="1"/>
-                    </pic:cNvPicPr>
-                  </pic:nvPicPr>
-                  <pic:blipFill>
-                    <a:blip r:embed="rId50"/>
+                    <pic:cNvPr descr="Individuals_Overnight_files/figure-docx/unnamed-chunk-7-27.png" id="0" name="Picture"/>
+                    <pic:cNvPicPr>
+                      <a:picLocks noChangeArrowheads="1" noChangeAspect="1"/>
+                    </pic:cNvPicPr>
+                  </pic:nvPicPr>
+                  <pic:blipFill>
+                    <a:blip r:embed="rId53"/>
                     <a:stretch>
                       <a:fillRect/>
                     </a:stretch>
@@ -2143,13 +2346,13 @@
               <a:graphicData uri="http://schemas.openxmlformats.org/drawingml/2006/picture">
                 <pic:pic>
                   <pic:nvPicPr>
-                    <pic:cNvPr descr="Individuals_Overnight_files/figure-docx/unnamed-chunk-6-28.png" id="0" name="Picture"/>
-                    <pic:cNvPicPr>
-                      <a:picLocks noChangeArrowheads="1" noChangeAspect="1"/>
-                    </pic:cNvPicPr>
-                  </pic:nvPicPr>
-                  <pic:blipFill>
-                    <a:blip r:embed="rId51"/>
+                    <pic:cNvPr descr="Individuals_Overnight_files/figure-docx/unnamed-chunk-7-28.png" id="0" name="Picture"/>
+                    <pic:cNvPicPr>
+                      <a:picLocks noChangeArrowheads="1" noChangeAspect="1"/>
+                    </pic:cNvPicPr>
+                  </pic:nvPicPr>
+                  <pic:blipFill>
+                    <a:blip r:embed="rId54"/>
                     <a:stretch>
                       <a:fillRect/>
                     </a:stretch>
@@ -2210,13 +2413,13 @@
               <a:graphicData uri="http://schemas.openxmlformats.org/drawingml/2006/picture">
                 <pic:pic>
                   <pic:nvPicPr>
-                    <pic:cNvPr descr="Individuals_Overnight_files/figure-docx/unnamed-chunk-6-29.png" id="0" name="Picture"/>
-                    <pic:cNvPicPr>
-                      <a:picLocks noChangeArrowheads="1" noChangeAspect="1"/>
-                    </pic:cNvPicPr>
-                  </pic:nvPicPr>
-                  <pic:blipFill>
-                    <a:blip r:embed="rId52"/>
+                    <pic:cNvPr descr="Individuals_Overnight_files/figure-docx/unnamed-chunk-7-29.png" id="0" name="Picture"/>
+                    <pic:cNvPicPr>
+                      <a:picLocks noChangeArrowheads="1" noChangeAspect="1"/>
+                    </pic:cNvPicPr>
+                  </pic:nvPicPr>
+                  <pic:blipFill>
+                    <a:blip r:embed="rId55"/>
                     <a:stretch>
                       <a:fillRect/>
                     </a:stretch>
@@ -2277,13 +2480,13 @@
               <a:graphicData uri="http://schemas.openxmlformats.org/drawingml/2006/picture">
                 <pic:pic>
                   <pic:nvPicPr>
-                    <pic:cNvPr descr="Individuals_Overnight_files/figure-docx/unnamed-chunk-6-30.png" id="0" name="Picture"/>
-                    <pic:cNvPicPr>
-                      <a:picLocks noChangeArrowheads="1" noChangeAspect="1"/>
-                    </pic:cNvPicPr>
-                  </pic:nvPicPr>
-                  <pic:blipFill>
-                    <a:blip r:embed="rId53"/>
+                    <pic:cNvPr descr="Individuals_Overnight_files/figure-docx/unnamed-chunk-7-30.png" id="0" name="Picture"/>
+                    <pic:cNvPicPr>
+                      <a:picLocks noChangeArrowheads="1" noChangeAspect="1"/>
+                    </pic:cNvPicPr>
+                  </pic:nvPicPr>
+                  <pic:blipFill>
+                    <a:blip r:embed="rId56"/>
                     <a:stretch>
                       <a:fillRect/>
                     </a:stretch>
@@ -2344,13 +2547,13 @@
               <a:graphicData uri="http://schemas.openxmlformats.org/drawingml/2006/picture">
                 <pic:pic>
                   <pic:nvPicPr>
-                    <pic:cNvPr descr="Individuals_Overnight_files/figure-docx/unnamed-chunk-6-31.png" id="0" name="Picture"/>
-                    <pic:cNvPicPr>
-                      <a:picLocks noChangeArrowheads="1" noChangeAspect="1"/>
-                    </pic:cNvPicPr>
-                  </pic:nvPicPr>
-                  <pic:blipFill>
-                    <a:blip r:embed="rId54"/>
+                    <pic:cNvPr descr="Individuals_Overnight_files/figure-docx/unnamed-chunk-7-31.png" id="0" name="Picture"/>
+                    <pic:cNvPicPr>
+                      <a:picLocks noChangeArrowheads="1" noChangeAspect="1"/>
+                    </pic:cNvPicPr>
+                  </pic:nvPicPr>
+                  <pic:blipFill>
+                    <a:blip r:embed="rId57"/>
                     <a:stretch>
                       <a:fillRect/>
                     </a:stretch>
@@ -2411,13 +2614,13 @@
               <a:graphicData uri="http://schemas.openxmlformats.org/drawingml/2006/picture">
                 <pic:pic>
                   <pic:nvPicPr>
-                    <pic:cNvPr descr="Individuals_Overnight_files/figure-docx/unnamed-chunk-6-32.png" id="0" name="Picture"/>
-                    <pic:cNvPicPr>
-                      <a:picLocks noChangeArrowheads="1" noChangeAspect="1"/>
-                    </pic:cNvPicPr>
-                  </pic:nvPicPr>
-                  <pic:blipFill>
-                    <a:blip r:embed="rId55"/>
+                    <pic:cNvPr descr="Individuals_Overnight_files/figure-docx/unnamed-chunk-7-32.png" id="0" name="Picture"/>
+                    <pic:cNvPicPr>
+                      <a:picLocks noChangeArrowheads="1" noChangeAspect="1"/>
+                    </pic:cNvPicPr>
+                  </pic:nvPicPr>
+                  <pic:blipFill>
+                    <a:blip r:embed="rId58"/>
                     <a:stretch>
                       <a:fillRect/>
                     </a:stretch>
@@ -2478,13 +2681,13 @@
               <a:graphicData uri="http://schemas.openxmlformats.org/drawingml/2006/picture">
                 <pic:pic>
                   <pic:nvPicPr>
-                    <pic:cNvPr descr="Individuals_Overnight_files/figure-docx/unnamed-chunk-6-33.png" id="0" name="Picture"/>
-                    <pic:cNvPicPr>
-                      <a:picLocks noChangeArrowheads="1" noChangeAspect="1"/>
-                    </pic:cNvPicPr>
-                  </pic:nvPicPr>
-                  <pic:blipFill>
-                    <a:blip r:embed="rId56"/>
+                    <pic:cNvPr descr="Individuals_Overnight_files/figure-docx/unnamed-chunk-7-33.png" id="0" name="Picture"/>
+                    <pic:cNvPicPr>
+                      <a:picLocks noChangeArrowheads="1" noChangeAspect="1"/>
+                    </pic:cNvPicPr>
+                  </pic:nvPicPr>
+                  <pic:blipFill>
+                    <a:blip r:embed="rId59"/>
                     <a:stretch>
                       <a:fillRect/>
                     </a:stretch>

</xml_diff>

<commit_message>
Updated models and made sure that model results across scripts corresponded. Updated model numbers and tables in the manuscript
</commit_message>
<xml_diff>
--- a/Individuals_Overnight.docx
+++ b/Individuals_Overnight.docx
@@ -46,7 +46,25 @@
         <w:rPr>
           <w:rStyle w:val="VerbatimChar"/>
         </w:rPr>
-        <w:t xml:space="preserve">## Warning: package 'ggplot2' was built under R version 4.0.5</w:t>
+        <w:t xml:space="preserve">## Registered S3 method overwritten by 'pryr':</w:t>
+      </w:r>
+      <w:r>
+        <w:br/>
+      </w:r>
+      <w:r>
+        <w:rPr>
+          <w:rStyle w:val="VerbatimChar"/>
+        </w:rPr>
+        <w:t xml:space="preserve">##   method      from</w:t>
+      </w:r>
+      <w:r>
+        <w:br/>
+      </w:r>
+      <w:r>
+        <w:rPr>
+          <w:rStyle w:val="VerbatimChar"/>
+        </w:rPr>
+        <w:t xml:space="preserve">##   print.bytes Rcpp</w:t>
       </w:r>
     </w:p>
     <w:p>
@@ -57,7 +75,7 @@
         <w:rPr>
           <w:rStyle w:val="VerbatimChar"/>
         </w:rPr>
-        <w:t xml:space="preserve">## Warning: package 'summarytools' was built under R version 4.0.5</w:t>
+        <w:t xml:space="preserve">## For best results, restart R session and update pander using devtools:: or remotes::install_github('rapporter/pander')</w:t>
       </w:r>
     </w:p>
     <w:p>
@@ -68,59 +86,24 @@
         <w:rPr>
           <w:rStyle w:val="VerbatimChar"/>
         </w:rPr>
-        <w:t xml:space="preserve">## Registered S3 method overwritten by 'pryr':</w:t>
-      </w:r>
-      <w:r>
-        <w:br/>
-      </w:r>
-      <w:r>
-        <w:rPr>
-          <w:rStyle w:val="VerbatimChar"/>
-        </w:rPr>
-        <w:t xml:space="preserve">##   method      from</w:t>
-      </w:r>
-      <w:r>
-        <w:br/>
-      </w:r>
-      <w:r>
-        <w:rPr>
-          <w:rStyle w:val="VerbatimChar"/>
-        </w:rPr>
-        <w:t xml:space="preserve">##   print.bytes Rcpp</w:t>
-      </w:r>
-    </w:p>
-    <w:p>
-      <w:pPr>
-        <w:pStyle w:val="SourceCode"/>
-      </w:pPr>
-      <w:r>
-        <w:rPr>
-          <w:rStyle w:val="VerbatimChar"/>
-        </w:rPr>
-        <w:t xml:space="preserve">## For best results, restart R session and update pander using devtools:: or remotes::install_github('rapporter/pander')</w:t>
+        <w:t xml:space="preserve">## [[1]]</w:t>
       </w:r>
     </w:p>
     <w:p>
       <w:pPr>
         <w:pStyle w:val="FirstParagraph"/>
       </w:pPr>
-      <w:r>
-        <w:t xml:space="preserve">All individuals, faceted by species</w:t>
-      </w:r>
-      <w:r>
-        <w:t xml:space="preserve"> </w:t>
-      </w:r>
       <w:r>
         <w:drawing>
           <wp:inline>
-            <wp:extent cx="5334000" cy="6400800"/>
+            <wp:extent cx="5334000" cy="2133600"/>
             <wp:effectExtent b="0" l="0" r="0" t="0"/>
             <wp:docPr descr="" title="" id="1" name="Picture"/>
             <a:graphic>
               <a:graphicData uri="http://schemas.openxmlformats.org/drawingml/2006/picture">
                 <pic:pic>
                   <pic:nvPicPr>
-                    <pic:cNvPr descr="Individuals_Overnight_files/figure-docx/unnamed-chunk-2-1.png" id="0" name="Picture"/>
+                    <pic:cNvPr descr="Individuals_Overnight_files/figure-docx/unnamed-chunk-3-1.png" id="0" name="Picture"/>
                     <pic:cNvPicPr>
                       <a:picLocks noChangeArrowheads="1" noChangeAspect="1"/>
                     </pic:cNvPicPr>
@@ -134,7 +117,7 @@
                   <pic:spPr bwMode="auto">
                     <a:xfrm>
                       <a:off x="0" y="0"/>
-                      <a:ext cx="5334000" cy="6400800"/>
+                      <a:ext cx="5334000" cy="2133600"/>
                     </a:xfrm>
                     <a:prstGeom prst="rect">
                       <a:avLst/>
@@ -161,7 +144,16 @@
         <w:rPr>
           <w:rStyle w:val="VerbatimChar"/>
         </w:rPr>
-        <w:t xml:space="preserve">## [[1]]</w:t>
+        <w:t xml:space="preserve">## </w:t>
+      </w:r>
+      <w:r>
+        <w:br/>
+      </w:r>
+      <w:r>
+        <w:rPr>
+          <w:rStyle w:val="VerbatimChar"/>
+        </w:rPr>
+        <w:t xml:space="preserve">## [[2]]</w:t>
       </w:r>
     </w:p>
     <w:p>
@@ -178,7 +170,7 @@
               <a:graphicData uri="http://schemas.openxmlformats.org/drawingml/2006/picture">
                 <pic:pic>
                   <pic:nvPicPr>
-                    <pic:cNvPr descr="Individuals_Overnight_files/figure-docx/unnamed-chunk-3-1.png" id="0" name="Picture"/>
+                    <pic:cNvPr descr="Individuals_Overnight_files/figure-docx/unnamed-chunk-3-2.png" id="0" name="Picture"/>
                     <pic:cNvPicPr>
                       <a:picLocks noChangeArrowheads="1" noChangeAspect="1"/>
                     </pic:cNvPicPr>
@@ -228,7 +220,7 @@
         <w:rPr>
           <w:rStyle w:val="VerbatimChar"/>
         </w:rPr>
-        <w:t xml:space="preserve">## [[2]]</w:t>
+        <w:t xml:space="preserve">## [[3]]</w:t>
       </w:r>
     </w:p>
     <w:p>
@@ -245,7 +237,7 @@
               <a:graphicData uri="http://schemas.openxmlformats.org/drawingml/2006/picture">
                 <pic:pic>
                   <pic:nvPicPr>
-                    <pic:cNvPr descr="Individuals_Overnight_files/figure-docx/unnamed-chunk-3-2.png" id="0" name="Picture"/>
+                    <pic:cNvPr descr="Individuals_Overnight_files/figure-docx/unnamed-chunk-3-3.png" id="0" name="Picture"/>
                     <pic:cNvPicPr>
                       <a:picLocks noChangeArrowheads="1" noChangeAspect="1"/>
                     </pic:cNvPicPr>
@@ -280,28 +272,14 @@
     </w:p>
     <w:p>
       <w:pPr>
-        <w:pStyle w:val="SourceCode"/>
-      </w:pPr>
-      <w:r>
-        <w:rPr>
-          <w:rStyle w:val="VerbatimChar"/>
-        </w:rPr>
-        <w:t xml:space="preserve">## </w:t>
-      </w:r>
-      <w:r>
-        <w:br/>
-      </w:r>
-      <w:r>
-        <w:rPr>
-          <w:rStyle w:val="VerbatimChar"/>
-        </w:rPr>
-        <w:t xml:space="preserve">## [[3]]</w:t>
-      </w:r>
-    </w:p>
-    <w:p>
-      <w:pPr>
-        <w:pStyle w:val="FirstParagraph"/>
-      </w:pPr>
+        <w:pStyle w:val="BodyText"/>
+      </w:pPr>
+      <w:r>
+        <w:t xml:space="preserve">Just RIHU</w:t>
+      </w:r>
+      <w:r>
+        <w:t xml:space="preserve"> </w:t>
+      </w:r>
       <w:r>
         <w:drawing>
           <wp:inline>
@@ -312,7 +290,7 @@
               <a:graphicData uri="http://schemas.openxmlformats.org/drawingml/2006/picture">
                 <pic:pic>
                   <pic:nvPicPr>
-                    <pic:cNvPr descr="Individuals_Overnight_files/figure-docx/unnamed-chunk-3-3.png" id="0" name="Picture"/>
+                    <pic:cNvPr descr="Individuals_Overnight_files/figure-docx/unnamed-chunk-4-1.png" id="0" name="Picture"/>
                     <pic:cNvPicPr>
                       <a:picLocks noChangeArrowheads="1" noChangeAspect="1"/>
                     </pic:cNvPicPr>
@@ -350,7 +328,7 @@
         <w:pStyle w:val="BodyText"/>
       </w:pPr>
       <w:r>
-        <w:t xml:space="preserve">Just RIHU</w:t>
+        <w:t xml:space="preserve">Just BLUH</w:t>
       </w:r>
       <w:r>
         <w:t xml:space="preserve"> </w:t>
@@ -365,7 +343,7 @@
               <a:graphicData uri="http://schemas.openxmlformats.org/drawingml/2006/picture">
                 <pic:pic>
                   <pic:nvPicPr>
-                    <pic:cNvPr descr="Individuals_Overnight_files/figure-docx/unnamed-chunk-4-1.png" id="0" name="Picture"/>
+                    <pic:cNvPr descr="Individuals_Overnight_files/figure-docx/unnamed-chunk-5-1.png" id="0" name="Picture"/>
                     <pic:cNvPicPr>
                       <a:picLocks noChangeArrowheads="1" noChangeAspect="1"/>
                     </pic:cNvPicPr>
@@ -403,7 +381,7 @@
         <w:pStyle w:val="BodyText"/>
       </w:pPr>
       <w:r>
-        <w:t xml:space="preserve">Just BLUH</w:t>
+        <w:t xml:space="preserve">Just BCHU</w:t>
       </w:r>
       <w:r>
         <w:t xml:space="preserve"> </w:t>
@@ -418,7 +396,7 @@
               <a:graphicData uri="http://schemas.openxmlformats.org/drawingml/2006/picture">
                 <pic:pic>
                   <pic:nvPicPr>
-                    <pic:cNvPr descr="Individuals_Overnight_files/figure-docx/unnamed-chunk-5-1.png" id="0" name="Picture"/>
+                    <pic:cNvPr descr="Individuals_Overnight_files/figure-docx/unnamed-chunk-6-1.png" id="0" name="Picture"/>
                     <pic:cNvPicPr>
                       <a:picLocks noChangeArrowheads="1" noChangeAspect="1"/>
                     </pic:cNvPicPr>
@@ -456,11 +434,24 @@
         <w:pStyle w:val="BodyText"/>
       </w:pPr>
       <w:r>
-        <w:t xml:space="preserve">Just BCHU</w:t>
-      </w:r>
-      <w:r>
-        <w:t xml:space="preserve"> </w:t>
-      </w:r>
+        <w:t xml:space="preserve">All individuals, one plot each</w:t>
+      </w:r>
+    </w:p>
+    <w:p>
+      <w:pPr>
+        <w:pStyle w:val="SourceCode"/>
+      </w:pPr>
+      <w:r>
+        <w:rPr>
+          <w:rStyle w:val="VerbatimChar"/>
+        </w:rPr>
+        <w:t xml:space="preserve">## [[1]]</w:t>
+      </w:r>
+    </w:p>
+    <w:p>
+      <w:pPr>
+        <w:pStyle w:val="FirstParagraph"/>
+      </w:pPr>
       <w:r>
         <w:drawing>
           <wp:inline>
@@ -471,7 +462,7 @@
               <a:graphicData uri="http://schemas.openxmlformats.org/drawingml/2006/picture">
                 <pic:pic>
                   <pic:nvPicPr>
-                    <pic:cNvPr descr="Individuals_Overnight_files/figure-docx/unnamed-chunk-6-1.png" id="0" name="Picture"/>
+                    <pic:cNvPr descr="Individuals_Overnight_files/figure-docx/unnamed-chunk-7-1.png" id="0" name="Picture"/>
                     <pic:cNvPicPr>
                       <a:picLocks noChangeArrowheads="1" noChangeAspect="1"/>
                     </pic:cNvPicPr>
@@ -506,21 +497,22 @@
     </w:p>
     <w:p>
       <w:pPr>
-        <w:pStyle w:val="BodyText"/>
-      </w:pPr>
-      <w:r>
-        <w:t xml:space="preserve">All individuals, one plot each</w:t>
-      </w:r>
-    </w:p>
-    <w:p>
-      <w:pPr>
         <w:pStyle w:val="SourceCode"/>
       </w:pPr>
       <w:r>
         <w:rPr>
           <w:rStyle w:val="VerbatimChar"/>
         </w:rPr>
-        <w:t xml:space="preserve">## [[1]]</w:t>
+        <w:t xml:space="preserve">## </w:t>
+      </w:r>
+      <w:r>
+        <w:br/>
+      </w:r>
+      <w:r>
+        <w:rPr>
+          <w:rStyle w:val="VerbatimChar"/>
+        </w:rPr>
+        <w:t xml:space="preserve">## [[2]]</w:t>
       </w:r>
     </w:p>
     <w:p>
@@ -537,7 +529,7 @@
               <a:graphicData uri="http://schemas.openxmlformats.org/drawingml/2006/picture">
                 <pic:pic>
                   <pic:nvPicPr>
-                    <pic:cNvPr descr="Individuals_Overnight_files/figure-docx/unnamed-chunk-7-1.png" id="0" name="Picture"/>
+                    <pic:cNvPr descr="Individuals_Overnight_files/figure-docx/unnamed-chunk-7-2.png" id="0" name="Picture"/>
                     <pic:cNvPicPr>
                       <a:picLocks noChangeArrowheads="1" noChangeAspect="1"/>
                     </pic:cNvPicPr>
@@ -587,7 +579,7 @@
         <w:rPr>
           <w:rStyle w:val="VerbatimChar"/>
         </w:rPr>
-        <w:t xml:space="preserve">## [[2]]</w:t>
+        <w:t xml:space="preserve">## [[3]]</w:t>
       </w:r>
     </w:p>
     <w:p>
@@ -604,7 +596,7 @@
               <a:graphicData uri="http://schemas.openxmlformats.org/drawingml/2006/picture">
                 <pic:pic>
                   <pic:nvPicPr>
-                    <pic:cNvPr descr="Individuals_Overnight_files/figure-docx/unnamed-chunk-7-2.png" id="0" name="Picture"/>
+                    <pic:cNvPr descr="Individuals_Overnight_files/figure-docx/unnamed-chunk-7-3.png" id="0" name="Picture"/>
                     <pic:cNvPicPr>
                       <a:picLocks noChangeArrowheads="1" noChangeAspect="1"/>
                     </pic:cNvPicPr>
@@ -654,7 +646,7 @@
         <w:rPr>
           <w:rStyle w:val="VerbatimChar"/>
         </w:rPr>
-        <w:t xml:space="preserve">## [[3]]</w:t>
+        <w:t xml:space="preserve">## [[4]]</w:t>
       </w:r>
     </w:p>
     <w:p>
@@ -671,7 +663,7 @@
               <a:graphicData uri="http://schemas.openxmlformats.org/drawingml/2006/picture">
                 <pic:pic>
                   <pic:nvPicPr>
-                    <pic:cNvPr descr="Individuals_Overnight_files/figure-docx/unnamed-chunk-7-3.png" id="0" name="Picture"/>
+                    <pic:cNvPr descr="Individuals_Overnight_files/figure-docx/unnamed-chunk-7-4.png" id="0" name="Picture"/>
                     <pic:cNvPicPr>
                       <a:picLocks noChangeArrowheads="1" noChangeAspect="1"/>
                     </pic:cNvPicPr>
@@ -721,7 +713,7 @@
         <w:rPr>
           <w:rStyle w:val="VerbatimChar"/>
         </w:rPr>
-        <w:t xml:space="preserve">## [[4]]</w:t>
+        <w:t xml:space="preserve">## [[5]]</w:t>
       </w:r>
     </w:p>
     <w:p>
@@ -738,7 +730,7 @@
               <a:graphicData uri="http://schemas.openxmlformats.org/drawingml/2006/picture">
                 <pic:pic>
                   <pic:nvPicPr>
-                    <pic:cNvPr descr="Individuals_Overnight_files/figure-docx/unnamed-chunk-7-4.png" id="0" name="Picture"/>
+                    <pic:cNvPr descr="Individuals_Overnight_files/figure-docx/unnamed-chunk-7-5.png" id="0" name="Picture"/>
                     <pic:cNvPicPr>
                       <a:picLocks noChangeArrowheads="1" noChangeAspect="1"/>
                     </pic:cNvPicPr>
@@ -788,7 +780,7 @@
         <w:rPr>
           <w:rStyle w:val="VerbatimChar"/>
         </w:rPr>
-        <w:t xml:space="preserve">## [[5]]</w:t>
+        <w:t xml:space="preserve">## [[6]]</w:t>
       </w:r>
     </w:p>
     <w:p>
@@ -805,7 +797,7 @@
               <a:graphicData uri="http://schemas.openxmlformats.org/drawingml/2006/picture">
                 <pic:pic>
                   <pic:nvPicPr>
-                    <pic:cNvPr descr="Individuals_Overnight_files/figure-docx/unnamed-chunk-7-5.png" id="0" name="Picture"/>
+                    <pic:cNvPr descr="Individuals_Overnight_files/figure-docx/unnamed-chunk-7-6.png" id="0" name="Picture"/>
                     <pic:cNvPicPr>
                       <a:picLocks noChangeArrowheads="1" noChangeAspect="1"/>
                     </pic:cNvPicPr>
@@ -855,7 +847,7 @@
         <w:rPr>
           <w:rStyle w:val="VerbatimChar"/>
         </w:rPr>
-        <w:t xml:space="preserve">## [[6]]</w:t>
+        <w:t xml:space="preserve">## [[7]]</w:t>
       </w:r>
     </w:p>
     <w:p>
@@ -872,7 +864,7 @@
               <a:graphicData uri="http://schemas.openxmlformats.org/drawingml/2006/picture">
                 <pic:pic>
                   <pic:nvPicPr>
-                    <pic:cNvPr descr="Individuals_Overnight_files/figure-docx/unnamed-chunk-7-6.png" id="0" name="Picture"/>
+                    <pic:cNvPr descr="Individuals_Overnight_files/figure-docx/unnamed-chunk-7-7.png" id="0" name="Picture"/>
                     <pic:cNvPicPr>
                       <a:picLocks noChangeArrowheads="1" noChangeAspect="1"/>
                     </pic:cNvPicPr>
@@ -922,7 +914,7 @@
         <w:rPr>
           <w:rStyle w:val="VerbatimChar"/>
         </w:rPr>
-        <w:t xml:space="preserve">## [[7]]</w:t>
+        <w:t xml:space="preserve">## [[8]]</w:t>
       </w:r>
     </w:p>
     <w:p>
@@ -939,7 +931,7 @@
               <a:graphicData uri="http://schemas.openxmlformats.org/drawingml/2006/picture">
                 <pic:pic>
                   <pic:nvPicPr>
-                    <pic:cNvPr descr="Individuals_Overnight_files/figure-docx/unnamed-chunk-7-7.png" id="0" name="Picture"/>
+                    <pic:cNvPr descr="Individuals_Overnight_files/figure-docx/unnamed-chunk-7-8.png" id="0" name="Picture"/>
                     <pic:cNvPicPr>
                       <a:picLocks noChangeArrowheads="1" noChangeAspect="1"/>
                     </pic:cNvPicPr>
@@ -989,7 +981,7 @@
         <w:rPr>
           <w:rStyle w:val="VerbatimChar"/>
         </w:rPr>
-        <w:t xml:space="preserve">## [[8]]</w:t>
+        <w:t xml:space="preserve">## [[9]]</w:t>
       </w:r>
     </w:p>
     <w:p>
@@ -1006,7 +998,7 @@
               <a:graphicData uri="http://schemas.openxmlformats.org/drawingml/2006/picture">
                 <pic:pic>
                   <pic:nvPicPr>
-                    <pic:cNvPr descr="Individuals_Overnight_files/figure-docx/unnamed-chunk-7-8.png" id="0" name="Picture"/>
+                    <pic:cNvPr descr="Individuals_Overnight_files/figure-docx/unnamed-chunk-7-9.png" id="0" name="Picture"/>
                     <pic:cNvPicPr>
                       <a:picLocks noChangeArrowheads="1" noChangeAspect="1"/>
                     </pic:cNvPicPr>
@@ -1056,7 +1048,7 @@
         <w:rPr>
           <w:rStyle w:val="VerbatimChar"/>
         </w:rPr>
-        <w:t xml:space="preserve">## [[9]]</w:t>
+        <w:t xml:space="preserve">## [[10]]</w:t>
       </w:r>
     </w:p>
     <w:p>
@@ -1073,7 +1065,7 @@
               <a:graphicData uri="http://schemas.openxmlformats.org/drawingml/2006/picture">
                 <pic:pic>
                   <pic:nvPicPr>
-                    <pic:cNvPr descr="Individuals_Overnight_files/figure-docx/unnamed-chunk-7-9.png" id="0" name="Picture"/>
+                    <pic:cNvPr descr="Individuals_Overnight_files/figure-docx/unnamed-chunk-7-10.png" id="0" name="Picture"/>
                     <pic:cNvPicPr>
                       <a:picLocks noChangeArrowheads="1" noChangeAspect="1"/>
                     </pic:cNvPicPr>
@@ -1123,7 +1115,7 @@
         <w:rPr>
           <w:rStyle w:val="VerbatimChar"/>
         </w:rPr>
-        <w:t xml:space="preserve">## [[10]]</w:t>
+        <w:t xml:space="preserve">## [[11]]</w:t>
       </w:r>
     </w:p>
     <w:p>
@@ -1140,7 +1132,7 @@
               <a:graphicData uri="http://schemas.openxmlformats.org/drawingml/2006/picture">
                 <pic:pic>
                   <pic:nvPicPr>
-                    <pic:cNvPr descr="Individuals_Overnight_files/figure-docx/unnamed-chunk-7-10.png" id="0" name="Picture"/>
+                    <pic:cNvPr descr="Individuals_Overnight_files/figure-docx/unnamed-chunk-7-11.png" id="0" name="Picture"/>
                     <pic:cNvPicPr>
                       <a:picLocks noChangeArrowheads="1" noChangeAspect="1"/>
                     </pic:cNvPicPr>
@@ -1190,7 +1182,7 @@
         <w:rPr>
           <w:rStyle w:val="VerbatimChar"/>
         </w:rPr>
-        <w:t xml:space="preserve">## [[11]]</w:t>
+        <w:t xml:space="preserve">## [[12]]</w:t>
       </w:r>
     </w:p>
     <w:p>
@@ -1207,7 +1199,7 @@
               <a:graphicData uri="http://schemas.openxmlformats.org/drawingml/2006/picture">
                 <pic:pic>
                   <pic:nvPicPr>
-                    <pic:cNvPr descr="Individuals_Overnight_files/figure-docx/unnamed-chunk-7-11.png" id="0" name="Picture"/>
+                    <pic:cNvPr descr="Individuals_Overnight_files/figure-docx/unnamed-chunk-7-12.png" id="0" name="Picture"/>
                     <pic:cNvPicPr>
                       <a:picLocks noChangeArrowheads="1" noChangeAspect="1"/>
                     </pic:cNvPicPr>
@@ -1257,7 +1249,7 @@
         <w:rPr>
           <w:rStyle w:val="VerbatimChar"/>
         </w:rPr>
-        <w:t xml:space="preserve">## [[12]]</w:t>
+        <w:t xml:space="preserve">## [[13]]</w:t>
       </w:r>
     </w:p>
     <w:p>
@@ -1274,7 +1266,7 @@
               <a:graphicData uri="http://schemas.openxmlformats.org/drawingml/2006/picture">
                 <pic:pic>
                   <pic:nvPicPr>
-                    <pic:cNvPr descr="Individuals_Overnight_files/figure-docx/unnamed-chunk-7-12.png" id="0" name="Picture"/>
+                    <pic:cNvPr descr="Individuals_Overnight_files/figure-docx/unnamed-chunk-7-13.png" id="0" name="Picture"/>
                     <pic:cNvPicPr>
                       <a:picLocks noChangeArrowheads="1" noChangeAspect="1"/>
                     </pic:cNvPicPr>
@@ -1324,7 +1316,7 @@
         <w:rPr>
           <w:rStyle w:val="VerbatimChar"/>
         </w:rPr>
-        <w:t xml:space="preserve">## [[13]]</w:t>
+        <w:t xml:space="preserve">## [[14]]</w:t>
       </w:r>
     </w:p>
     <w:p>
@@ -1341,7 +1333,7 @@
               <a:graphicData uri="http://schemas.openxmlformats.org/drawingml/2006/picture">
                 <pic:pic>
                   <pic:nvPicPr>
-                    <pic:cNvPr descr="Individuals_Overnight_files/figure-docx/unnamed-chunk-7-13.png" id="0" name="Picture"/>
+                    <pic:cNvPr descr="Individuals_Overnight_files/figure-docx/unnamed-chunk-7-14.png" id="0" name="Picture"/>
                     <pic:cNvPicPr>
                       <a:picLocks noChangeArrowheads="1" noChangeAspect="1"/>
                     </pic:cNvPicPr>
@@ -1391,7 +1383,7 @@
         <w:rPr>
           <w:rStyle w:val="VerbatimChar"/>
         </w:rPr>
-        <w:t xml:space="preserve">## [[14]]</w:t>
+        <w:t xml:space="preserve">## [[15]]</w:t>
       </w:r>
     </w:p>
     <w:p>
@@ -1408,7 +1400,7 @@
               <a:graphicData uri="http://schemas.openxmlformats.org/drawingml/2006/picture">
                 <pic:pic>
                   <pic:nvPicPr>
-                    <pic:cNvPr descr="Individuals_Overnight_files/figure-docx/unnamed-chunk-7-14.png" id="0" name="Picture"/>
+                    <pic:cNvPr descr="Individuals_Overnight_files/figure-docx/unnamed-chunk-7-15.png" id="0" name="Picture"/>
                     <pic:cNvPicPr>
                       <a:picLocks noChangeArrowheads="1" noChangeAspect="1"/>
                     </pic:cNvPicPr>
@@ -1458,7 +1450,7 @@
         <w:rPr>
           <w:rStyle w:val="VerbatimChar"/>
         </w:rPr>
-        <w:t xml:space="preserve">## [[15]]</w:t>
+        <w:t xml:space="preserve">## [[16]]</w:t>
       </w:r>
     </w:p>
     <w:p>
@@ -1475,7 +1467,7 @@
               <a:graphicData uri="http://schemas.openxmlformats.org/drawingml/2006/picture">
                 <pic:pic>
                   <pic:nvPicPr>
-                    <pic:cNvPr descr="Individuals_Overnight_files/figure-docx/unnamed-chunk-7-15.png" id="0" name="Picture"/>
+                    <pic:cNvPr descr="Individuals_Overnight_files/figure-docx/unnamed-chunk-7-16.png" id="0" name="Picture"/>
                     <pic:cNvPicPr>
                       <a:picLocks noChangeArrowheads="1" noChangeAspect="1"/>
                     </pic:cNvPicPr>
@@ -1525,7 +1517,7 @@
         <w:rPr>
           <w:rStyle w:val="VerbatimChar"/>
         </w:rPr>
-        <w:t xml:space="preserve">## [[16]]</w:t>
+        <w:t xml:space="preserve">## [[17]]</w:t>
       </w:r>
     </w:p>
     <w:p>
@@ -1542,7 +1534,7 @@
               <a:graphicData uri="http://schemas.openxmlformats.org/drawingml/2006/picture">
                 <pic:pic>
                   <pic:nvPicPr>
-                    <pic:cNvPr descr="Individuals_Overnight_files/figure-docx/unnamed-chunk-7-16.png" id="0" name="Picture"/>
+                    <pic:cNvPr descr="Individuals_Overnight_files/figure-docx/unnamed-chunk-7-17.png" id="0" name="Picture"/>
                     <pic:cNvPicPr>
                       <a:picLocks noChangeArrowheads="1" noChangeAspect="1"/>
                     </pic:cNvPicPr>
@@ -1592,7 +1584,7 @@
         <w:rPr>
           <w:rStyle w:val="VerbatimChar"/>
         </w:rPr>
-        <w:t xml:space="preserve">## [[17]]</w:t>
+        <w:t xml:space="preserve">## [[18]]</w:t>
       </w:r>
     </w:p>
     <w:p>
@@ -1609,7 +1601,7 @@
               <a:graphicData uri="http://schemas.openxmlformats.org/drawingml/2006/picture">
                 <pic:pic>
                   <pic:nvPicPr>
-                    <pic:cNvPr descr="Individuals_Overnight_files/figure-docx/unnamed-chunk-7-17.png" id="0" name="Picture"/>
+                    <pic:cNvPr descr="Individuals_Overnight_files/figure-docx/unnamed-chunk-7-18.png" id="0" name="Picture"/>
                     <pic:cNvPicPr>
                       <a:picLocks noChangeArrowheads="1" noChangeAspect="1"/>
                     </pic:cNvPicPr>
@@ -1659,7 +1651,7 @@
         <w:rPr>
           <w:rStyle w:val="VerbatimChar"/>
         </w:rPr>
-        <w:t xml:space="preserve">## [[18]]</w:t>
+        <w:t xml:space="preserve">## [[19]]</w:t>
       </w:r>
     </w:p>
     <w:p>
@@ -1676,7 +1668,7 @@
               <a:graphicData uri="http://schemas.openxmlformats.org/drawingml/2006/picture">
                 <pic:pic>
                   <pic:nvPicPr>
-                    <pic:cNvPr descr="Individuals_Overnight_files/figure-docx/unnamed-chunk-7-18.png" id="0" name="Picture"/>
+                    <pic:cNvPr descr="Individuals_Overnight_files/figure-docx/unnamed-chunk-7-19.png" id="0" name="Picture"/>
                     <pic:cNvPicPr>
                       <a:picLocks noChangeArrowheads="1" noChangeAspect="1"/>
                     </pic:cNvPicPr>
@@ -1726,7 +1718,7 @@
         <w:rPr>
           <w:rStyle w:val="VerbatimChar"/>
         </w:rPr>
-        <w:t xml:space="preserve">## [[19]]</w:t>
+        <w:t xml:space="preserve">## [[20]]</w:t>
       </w:r>
     </w:p>
     <w:p>
@@ -1743,7 +1735,7 @@
               <a:graphicData uri="http://schemas.openxmlformats.org/drawingml/2006/picture">
                 <pic:pic>
                   <pic:nvPicPr>
-                    <pic:cNvPr descr="Individuals_Overnight_files/figure-docx/unnamed-chunk-7-19.png" id="0" name="Picture"/>
+                    <pic:cNvPr descr="Individuals_Overnight_files/figure-docx/unnamed-chunk-7-20.png" id="0" name="Picture"/>
                     <pic:cNvPicPr>
                       <a:picLocks noChangeArrowheads="1" noChangeAspect="1"/>
                     </pic:cNvPicPr>
@@ -1793,7 +1785,7 @@
         <w:rPr>
           <w:rStyle w:val="VerbatimChar"/>
         </w:rPr>
-        <w:t xml:space="preserve">## [[20]]</w:t>
+        <w:t xml:space="preserve">## [[21]]</w:t>
       </w:r>
     </w:p>
     <w:p>
@@ -1810,7 +1802,7 @@
               <a:graphicData uri="http://schemas.openxmlformats.org/drawingml/2006/picture">
                 <pic:pic>
                   <pic:nvPicPr>
-                    <pic:cNvPr descr="Individuals_Overnight_files/figure-docx/unnamed-chunk-7-20.png" id="0" name="Picture"/>
+                    <pic:cNvPr descr="Individuals_Overnight_files/figure-docx/unnamed-chunk-7-21.png" id="0" name="Picture"/>
                     <pic:cNvPicPr>
                       <a:picLocks noChangeArrowheads="1" noChangeAspect="1"/>
                     </pic:cNvPicPr>
@@ -1860,7 +1852,7 @@
         <w:rPr>
           <w:rStyle w:val="VerbatimChar"/>
         </w:rPr>
-        <w:t xml:space="preserve">## [[21]]</w:t>
+        <w:t xml:space="preserve">## [[22]]</w:t>
       </w:r>
     </w:p>
     <w:p>
@@ -1877,7 +1869,7 @@
               <a:graphicData uri="http://schemas.openxmlformats.org/drawingml/2006/picture">
                 <pic:pic>
                   <pic:nvPicPr>
-                    <pic:cNvPr descr="Individuals_Overnight_files/figure-docx/unnamed-chunk-7-21.png" id="0" name="Picture"/>
+                    <pic:cNvPr descr="Individuals_Overnight_files/figure-docx/unnamed-chunk-7-22.png" id="0" name="Picture"/>
                     <pic:cNvPicPr>
                       <a:picLocks noChangeArrowheads="1" noChangeAspect="1"/>
                     </pic:cNvPicPr>
@@ -1927,7 +1919,7 @@
         <w:rPr>
           <w:rStyle w:val="VerbatimChar"/>
         </w:rPr>
-        <w:t xml:space="preserve">## [[22]]</w:t>
+        <w:t xml:space="preserve">## [[23]]</w:t>
       </w:r>
     </w:p>
     <w:p>
@@ -1944,7 +1936,7 @@
               <a:graphicData uri="http://schemas.openxmlformats.org/drawingml/2006/picture">
                 <pic:pic>
                   <pic:nvPicPr>
-                    <pic:cNvPr descr="Individuals_Overnight_files/figure-docx/unnamed-chunk-7-22.png" id="0" name="Picture"/>
+                    <pic:cNvPr descr="Individuals_Overnight_files/figure-docx/unnamed-chunk-7-23.png" id="0" name="Picture"/>
                     <pic:cNvPicPr>
                       <a:picLocks noChangeArrowheads="1" noChangeAspect="1"/>
                     </pic:cNvPicPr>
@@ -1994,7 +1986,7 @@
         <w:rPr>
           <w:rStyle w:val="VerbatimChar"/>
         </w:rPr>
-        <w:t xml:space="preserve">## [[23]]</w:t>
+        <w:t xml:space="preserve">## [[24]]</w:t>
       </w:r>
     </w:p>
     <w:p>
@@ -2011,7 +2003,7 @@
               <a:graphicData uri="http://schemas.openxmlformats.org/drawingml/2006/picture">
                 <pic:pic>
                   <pic:nvPicPr>
-                    <pic:cNvPr descr="Individuals_Overnight_files/figure-docx/unnamed-chunk-7-23.png" id="0" name="Picture"/>
+                    <pic:cNvPr descr="Individuals_Overnight_files/figure-docx/unnamed-chunk-7-24.png" id="0" name="Picture"/>
                     <pic:cNvPicPr>
                       <a:picLocks noChangeArrowheads="1" noChangeAspect="1"/>
                     </pic:cNvPicPr>
@@ -2061,7 +2053,7 @@
         <w:rPr>
           <w:rStyle w:val="VerbatimChar"/>
         </w:rPr>
-        <w:t xml:space="preserve">## [[24]]</w:t>
+        <w:t xml:space="preserve">## [[25]]</w:t>
       </w:r>
     </w:p>
     <w:p>
@@ -2078,7 +2070,7 @@
               <a:graphicData uri="http://schemas.openxmlformats.org/drawingml/2006/picture">
                 <pic:pic>
                   <pic:nvPicPr>
-                    <pic:cNvPr descr="Individuals_Overnight_files/figure-docx/unnamed-chunk-7-24.png" id="0" name="Picture"/>
+                    <pic:cNvPr descr="Individuals_Overnight_files/figure-docx/unnamed-chunk-7-25.png" id="0" name="Picture"/>
                     <pic:cNvPicPr>
                       <a:picLocks noChangeArrowheads="1" noChangeAspect="1"/>
                     </pic:cNvPicPr>
@@ -2128,7 +2120,7 @@
         <w:rPr>
           <w:rStyle w:val="VerbatimChar"/>
         </w:rPr>
-        <w:t xml:space="preserve">## [[25]]</w:t>
+        <w:t xml:space="preserve">## [[26]]</w:t>
       </w:r>
     </w:p>
     <w:p>
@@ -2145,7 +2137,7 @@
               <a:graphicData uri="http://schemas.openxmlformats.org/drawingml/2006/picture">
                 <pic:pic>
                   <pic:nvPicPr>
-                    <pic:cNvPr descr="Individuals_Overnight_files/figure-docx/unnamed-chunk-7-25.png" id="0" name="Picture"/>
+                    <pic:cNvPr descr="Individuals_Overnight_files/figure-docx/unnamed-chunk-7-26.png" id="0" name="Picture"/>
                     <pic:cNvPicPr>
                       <a:picLocks noChangeArrowheads="1" noChangeAspect="1"/>
                     </pic:cNvPicPr>
@@ -2195,7 +2187,7 @@
         <w:rPr>
           <w:rStyle w:val="VerbatimChar"/>
         </w:rPr>
-        <w:t xml:space="preserve">## [[26]]</w:t>
+        <w:t xml:space="preserve">## [[27]]</w:t>
       </w:r>
     </w:p>
     <w:p>
@@ -2212,7 +2204,7 @@
               <a:graphicData uri="http://schemas.openxmlformats.org/drawingml/2006/picture">
                 <pic:pic>
                   <pic:nvPicPr>
-                    <pic:cNvPr descr="Individuals_Overnight_files/figure-docx/unnamed-chunk-7-26.png" id="0" name="Picture"/>
+                    <pic:cNvPr descr="Individuals_Overnight_files/figure-docx/unnamed-chunk-7-27.png" id="0" name="Picture"/>
                     <pic:cNvPicPr>
                       <a:picLocks noChangeArrowheads="1" noChangeAspect="1"/>
                     </pic:cNvPicPr>
@@ -2262,7 +2254,7 @@
         <w:rPr>
           <w:rStyle w:val="VerbatimChar"/>
         </w:rPr>
-        <w:t xml:space="preserve">## [[27]]</w:t>
+        <w:t xml:space="preserve">## [[28]]</w:t>
       </w:r>
     </w:p>
     <w:p>
@@ -2279,7 +2271,7 @@
               <a:graphicData uri="http://schemas.openxmlformats.org/drawingml/2006/picture">
                 <pic:pic>
                   <pic:nvPicPr>
-                    <pic:cNvPr descr="Individuals_Overnight_files/figure-docx/unnamed-chunk-7-27.png" id="0" name="Picture"/>
+                    <pic:cNvPr descr="Individuals_Overnight_files/figure-docx/unnamed-chunk-7-28.png" id="0" name="Picture"/>
                     <pic:cNvPicPr>
                       <a:picLocks noChangeArrowheads="1" noChangeAspect="1"/>
                     </pic:cNvPicPr>
@@ -2329,7 +2321,7 @@
         <w:rPr>
           <w:rStyle w:val="VerbatimChar"/>
         </w:rPr>
-        <w:t xml:space="preserve">## [[28]]</w:t>
+        <w:t xml:space="preserve">## [[29]]</w:t>
       </w:r>
     </w:p>
     <w:p>
@@ -2346,7 +2338,7 @@
               <a:graphicData uri="http://schemas.openxmlformats.org/drawingml/2006/picture">
                 <pic:pic>
                   <pic:nvPicPr>
-                    <pic:cNvPr descr="Individuals_Overnight_files/figure-docx/unnamed-chunk-7-28.png" id="0" name="Picture"/>
+                    <pic:cNvPr descr="Individuals_Overnight_files/figure-docx/unnamed-chunk-7-29.png" id="0" name="Picture"/>
                     <pic:cNvPicPr>
                       <a:picLocks noChangeArrowheads="1" noChangeAspect="1"/>
                     </pic:cNvPicPr>
@@ -2396,7 +2388,7 @@
         <w:rPr>
           <w:rStyle w:val="VerbatimChar"/>
         </w:rPr>
-        <w:t xml:space="preserve">## [[29]]</w:t>
+        <w:t xml:space="preserve">## [[30]]</w:t>
       </w:r>
     </w:p>
     <w:p>
@@ -2413,7 +2405,7 @@
               <a:graphicData uri="http://schemas.openxmlformats.org/drawingml/2006/picture">
                 <pic:pic>
                   <pic:nvPicPr>
-                    <pic:cNvPr descr="Individuals_Overnight_files/figure-docx/unnamed-chunk-7-29.png" id="0" name="Picture"/>
+                    <pic:cNvPr descr="Individuals_Overnight_files/figure-docx/unnamed-chunk-7-30.png" id="0" name="Picture"/>
                     <pic:cNvPicPr>
                       <a:picLocks noChangeArrowheads="1" noChangeAspect="1"/>
                     </pic:cNvPicPr>
@@ -2463,7 +2455,7 @@
         <w:rPr>
           <w:rStyle w:val="VerbatimChar"/>
         </w:rPr>
-        <w:t xml:space="preserve">## [[30]]</w:t>
+        <w:t xml:space="preserve">## [[31]]</w:t>
       </w:r>
     </w:p>
     <w:p>
@@ -2480,7 +2472,7 @@
               <a:graphicData uri="http://schemas.openxmlformats.org/drawingml/2006/picture">
                 <pic:pic>
                   <pic:nvPicPr>
-                    <pic:cNvPr descr="Individuals_Overnight_files/figure-docx/unnamed-chunk-7-30.png" id="0" name="Picture"/>
+                    <pic:cNvPr descr="Individuals_Overnight_files/figure-docx/unnamed-chunk-7-31.png" id="0" name="Picture"/>
                     <pic:cNvPicPr>
                       <a:picLocks noChangeArrowheads="1" noChangeAspect="1"/>
                     </pic:cNvPicPr>
@@ -2530,7 +2522,7 @@
         <w:rPr>
           <w:rStyle w:val="VerbatimChar"/>
         </w:rPr>
-        <w:t xml:space="preserve">## [[31]]</w:t>
+        <w:t xml:space="preserve">## [[32]]</w:t>
       </w:r>
     </w:p>
     <w:p>
@@ -2547,7 +2539,7 @@
               <a:graphicData uri="http://schemas.openxmlformats.org/drawingml/2006/picture">
                 <pic:pic>
                   <pic:nvPicPr>
-                    <pic:cNvPr descr="Individuals_Overnight_files/figure-docx/unnamed-chunk-7-31.png" id="0" name="Picture"/>
+                    <pic:cNvPr descr="Individuals_Overnight_files/figure-docx/unnamed-chunk-7-32.png" id="0" name="Picture"/>
                     <pic:cNvPicPr>
                       <a:picLocks noChangeArrowheads="1" noChangeAspect="1"/>
                     </pic:cNvPicPr>
@@ -2597,73 +2589,6 @@
         <w:rPr>
           <w:rStyle w:val="VerbatimChar"/>
         </w:rPr>
-        <w:t xml:space="preserve">## [[32]]</w:t>
-      </w:r>
-    </w:p>
-    <w:p>
-      <w:pPr>
-        <w:pStyle w:val="FirstParagraph"/>
-      </w:pPr>
-      <w:r>
-        <w:drawing>
-          <wp:inline>
-            <wp:extent cx="5334000" cy="2133600"/>
-            <wp:effectExtent b="0" l="0" r="0" t="0"/>
-            <wp:docPr descr="" title="" id="1" name="Picture"/>
-            <a:graphic>
-              <a:graphicData uri="http://schemas.openxmlformats.org/drawingml/2006/picture">
-                <pic:pic>
-                  <pic:nvPicPr>
-                    <pic:cNvPr descr="Individuals_Overnight_files/figure-docx/unnamed-chunk-7-32.png" id="0" name="Picture"/>
-                    <pic:cNvPicPr>
-                      <a:picLocks noChangeArrowheads="1" noChangeAspect="1"/>
-                    </pic:cNvPicPr>
-                  </pic:nvPicPr>
-                  <pic:blipFill>
-                    <a:blip r:embed="rId58"/>
-                    <a:stretch>
-                      <a:fillRect/>
-                    </a:stretch>
-                  </pic:blipFill>
-                  <pic:spPr bwMode="auto">
-                    <a:xfrm>
-                      <a:off x="0" y="0"/>
-                      <a:ext cx="5334000" cy="2133600"/>
-                    </a:xfrm>
-                    <a:prstGeom prst="rect">
-                      <a:avLst/>
-                    </a:prstGeom>
-                    <a:noFill/>
-                    <a:ln w="9525">
-                      <a:noFill/>
-                      <a:headEnd/>
-                      <a:tailEnd/>
-                    </a:ln>
-                  </pic:spPr>
-                </pic:pic>
-              </a:graphicData>
-            </a:graphic>
-          </wp:inline>
-        </w:drawing>
-      </w:r>
-    </w:p>
-    <w:p>
-      <w:pPr>
-        <w:pStyle w:val="SourceCode"/>
-      </w:pPr>
-      <w:r>
-        <w:rPr>
-          <w:rStyle w:val="VerbatimChar"/>
-        </w:rPr>
-        <w:t xml:space="preserve">## </w:t>
-      </w:r>
-      <w:r>
-        <w:br/>
-      </w:r>
-      <w:r>
-        <w:rPr>
-          <w:rStyle w:val="VerbatimChar"/>
-        </w:rPr>
         <w:t xml:space="preserve">## [[33]]</w:t>
       </w:r>
     </w:p>
@@ -2687,7 +2612,7 @@
                     </pic:cNvPicPr>
                   </pic:nvPicPr>
                   <pic:blipFill>
-                    <a:blip r:embed="rId59"/>
+                    <a:blip r:embed="rId58"/>
                     <a:stretch>
                       <a:fillRect/>
                     </a:stretch>

</xml_diff>

<commit_message>
Cleaned up and reorganized scripts for bioRxiv submission
</commit_message>
<xml_diff>
--- a/Individuals_Overnight.docx
+++ b/Individuals_Overnight.docx
@@ -7,7 +7,13 @@
         <w:pStyle w:val="Title"/>
       </w:pPr>
       <w:r>
-        <w:t xml:space="preserve">Individuals</w:t>
+        <w:t xml:space="preserve">Supplement</w:t>
+      </w:r>
+      <w:r>
+        <w:t xml:space="preserve"> </w:t>
+      </w:r>
+      <w:r>
+        <w:t xml:space="preserve">2_Individuals</w:t>
       </w:r>
       <w:r>
         <w:t xml:space="preserve"> </w:t>

</xml_diff>

<commit_message>
Adding in MAHU07_0531 and trying to make sure all the codes' files are saving in the right places
</commit_message>
<xml_diff>
--- a/Individuals_Overnight.docx
+++ b/Individuals_Overnight.docx
@@ -2619,6 +2619,73 @@
                   </pic:nvPicPr>
                   <pic:blipFill>
                     <a:blip r:embed="rId58"/>
+                    <a:stretch>
+                      <a:fillRect/>
+                    </a:stretch>
+                  </pic:blipFill>
+                  <pic:spPr bwMode="auto">
+                    <a:xfrm>
+                      <a:off x="0" y="0"/>
+                      <a:ext cx="5334000" cy="2133600"/>
+                    </a:xfrm>
+                    <a:prstGeom prst="rect">
+                      <a:avLst/>
+                    </a:prstGeom>
+                    <a:noFill/>
+                    <a:ln w="9525">
+                      <a:noFill/>
+                      <a:headEnd/>
+                      <a:tailEnd/>
+                    </a:ln>
+                  </pic:spPr>
+                </pic:pic>
+              </a:graphicData>
+            </a:graphic>
+          </wp:inline>
+        </w:drawing>
+      </w:r>
+    </w:p>
+    <w:p>
+      <w:pPr>
+        <w:pStyle w:val="SourceCode"/>
+      </w:pPr>
+      <w:r>
+        <w:rPr>
+          <w:rStyle w:val="VerbatimChar"/>
+        </w:rPr>
+        <w:t xml:space="preserve">## </w:t>
+      </w:r>
+      <w:r>
+        <w:br/>
+      </w:r>
+      <w:r>
+        <w:rPr>
+          <w:rStyle w:val="VerbatimChar"/>
+        </w:rPr>
+        <w:t xml:space="preserve">## [[34]]</w:t>
+      </w:r>
+    </w:p>
+    <w:p>
+      <w:pPr>
+        <w:pStyle w:val="FirstParagraph"/>
+      </w:pPr>
+      <w:r>
+        <w:drawing>
+          <wp:inline>
+            <wp:extent cx="5334000" cy="2133600"/>
+            <wp:effectExtent b="0" l="0" r="0" t="0"/>
+            <wp:docPr descr="" title="" id="1" name="Picture"/>
+            <a:graphic>
+              <a:graphicData uri="http://schemas.openxmlformats.org/drawingml/2006/picture">
+                <pic:pic>
+                  <pic:nvPicPr>
+                    <pic:cNvPr descr="Individuals_Overnight_files/figure-docx/unnamed-chunk-7-34.png" id="0" name="Picture"/>
+                    <pic:cNvPicPr>
+                      <a:picLocks noChangeArrowheads="1" noChangeAspect="1"/>
+                    </pic:cNvPicPr>
+                  </pic:nvPicPr>
+                  <pic:blipFill>
+                    <a:blip r:embed="rId59"/>
                     <a:stretch>
                       <a:fillRect/>
                     </a:stretch>
@@ -2676,17 +2743,14 @@
 <file path=word/numbering.xml><?xml version="1.0" encoding="utf-8"?>
 <w:numbering xmlns:w="http://schemas.openxmlformats.org/wordprocessingml/2006/main">
   <w:abstractNum w:abstractNumId="990">
-    <w:nsid w:val="2c1ae401"/>
+    <w:nsid w:val="A990"/>
     <w:multiLevelType w:val="multilevel"/>
     <w:lvl w:ilvl="0">
       <w:numFmt w:val="bullet"/>
       <w:lvlText w:val=" "/>
       <w:lvlJc w:val="left"/>
       <w:pPr>
-        <w:tabs>
-          <w:tab w:val="num" w:pos="0"/>
-        </w:tabs>
-        <w:ind w:left="480" w:hanging="480"/>
+        <w:ind w:left="720" w:hanging="480"/>
       </w:pPr>
     </w:lvl>
     <w:lvl w:ilvl="1">
@@ -2694,10 +2758,7 @@
       <w:lvlText w:val=" "/>
       <w:lvlJc w:val="left"/>
       <w:pPr>
-        <w:tabs>
-          <w:tab w:val="num" w:pos="720"/>
-        </w:tabs>
-        <w:ind w:left="1200" w:hanging="480"/>
+        <w:ind w:left="1440" w:hanging="480"/>
       </w:pPr>
     </w:lvl>
     <w:lvl w:ilvl="2">
@@ -2705,10 +2766,7 @@
       <w:lvlText w:val=" "/>
       <w:lvlJc w:val="left"/>
       <w:pPr>
-        <w:tabs>
-          <w:tab w:val="num" w:pos="1440"/>
-        </w:tabs>
-        <w:ind w:left="1920" w:hanging="480"/>
+        <w:ind w:left="2160" w:hanging="480"/>
       </w:pPr>
     </w:lvl>
     <w:lvl w:ilvl="3">
@@ -2716,10 +2774,7 @@
       <w:lvlText w:val=" "/>
       <w:lvlJc w:val="left"/>
       <w:pPr>
-        <w:tabs>
-          <w:tab w:val="num" w:pos="2160"/>
-        </w:tabs>
-        <w:ind w:left="2640" w:hanging="480"/>
+        <w:ind w:left="2880" w:hanging="480"/>
       </w:pPr>
     </w:lvl>
     <w:lvl w:ilvl="4">
@@ -2727,10 +2782,7 @@
       <w:lvlText w:val=" "/>
       <w:lvlJc w:val="left"/>
       <w:pPr>
-        <w:tabs>
-          <w:tab w:val="num" w:pos="2880"/>
-        </w:tabs>
-        <w:ind w:left="3360" w:hanging="480"/>
+        <w:ind w:left="3600" w:hanging="480"/>
       </w:pPr>
     </w:lvl>
     <w:lvl w:ilvl="5">
@@ -2738,10 +2790,7 @@
       <w:lvlText w:val=" "/>
       <w:lvlJc w:val="left"/>
       <w:pPr>
-        <w:tabs>
-          <w:tab w:val="num" w:pos="3600"/>
-        </w:tabs>
-        <w:ind w:left="4080" w:hanging="480"/>
+        <w:ind w:left="4320" w:hanging="480"/>
       </w:pPr>
     </w:lvl>
     <w:lvl w:ilvl="6">
@@ -2749,10 +2798,7 @@
       <w:lvlText w:val=" "/>
       <w:lvlJc w:val="left"/>
       <w:pPr>
-        <w:tabs>
-          <w:tab w:val="num" w:pos="4320"/>
-        </w:tabs>
-        <w:ind w:left="4800" w:hanging="480"/>
+        <w:ind w:left="5040" w:hanging="480"/>
       </w:pPr>
     </w:lvl>
     <w:lvl w:ilvl="7">
@@ -2760,10 +2806,7 @@
       <w:lvlText w:val=" "/>
       <w:lvlJc w:val="left"/>
       <w:pPr>
-        <w:tabs>
-          <w:tab w:val="num" w:pos="5040"/>
-        </w:tabs>
-        <w:ind w:left="5520" w:hanging="480"/>
+        <w:ind w:left="5760" w:hanging="480"/>
       </w:pPr>
     </w:lvl>
     <w:lvl w:ilvl="8">
@@ -2771,10 +2814,7 @@
       <w:lvlText w:val=" "/>
       <w:lvlJc w:val="left"/>
       <w:pPr>
-        <w:tabs>
-          <w:tab w:val="num" w:pos="5760"/>
-        </w:tabs>
-        <w:ind w:left="6240" w:hanging="480"/>
+        <w:ind w:left="6480" w:hanging="480"/>
       </w:pPr>
     </w:lvl>
   </w:abstractNum>
@@ -2789,10 +2829,10 @@
   <w:docDefaults>
     <w:rPrDefault>
       <w:rPr>
-        <w:rFonts w:asciiTheme="minorHAnsi" w:eastAsiaTheme="minorHAnsi" w:hAnsiTheme="minorHAnsi" w:cstheme="minorBidi"/>
+        <w:rFonts w:asciiTheme="minorHAnsi" w:cstheme="minorBidi" w:eastAsiaTheme="minorHAnsi" w:hAnsiTheme="minorHAnsi"/>
         <w:sz w:val="24"/>
         <w:szCs w:val="24"/>
-        <w:lang w:val="en-US" w:eastAsia="en-US" w:bidi="ar-SA"/>
+        <w:lang w:bidi="ar-SA" w:eastAsia="en-US" w:val="en-US"/>
       </w:rPr>
     </w:rPrDefault>
     <w:pPrDefault>
@@ -2801,35 +2841,35 @@
       </w:pPr>
     </w:pPrDefault>
   </w:docDefaults>
-  <w:latentStyles w:defLockedState="0" w:defUIPriority="0" w:defSemiHidden="0" w:defUnhideWhenUsed="0" w:defQFormat="0" w:count="276"/>
-  <w:style w:type="paragraph" w:default="1" w:styleId="Normal">
+  <w:latentStyles w:count="276" w:defLockedState="0" w:defQFormat="0" w:defSemiHidden="0" w:defUIPriority="0" w:defUnhideWhenUsed="0"/>
+  <w:style w:default="1" w:styleId="Normal" w:type="paragraph">
     <w:name w:val="Normal"/>
     <w:qFormat/>
   </w:style>
-  <w:style w:type="paragraph" w:styleId="BodyText">
+  <w:style w:styleId="BodyText" w:type="paragraph">
     <w:name w:val="Body Text"/>
     <w:basedOn w:val="Normal"/>
     <w:link w:val="BodyTextChar"/>
     <w:pPr>
-      <w:spacing w:before="180" w:after="180"/>
+      <w:spacing w:after="180" w:before="180"/>
     </w:pPr>
     <w:qFormat/>
   </w:style>
-  <w:style w:type="paragraph" w:customStyle="1" w:styleId="FirstParagraph">
+  <w:style w:customStyle="1" w:styleId="FirstParagraph" w:type="paragraph">
     <w:name w:val="First Paragraph"/>
     <w:basedOn w:val="BodyText"/>
     <w:next w:val="BodyText"/>
     <w:qFormat/>
   </w:style>
-  <w:style w:type="paragraph" w:customStyle="1" w:styleId="Compact">
+  <w:style w:customStyle="1" w:styleId="Compact" w:type="paragraph">
     <w:name w:val="Compact"/>
     <w:basedOn w:val="BodyText"/>
     <w:qFormat/>
     <w:pPr>
-      <w:spacing w:before="36" w:after="36"/>
+      <w:spacing w:after="36" w:before="36"/>
     </w:pPr>
   </w:style>
-  <w:style w:type="paragraph" w:styleId="Title">
+  <w:style w:styleId="Title" w:type="paragraph">
     <w:name w:val="Title"/>
     <w:basedOn w:val="Normal"/>
     <w:next w:val="BodyText"/>
@@ -2837,19 +2877,19 @@
     <w:pPr>
       <w:keepNext/>
       <w:keepLines/>
-      <w:spacing w:before="480" w:after="240"/>
+      <w:spacing w:after="240" w:before="480"/>
       <w:jc w:val="center"/>
     </w:pPr>
     <w:rPr>
-      <w:rFonts w:asciiTheme="majorHAnsi" w:eastAsiaTheme="majorEastAsia" w:hAnsiTheme="majorHAnsi" w:cstheme="majorBidi"/>
+      <w:rFonts w:asciiTheme="majorHAnsi" w:cstheme="majorBidi" w:eastAsiaTheme="majorEastAsia" w:hAnsiTheme="majorHAnsi"/>
       <w:b/>
       <w:bCs/>
-      <w:color w:val="345A8A" w:themeColor="accent1" w:themeShade="B5"/>
+      <w:color w:themeColor="accent1" w:themeShade="B5" w:val="345A8A"/>
       <w:sz w:val="36"/>
       <w:szCs w:val="36"/>
     </w:rPr>
   </w:style>
-  <w:style w:type="paragraph" w:styleId="Subtitle">
+  <w:style w:styleId="Subtitle" w:type="paragraph">
     <w:name w:val="Subtitle"/>
     <w:basedOn w:val="Title"/>
     <w:next w:val="BodyText"/>
@@ -2857,7 +2897,7 @@
     <w:pPr>
       <w:keepNext/>
       <w:keepLines/>
-      <w:spacing w:before="240" w:after="240"/>
+      <w:spacing w:after="240" w:before="240"/>
       <w:jc w:val="center"/>
     </w:pPr>
     <w:rPr>
@@ -2865,7 +2905,7 @@
       <w:szCs w:val="30"/>
     </w:rPr>
   </w:style>
-  <w:style w:type="paragraph" w:customStyle="1" w:styleId="Author">
+  <w:style w:customStyle="1" w:styleId="Author" w:type="paragraph">
     <w:name w:val="Author"/>
     <w:next w:val="BodyText"/>
     <w:qFormat/>
@@ -2875,7 +2915,7 @@
       <w:jc w:val="center"/>
     </w:pPr>
   </w:style>
-  <w:style w:type="paragraph" w:styleId="Date">
+  <w:style w:styleId="Date" w:type="paragraph">
     <w:name w:val="Date"/>
     <w:next w:val="BodyText"/>
     <w:qFormat/>
@@ -2885,7 +2925,7 @@
       <w:jc w:val="center"/>
     </w:pPr>
   </w:style>
-  <w:style w:type="paragraph" w:customStyle="1" w:styleId="Abstract">
+  <w:style w:customStyle="1" w:styleId="Abstract" w:type="paragraph">
     <w:name w:val="Abstract"/>
     <w:basedOn w:val="Normal"/>
     <w:next w:val="BodyText"/>
@@ -2893,14 +2933,14 @@
     <w:pPr>
       <w:keepNext/>
       <w:keepLines/>
-      <w:spacing w:before="300" w:after="300"/>
+      <w:spacing w:after="300" w:before="300"/>
     </w:pPr>
     <w:rPr>
       <w:sz w:val="20"/>
       <w:szCs w:val="20"/>
     </w:rPr>
   </w:style>
-  <w:style w:type="paragraph" w:styleId="Bibliography">
+  <w:style w:styleId="Bibliography" w:type="paragraph">
     <w:name w:val="Bibliography"/>
     <w:basedOn w:val="Normal"/>
     <w:next w:val="Bibliography"/>
@@ -2908,7 +2948,7 @@
     <w:pPr/>
     <w:rPr/>
   </w:style>
-  <w:style w:type="paragraph" w:styleId="Heading1">
+  <w:style w:styleId="Heading1" w:type="paragraph">
     <w:name w:val="Heading 1"/>
     <w:basedOn w:val="Normal"/>
     <w:next w:val="BodyText"/>
@@ -2917,19 +2957,19 @@
     <w:pPr>
       <w:keepNext/>
       <w:keepLines/>
-      <w:spacing w:before="480" w:after="0"/>
+      <w:spacing w:after="0" w:before="480"/>
       <w:outlineLvl w:val="0"/>
     </w:pPr>
     <w:rPr>
-      <w:rFonts w:asciiTheme="majorHAnsi" w:eastAsiaTheme="majorEastAsia" w:hAnsiTheme="majorHAnsi" w:cstheme="majorBidi"/>
+      <w:rFonts w:asciiTheme="majorHAnsi" w:cstheme="majorBidi" w:eastAsiaTheme="majorEastAsia" w:hAnsiTheme="majorHAnsi"/>
       <w:b/>
       <w:bCs/>
-      <w:color w:val="345A8A" w:themeColor="accent1" w:themeShade="B5"/>
+      <w:color w:themeColor="accent1" w:val="4F81BD"/>
       <w:sz w:val="32"/>
       <w:szCs w:val="32"/>
     </w:rPr>
   </w:style>
-  <w:style w:type="paragraph" w:styleId="Heading2">
+  <w:style w:styleId="Heading2" w:type="paragraph">
     <w:name w:val="Heading 2"/>
     <w:basedOn w:val="Normal"/>
     <w:next w:val="BodyText"/>
@@ -2939,19 +2979,19 @@
     <w:pPr>
       <w:keepNext/>
       <w:keepLines/>
-      <w:spacing w:before="200" w:after="0"/>
+      <w:spacing w:after="0" w:before="200"/>
       <w:outlineLvl w:val="1"/>
     </w:pPr>
     <w:rPr>
-      <w:rFonts w:asciiTheme="majorHAnsi" w:eastAsiaTheme="majorEastAsia" w:hAnsiTheme="majorHAnsi" w:cstheme="majorBidi"/>
+      <w:rFonts w:asciiTheme="majorHAnsi" w:cstheme="majorBidi" w:eastAsiaTheme="majorEastAsia" w:hAnsiTheme="majorHAnsi"/>
       <w:b/>
       <w:bCs/>
-      <w:color w:val="4F81BD" w:themeColor="accent1"/>
-      <w:sz w:val="32"/>
-      <w:szCs w:val="32"/>
-    </w:rPr>
-  </w:style>
-  <w:style w:type="paragraph" w:styleId="Heading3">
+      <w:color w:themeColor="accent1" w:val="4F81BD"/>
+      <w:sz w:val="28"/>
+      <w:szCs w:val="28"/>
+    </w:rPr>
+  </w:style>
+  <w:style w:styleId="Heading3" w:type="paragraph">
     <w:name w:val="Heading 3"/>
     <w:basedOn w:val="Normal"/>
     <w:next w:val="BodyText"/>
@@ -2961,19 +3001,19 @@
     <w:pPr>
       <w:keepNext/>
       <w:keepLines/>
-      <w:spacing w:before="200" w:after="0"/>
+      <w:spacing w:after="0" w:before="200"/>
       <w:outlineLvl w:val="2"/>
     </w:pPr>
     <w:rPr>
-      <w:rFonts w:asciiTheme="majorHAnsi" w:eastAsiaTheme="majorEastAsia" w:hAnsiTheme="majorHAnsi" w:cstheme="majorBidi"/>
+      <w:rFonts w:asciiTheme="majorHAnsi" w:cstheme="majorBidi" w:eastAsiaTheme="majorEastAsia" w:hAnsiTheme="majorHAnsi"/>
       <w:b/>
       <w:bCs/>
-      <w:color w:val="4F81BD" w:themeColor="accent1"/>
-      <w:sz w:val="28"/>
-      <w:szCs w:val="28"/>
-    </w:rPr>
-  </w:style>
-  <w:style w:type="paragraph" w:styleId="Heading4">
+      <w:color w:themeColor="accent1" w:val="4F81BD"/>
+      <w:sz w:val="24"/>
+      <w:szCs w:val="24"/>
+    </w:rPr>
+  </w:style>
+  <w:style w:styleId="Heading4" w:type="paragraph">
     <w:name w:val="Heading 4"/>
     <w:basedOn w:val="Normal"/>
     <w:next w:val="BodyText"/>
@@ -2983,19 +3023,19 @@
     <w:pPr>
       <w:keepNext/>
       <w:keepLines/>
-      <w:spacing w:before="200" w:after="0"/>
+      <w:spacing w:after="0" w:before="200"/>
       <w:outlineLvl w:val="3"/>
     </w:pPr>
     <w:rPr>
-      <w:rFonts w:asciiTheme="majorHAnsi" w:eastAsiaTheme="majorEastAsia" w:hAnsiTheme="majorHAnsi" w:cstheme="majorBidi"/>
-      <w:b/>
+      <w:rFonts w:asciiTheme="majorHAnsi" w:cstheme="majorBidi" w:eastAsiaTheme="majorEastAsia" w:hAnsiTheme="majorHAnsi"/>
+      <w:i/>
       <w:bCs/>
-      <w:color w:val="4F81BD" w:themeColor="accent1"/>
+      <w:color w:themeColor="accent1" w:val="4F81BD"/>
       <w:sz w:val="24"/>
       <w:szCs w:val="24"/>
     </w:rPr>
   </w:style>
-  <w:style w:type="paragraph" w:styleId="Heading5">
+  <w:style w:styleId="Heading5" w:type="paragraph">
     <w:name w:val="Heading 5"/>
     <w:basedOn w:val="Normal"/>
     <w:next w:val="BodyText"/>
@@ -3005,19 +3045,18 @@
     <w:pPr>
       <w:keepNext/>
       <w:keepLines/>
-      <w:spacing w:before="200" w:after="0"/>
+      <w:spacing w:after="0" w:before="200"/>
       <w:outlineLvl w:val="4"/>
     </w:pPr>
     <w:rPr>
-      <w:rFonts w:asciiTheme="majorHAnsi" w:eastAsiaTheme="majorEastAsia" w:hAnsiTheme="majorHAnsi" w:cstheme="majorBidi"/>
-      <w:i/>
+      <w:rFonts w:asciiTheme="majorHAnsi" w:cstheme="majorBidi" w:eastAsiaTheme="majorEastAsia" w:hAnsiTheme="majorHAnsi"/>
       <w:iCs/>
-      <w:color w:val="4F81BD" w:themeColor="accent1"/>
+      <w:color w:themeColor="accent1" w:val="4F81BD"/>
       <w:sz w:val="24"/>
       <w:szCs w:val="24"/>
     </w:rPr>
   </w:style>
-  <w:style w:type="paragraph" w:styleId="Heading6">
+  <w:style w:styleId="Heading6" w:type="paragraph">
     <w:name w:val="Heading 6"/>
     <w:basedOn w:val="Normal"/>
     <w:next w:val="BodyText"/>
@@ -3027,17 +3066,17 @@
     <w:pPr>
       <w:keepNext/>
       <w:keepLines/>
-      <w:spacing w:before="200" w:after="0"/>
+      <w:spacing w:after="0" w:before="200"/>
       <w:outlineLvl w:val="5"/>
     </w:pPr>
     <w:rPr>
-      <w:rFonts w:asciiTheme="majorHAnsi" w:eastAsiaTheme="majorEastAsia" w:hAnsiTheme="majorHAnsi" w:cstheme="majorBidi"/>
-      <w:color w:val="4F81BD" w:themeColor="accent1"/>
+      <w:rFonts w:asciiTheme="majorHAnsi" w:cstheme="majorBidi" w:eastAsiaTheme="majorEastAsia" w:hAnsiTheme="majorHAnsi"/>
+      <w:color w:themeColor="accent1" w:val="4F81BD"/>
       <w:sz w:val="24"/>
       <w:szCs w:val="24"/>
     </w:rPr>
   </w:style>
-  <w:style w:type="paragraph" w:styleId="Heading7">
+  <w:style w:styleId="Heading7" w:type="paragraph">
     <w:name w:val="Heading 7"/>
     <w:basedOn w:val="Normal"/>
     <w:next w:val="BodyText"/>
@@ -3047,17 +3086,17 @@
     <w:pPr>
       <w:keepNext/>
       <w:keepLines/>
-      <w:spacing w:before="200" w:after="0"/>
+      <w:spacing w:after="0" w:before="200"/>
       <w:outlineLvl w:val="6"/>
     </w:pPr>
     <w:rPr>
-      <w:rFonts w:asciiTheme="majorHAnsi" w:eastAsiaTheme="majorEastAsia" w:hAnsiTheme="majorHAnsi" w:cstheme="majorBidi"/>
-      <w:color w:val="4F81BD" w:themeColor="accent1"/>
+      <w:rFonts w:asciiTheme="majorHAnsi" w:cstheme="majorBidi" w:eastAsiaTheme="majorEastAsia" w:hAnsiTheme="majorHAnsi"/>
+      <w:color w:themeColor="accent1" w:val="4F81BD"/>
       <w:sz w:val="24"/>
       <w:szCs w:val="24"/>
     </w:rPr>
   </w:style>
-  <w:style w:type="paragraph" w:styleId="Heading8">
+  <w:style w:styleId="Heading8" w:type="paragraph">
     <w:name w:val="Heading 8"/>
     <w:basedOn w:val="Normal"/>
     <w:next w:val="BodyText"/>
@@ -3067,17 +3106,17 @@
     <w:pPr>
       <w:keepNext/>
       <w:keepLines/>
-      <w:spacing w:before="200" w:after="0"/>
+      <w:spacing w:after="0" w:before="200"/>
       <w:outlineLvl w:val="7"/>
     </w:pPr>
     <w:rPr>
-      <w:rFonts w:asciiTheme="majorHAnsi" w:eastAsiaTheme="majorEastAsia" w:hAnsiTheme="majorHAnsi" w:cstheme="majorBidi"/>
-      <w:color w:val="4F81BD" w:themeColor="accent1"/>
+      <w:rFonts w:asciiTheme="majorHAnsi" w:cstheme="majorBidi" w:eastAsiaTheme="majorEastAsia" w:hAnsiTheme="majorHAnsi"/>
+      <w:color w:themeColor="accent1" w:val="4F81BD"/>
       <w:sz w:val="24"/>
       <w:szCs w:val="24"/>
     </w:rPr>
   </w:style>
-  <w:style w:type="paragraph" w:styleId="Heading9">
+  <w:style w:styleId="Heading9" w:type="paragraph">
     <w:name w:val="Heading 9"/>
     <w:basedOn w:val="Normal"/>
     <w:next w:val="BodyText"/>
@@ -3087,17 +3126,17 @@
     <w:pPr>
       <w:keepNext/>
       <w:keepLines/>
-      <w:spacing w:before="200" w:after="0"/>
+      <w:spacing w:after="0" w:before="200"/>
       <w:outlineLvl w:val="8"/>
     </w:pPr>
     <w:rPr>
-      <w:rFonts w:asciiTheme="majorHAnsi" w:eastAsiaTheme="majorEastAsia" w:hAnsiTheme="majorHAnsi" w:cstheme="majorBidi"/>
-      <w:color w:val="4F81BD" w:themeColor="accent1"/>
+      <w:rFonts w:asciiTheme="majorHAnsi" w:cstheme="majorBidi" w:eastAsiaTheme="majorEastAsia" w:hAnsiTheme="majorHAnsi"/>
+      <w:color w:themeColor="accent1" w:val="4F81BD"/>
       <w:sz w:val="24"/>
       <w:szCs w:val="24"/>
     </w:rPr>
   </w:style>
-  <w:style w:type="paragraph" w:styleId="BlockText">
+  <w:style w:styleId="BlockText" w:type="paragraph">
     <w:name w:val="Block Text"/>
     <w:basedOn w:val="BodyText"/>
     <w:next w:val="BodyText"/>
@@ -3105,17 +3144,11 @@
     <w:unhideWhenUsed/>
     <w:qFormat/>
     <w:pPr>
-      <w:spacing w:before="100" w:after="100"/>
-      <w:ind w:firstLine="0"/>
+      <w:spacing w:after="100" w:before="100"/>
+      <w:ind w:firstLine="0" w:left="480" w:right="480"/>
     </w:pPr>
-    <w:rPr>
-      <w:rFonts w:asciiTheme="majorHAnsi" w:eastAsiaTheme="majorEastAsia" w:hAnsiTheme="majorHAnsi" w:cstheme="majorBidi"/>
-      <w:bCs/>
-      <w:sz w:val="20"/>
-      <w:szCs w:val="20"/>
-    </w:rPr>
-  </w:style>
-  <w:style w:type="paragraph" w:styleId="FootnoteText">
+  </w:style>
+  <w:style w:styleId="FootnoteText" w:type="paragraph">
     <w:name w:val="Footnote Text"/>
     <w:basedOn w:val="Normal"/>
     <w:next w:val="FootnoteText"/>
@@ -3123,28 +3156,43 @@
     <w:unhideWhenUsed/>
     <w:qFormat/>
   </w:style>
-  <w:style w:type="character" w:default="1" w:styleId="DefaultParagraphFont">
+  <w:style w:default="1" w:styleId="DefaultParagraphFont" w:type="character">
     <w:name w:val="Default Paragraph Font"/>
     <w:semiHidden/>
     <w:unhideWhenUsed/>
   </w:style>
-  <w:style w:type="table" w:default="1" w:styleId="Table">
+  <w:style w:default="1" w:styleId="Table" w:type="table">
     <w:name w:val="Table"/>
     <w:basedOn w:val="TableNormal"/>
     <w:semiHidden/>
     <w:unhideWhenUsed/>
     <w:qFormat/>
     <w:tblPr>
-      <w:tblInd w:w="0" w:type="dxa"/>
+      <w:tblInd w:type="dxa" w:w="0"/>
       <w:tblCellMar>
-        <w:top w:w="0" w:type="dxa"/>
-        <w:left w:w="108" w:type="dxa"/>
-        <w:bottom w:w="0" w:type="dxa"/>
-        <w:right w:w="108" w:type="dxa"/>
+        <w:top w:type="dxa" w:w="0"/>
+        <w:left w:type="dxa" w:w="108"/>
+        <w:bottom w:type="dxa" w:w="0"/>
+        <w:right w:type="dxa" w:w="108"/>
       </w:tblCellMar>
     </w:tblPr>
-  </w:style>
-  <w:style w:type="paragraph" w:customStyle="1" w:styleId="DefinitionTerm">
+    <w:tblStylePr w:type="firstRow">
+      <w:tblPr>
+        <w:jc w:val="left"/>
+        <w:tblInd w:type="dxa" w:w="0"/>
+      </w:tblPr>
+      <w:trPr>
+        <w:jc w:val="left"/>
+      </w:trPr>
+      <w:tcPr>
+        <w:vAlign w:val="bottom"/>
+        <w:tcBorders>
+          <w:bottom w:val="single"/>
+        </w:tcBorders>
+      </w:tcPr>
+    </w:tblStylePr>
+  </w:style>
+  <w:style w:customStyle="1" w:styleId="DefinitionTerm" w:type="paragraph">
     <w:name w:val="Definition Term"/>
     <w:basedOn w:val="Normal"/>
     <w:next w:val="Definition"/>
@@ -3157,49 +3205,49 @@
       <w:b/>
     </w:rPr>
   </w:style>
-  <w:style w:type="paragraph" w:customStyle="1" w:styleId="Definition">
+  <w:style w:customStyle="1" w:styleId="Definition" w:type="paragraph">
     <w:name w:val="Definition"/>
     <w:basedOn w:val="Normal"/>
   </w:style>
-  <w:style w:type="paragraph" w:styleId="Caption">
+  <w:style w:styleId="Caption" w:type="paragraph">
     <w:name w:val="Caption"/>
     <w:basedOn w:val="Normal"/>
     <w:link w:val="BodyTextChar"/>
     <w:pPr>
-      <w:spacing w:before="0" w:after="120"/>
+      <w:spacing w:after="120" w:before="0"/>
     </w:pPr>
     <w:rPr>
       <w:i/>
     </w:rPr>
   </w:style>
-  <w:style w:type="paragraph" w:customStyle="1" w:styleId="TableCaption">
+  <w:style w:customStyle="1" w:styleId="TableCaption" w:type="paragraph">
     <w:name w:val="Table Caption"/>
     <w:basedOn w:val="Caption"/>
     <w:pPr>
       <w:keepNext/>
     </w:pPr>
   </w:style>
-  <w:style w:type="paragraph" w:customStyle="1" w:styleId="ImageCaption">
+  <w:style w:customStyle="1" w:styleId="ImageCaption" w:type="paragraph">
     <w:name w:val="Image Caption"/>
     <w:basedOn w:val="Caption"/>
   </w:style>
-  <w:style w:type="paragraph" w:customStyle="1" w:styleId="Figure">
+  <w:style w:customStyle="1" w:styleId="Figure" w:type="paragraph">
     <w:name w:val="Figure"/>
     <w:basedOn w:val="Normal"/>
   </w:style>
-  <w:style w:type="paragraph" w:customStyle="1" w:styleId="CaptionedFigure">
+  <w:style w:customStyle="1" w:styleId="CaptionedFigure" w:type="paragraph">
     <w:name w:val="Captioned Figure"/>
     <w:basedOn w:val="Figure"/>
     <w:pPr>
       <w:keepNext/>
     </w:pPr>
   </w:style>
-  <w:style w:type="character" w:customStyle="1" w:styleId="BodyTextChar">
+  <w:style w:customStyle="1" w:styleId="BodyTextChar" w:type="character">
     <w:name w:val="Body Text Char"/>
     <w:basedOn w:val="DefaultParagraphFont"/>
     <w:link w:val="BodyText"/>
   </w:style>
-  <w:style w:type="character" w:customStyle="1" w:styleId="VerbatimChar">
+  <w:style w:customStyle="1" w:styleId="VerbatimChar" w:type="character">
     <w:name w:val="Verbatim Char"/>
     <w:basedOn w:val="BodyTextChar"/>
     <w:rPr>
@@ -3207,21 +3255,25 @@
       <w:sz w:val="22"/>
     </w:rPr>
   </w:style>
-  <w:style w:type="character" w:styleId="FootnoteReference">
+  <w:style w:customStyle="1" w:styleId="SectionNumber" w:type="character">
+    <w:name w:val="Section Number"/>
+    <w:basedOn w:val="BodyTextChar"/>
+  </w:style>
+  <w:style w:styleId="FootnoteReference" w:type="character">
     <w:name w:val="Footnote Reference"/>
     <w:basedOn w:val="BodyTextChar"/>
     <w:rPr>
       <w:vertAlign w:val="superscript"/>
     </w:rPr>
   </w:style>
-  <w:style w:type="character" w:styleId="Hyperlink">
+  <w:style w:styleId="Hyperlink" w:type="character">
     <w:name w:val="Hyperlink"/>
     <w:basedOn w:val="BodyTextChar"/>
     <w:rPr>
-      <w:color w:val="4F81BD" w:themeColor="accent1"/>
-    </w:rPr>
-  </w:style>
-  <w:style w:type="paragraph" w:styleId="TOCHeading">
+      <w:color w:themeColor="accent1" w:val="4F81BD"/>
+    </w:rPr>
+  </w:style>
+  <w:style w:styleId="TOCHeading" w:type="paragraph">
     <w:name w:val="TOC Heading"/>
     <w:basedOn w:val="Heading1"/>
     <w:next w:val="BodyText"/>
@@ -3233,10 +3285,10 @@
       <w:outlineLvl w:val="9"/>
     </w:pPr>
     <w:rPr>
-      <w:rFonts w:asciiTheme="majorHAnsi" w:eastAsiaTheme="majorEastAsia" w:hAnsiTheme="majorHAnsi" w:cstheme="majorBidi"/>
+      <w:rFonts w:asciiTheme="majorHAnsi" w:cstheme="majorBidi" w:eastAsiaTheme="majorEastAsia" w:hAnsiTheme="majorHAnsi"/>
       <w:b w:val="0"/>
       <w:bCs w:val="0"/>
-      <w:color w:val="365F91" w:themeColor="accent1" w:themeShade="BF"/>
+      <w:color w:themeColor="accent1" w:themeShade="BF" w:val="365F91"/>
     </w:rPr>
   </w:style>
   <w:style w:type="paragraph" w:customStyle="1" w:styleId="SourceCode">

</xml_diff>